<commit_message>
feat 02: almost done. need scheme
</commit_message>
<xml_diff>
--- a/docs/Горбачик.docx
+++ b/docs/Горбачик.docx
@@ -1,6 +1,6 @@
 
 <file path=word/document.xml><?xml version="1.0" encoding="utf-8"?>
-<w:document xmlns:wpc="http://schemas.microsoft.com/office/word/2010/wordprocessingCanvas" xmlns:cx="http://schemas.microsoft.com/office/drawing/2014/chartex" xmlns:cx1="http://schemas.microsoft.com/office/drawing/2015/9/8/chartex" xmlns:cx2="http://schemas.microsoft.com/office/drawing/2015/10/21/chartex" xmlns:cx3="http://schemas.microsoft.com/office/drawing/2016/5/9/chartex" xmlns:cx4="http://schemas.microsoft.com/office/drawing/2016/5/10/chartex" xmlns:cx5="http://schemas.microsoft.com/office/drawing/2016/5/11/chartex" xmlns:cx6="http://schemas.microsoft.com/office/drawing/2016/5/12/chartex" xmlns:cx7="http://schemas.microsoft.com/office/drawing/2016/5/13/chartex" xmlns:cx8="http://schemas.microsoft.com/office/drawing/2016/5/14/chartex" xmlns:mc="http://schemas.openxmlformats.org/markup-compatibility/2006" xmlns:aink="http://schemas.microsoft.com/office/drawing/2016/ink" xmlns:am3d="http://schemas.microsoft.com/office/drawing/2017/model3d" xmlns:o="urn:schemas-microsoft-com:office:office" xmlns:r="http://schemas.openxmlformats.org/officeDocument/2006/relationships" xmlns:m="http://schemas.openxmlformats.org/officeDocument/2006/math" xmlns:v="urn:schemas-microsoft-com:vml" xmlns:wp14="http://schemas.microsoft.com/office/word/2010/wordprocessingDrawing" xmlns:wp="http://schemas.openxmlformats.org/drawingml/2006/wordprocessingDrawing" xmlns:w10="urn:schemas-microsoft-com:office:word" xmlns:w="http://schemas.openxmlformats.org/wordprocessingml/2006/main" xmlns:w14="http://schemas.microsoft.com/office/word/2010/wordml" xmlns:w15="http://schemas.microsoft.com/office/word/2012/wordml" xmlns:w16cid="http://schemas.microsoft.com/office/word/2016/wordml/cid" xmlns:w16se="http://schemas.microsoft.com/office/word/2015/wordml/symex" xmlns:wpg="http://schemas.microsoft.com/office/word/2010/wordprocessingGroup" xmlns:wpi="http://schemas.microsoft.com/office/word/2010/wordprocessingInk" xmlns:wne="http://schemas.microsoft.com/office/word/2006/wordml" xmlns:wps="http://schemas.microsoft.com/office/word/2010/wordprocessingShape" mc:Ignorable="w14 w15 w16se w16cid wp14">
+<w:document xmlns:wpc="http://schemas.microsoft.com/office/word/2010/wordprocessingCanvas" xmlns:cx="http://schemas.microsoft.com/office/drawing/2014/chartex" xmlns:cx1="http://schemas.microsoft.com/office/drawing/2015/9/8/chartex" xmlns:cx2="http://schemas.microsoft.com/office/drawing/2015/10/21/chartex" xmlns:cx3="http://schemas.microsoft.com/office/drawing/2016/5/9/chartex" xmlns:cx4="http://schemas.microsoft.com/office/drawing/2016/5/10/chartex" xmlns:cx5="http://schemas.microsoft.com/office/drawing/2016/5/11/chartex" xmlns:cx6="http://schemas.microsoft.com/office/drawing/2016/5/12/chartex" xmlns:cx7="http://schemas.microsoft.com/office/drawing/2016/5/13/chartex" xmlns:cx8="http://schemas.microsoft.com/office/drawing/2016/5/14/chartex" xmlns:mc="http://schemas.openxmlformats.org/markup-compatibility/2006" xmlns:aink="http://schemas.microsoft.com/office/drawing/2016/ink" xmlns:am3d="http://schemas.microsoft.com/office/drawing/2017/model3d" xmlns:o="urn:schemas-microsoft-com:office:office" xmlns:oel="http://schemas.microsoft.com/office/2019/extlst" xmlns:r="http://schemas.openxmlformats.org/officeDocument/2006/relationships" xmlns:m="http://schemas.openxmlformats.org/officeDocument/2006/math" xmlns:v="urn:schemas-microsoft-com:vml" xmlns:wp14="http://schemas.microsoft.com/office/word/2010/wordprocessingDrawing" xmlns:wp="http://schemas.openxmlformats.org/drawingml/2006/wordprocessingDrawing" xmlns:w10="urn:schemas-microsoft-com:office:word" xmlns:w="http://schemas.openxmlformats.org/wordprocessingml/2006/main" xmlns:w14="http://schemas.microsoft.com/office/word/2010/wordml" xmlns:w15="http://schemas.microsoft.com/office/word/2012/wordml" xmlns:w16cex="http://schemas.microsoft.com/office/word/2018/wordml/cex" xmlns:w16cid="http://schemas.microsoft.com/office/word/2016/wordml/cid" xmlns:w16="http://schemas.microsoft.com/office/word/2018/wordml" xmlns:w16du="http://schemas.microsoft.com/office/word/2023/wordml/word16du" xmlns:w16sdtdh="http://schemas.microsoft.com/office/word/2020/wordml/sdtdatahash" xmlns:w16sdtfl="http://schemas.microsoft.com/office/word/2024/wordml/sdtformatlock" xmlns:w16se="http://schemas.microsoft.com/office/word/2015/wordml/symex" xmlns:wpg="http://schemas.microsoft.com/office/word/2010/wordprocessingGroup" xmlns:wpi="http://schemas.microsoft.com/office/word/2010/wordprocessingInk" xmlns:wne="http://schemas.microsoft.com/office/word/2006/wordml" xmlns:wps="http://schemas.microsoft.com/office/word/2010/wordprocessingShape" mc:Ignorable="w14 w15 w16se w16cid w16 w16cex w16sdtdh w16sdtfl w16du wp14">
   <w:body>
     <w:sdt>
       <w:sdtPr>
@@ -22,7 +22,7 @@
       <w:sdtContent>
         <w:p>
           <w:pPr>
-            <w:pStyle w:val="a7"/>
+            <w:pStyle w:val="TOCHeading"/>
             <w:jc w:val="center"/>
           </w:pPr>
           <w:r>
@@ -38,7 +38,7 @@
         </w:p>
         <w:p>
           <w:pPr>
-            <w:pStyle w:val="11"/>
+            <w:pStyle w:val="TOC1"/>
             <w:tabs>
               <w:tab w:val="right" w:leader="dot" w:pos="9344"/>
             </w:tabs>
@@ -76,7 +76,7 @@
           <w:hyperlink w:anchor="_Toc193708772" w:history="1">
             <w:r>
               <w:rPr>
-                <w:rStyle w:val="af5"/>
+                <w:rStyle w:val="Hyperlink"/>
                 <w:rFonts w:ascii="Times New Roman" w:hAnsi="Times New Roman"/>
                 <w:noProof/>
                 <w:sz w:val="28"/>
@@ -157,7 +157,7 @@
         </w:p>
         <w:p>
           <w:pPr>
-            <w:pStyle w:val="11"/>
+            <w:pStyle w:val="TOC1"/>
             <w:tabs>
               <w:tab w:val="right" w:leader="dot" w:pos="9344"/>
             </w:tabs>
@@ -171,7 +171,7 @@
           <w:hyperlink w:anchor="_Toc193708773" w:history="1">
             <w:r>
               <w:rPr>
-                <w:rStyle w:val="af5"/>
+                <w:rStyle w:val="Hyperlink"/>
                 <w:rFonts w:ascii="Times New Roman" w:hAnsi="Times New Roman"/>
                 <w:noProof/>
                 <w:sz w:val="28"/>
@@ -252,7 +252,7 @@
         </w:p>
         <w:p>
           <w:pPr>
-            <w:pStyle w:val="21"/>
+            <w:pStyle w:val="TOC2"/>
             <w:tabs>
               <w:tab w:val="left" w:pos="880"/>
               <w:tab w:val="right" w:leader="dot" w:pos="9344"/>
@@ -267,7 +267,7 @@
           <w:hyperlink w:anchor="_Toc193708774" w:history="1">
             <w:r>
               <w:rPr>
-                <w:rStyle w:val="af5"/>
+                <w:rStyle w:val="Hyperlink"/>
                 <w:rFonts w:ascii="Times New Roman" w:hAnsi="Times New Roman"/>
                 <w:noProof/>
                 <w:sz w:val="28"/>
@@ -286,7 +286,7 @@
             </w:r>
             <w:r>
               <w:rPr>
-                <w:rStyle w:val="af5"/>
+                <w:rStyle w:val="Hyperlink"/>
                 <w:rFonts w:ascii="Times New Roman" w:hAnsi="Times New Roman"/>
                 <w:noProof/>
                 <w:sz w:val="28"/>
@@ -367,7 +367,7 @@
         </w:p>
         <w:p>
           <w:pPr>
-            <w:pStyle w:val="21"/>
+            <w:pStyle w:val="TOC2"/>
             <w:tabs>
               <w:tab w:val="right" w:leader="dot" w:pos="9344"/>
             </w:tabs>
@@ -381,7 +381,7 @@
           <w:hyperlink w:anchor="_Toc193708775" w:history="1">
             <w:r>
               <w:rPr>
-                <w:rStyle w:val="af5"/>
+                <w:rStyle w:val="Hyperlink"/>
                 <w:rFonts w:ascii="Times New Roman" w:hAnsi="Times New Roman"/>
                 <w:noProof/>
                 <w:sz w:val="28"/>
@@ -462,7 +462,7 @@
         </w:p>
         <w:p>
           <w:pPr>
-            <w:pStyle w:val="21"/>
+            <w:pStyle w:val="TOC2"/>
             <w:tabs>
               <w:tab w:val="right" w:leader="dot" w:pos="9344"/>
             </w:tabs>
@@ -476,7 +476,7 @@
           <w:hyperlink w:anchor="_Toc193708776" w:history="1">
             <w:r>
               <w:rPr>
-                <w:rStyle w:val="af5"/>
+                <w:rStyle w:val="Hyperlink"/>
                 <w:rFonts w:ascii="Times New Roman" w:hAnsi="Times New Roman"/>
                 <w:noProof/>
                 <w:sz w:val="28"/>
@@ -557,7 +557,7 @@
         </w:p>
         <w:p>
           <w:pPr>
-            <w:pStyle w:val="11"/>
+            <w:pStyle w:val="TOC1"/>
             <w:tabs>
               <w:tab w:val="right" w:leader="dot" w:pos="9344"/>
             </w:tabs>
@@ -571,7 +571,7 @@
           <w:hyperlink w:anchor="_Toc193708777" w:history="1">
             <w:r>
               <w:rPr>
-                <w:rStyle w:val="af5"/>
+                <w:rStyle w:val="Hyperlink"/>
                 <w:rFonts w:ascii="Times New Roman" w:hAnsi="Times New Roman"/>
                 <w:noProof/>
                 <w:sz w:val="28"/>
@@ -652,7 +652,7 @@
         </w:p>
         <w:p>
           <w:pPr>
-            <w:pStyle w:val="21"/>
+            <w:pStyle w:val="TOC2"/>
             <w:tabs>
               <w:tab w:val="right" w:leader="dot" w:pos="9344"/>
             </w:tabs>
@@ -666,7 +666,7 @@
           <w:hyperlink w:anchor="_Toc193708778" w:history="1">
             <w:r>
               <w:rPr>
-                <w:rStyle w:val="af5"/>
+                <w:rStyle w:val="Hyperlink"/>
                 <w:rFonts w:ascii="Times New Roman" w:hAnsi="Times New Roman"/>
                 <w:noProof/>
                 <w:sz w:val="28"/>
@@ -747,7 +747,7 @@
         </w:p>
         <w:p>
           <w:pPr>
-            <w:pStyle w:val="21"/>
+            <w:pStyle w:val="TOC2"/>
             <w:tabs>
               <w:tab w:val="right" w:leader="dot" w:pos="9344"/>
             </w:tabs>
@@ -761,7 +761,7 @@
           <w:hyperlink w:anchor="_Toc193708779" w:history="1">
             <w:r>
               <w:rPr>
-                <w:rStyle w:val="af5"/>
+                <w:rStyle w:val="Hyperlink"/>
                 <w:rFonts w:ascii="Times New Roman" w:hAnsi="Times New Roman"/>
                 <w:noProof/>
                 <w:sz w:val="28"/>
@@ -842,7 +842,7 @@
         </w:p>
         <w:p>
           <w:pPr>
-            <w:pStyle w:val="21"/>
+            <w:pStyle w:val="TOC2"/>
             <w:tabs>
               <w:tab w:val="right" w:leader="dot" w:pos="9344"/>
             </w:tabs>
@@ -856,7 +856,7 @@
           <w:hyperlink w:anchor="_Toc193708780" w:history="1">
             <w:r>
               <w:rPr>
-                <w:rStyle w:val="af5"/>
+                <w:rStyle w:val="Hyperlink"/>
                 <w:rFonts w:ascii="Times New Roman" w:hAnsi="Times New Roman"/>
                 <w:noProof/>
                 <w:sz w:val="28"/>
@@ -937,7 +937,7 @@
         </w:p>
         <w:p>
           <w:pPr>
-            <w:pStyle w:val="21"/>
+            <w:pStyle w:val="TOC2"/>
             <w:tabs>
               <w:tab w:val="right" w:leader="dot" w:pos="9344"/>
             </w:tabs>
@@ -951,7 +951,7 @@
           <w:hyperlink w:anchor="_Toc193708781" w:history="1">
             <w:r>
               <w:rPr>
-                <w:rStyle w:val="af5"/>
+                <w:rStyle w:val="Hyperlink"/>
                 <w:rFonts w:ascii="Times New Roman" w:hAnsi="Times New Roman"/>
                 <w:noProof/>
                 <w:sz w:val="28"/>
@@ -1032,7 +1032,7 @@
         </w:p>
         <w:p>
           <w:pPr>
-            <w:pStyle w:val="21"/>
+            <w:pStyle w:val="TOC2"/>
             <w:tabs>
               <w:tab w:val="right" w:leader="dot" w:pos="9344"/>
             </w:tabs>
@@ -1046,7 +1046,7 @@
           <w:hyperlink w:anchor="_Toc193708782" w:history="1">
             <w:r>
               <w:rPr>
-                <w:rStyle w:val="af5"/>
+                <w:rStyle w:val="Hyperlink"/>
                 <w:rFonts w:ascii="Times New Roman" w:hAnsi="Times New Roman"/>
                 <w:noProof/>
                 <w:sz w:val="28"/>
@@ -1127,7 +1127,7 @@
         </w:p>
         <w:p>
           <w:pPr>
-            <w:pStyle w:val="11"/>
+            <w:pStyle w:val="TOC1"/>
             <w:tabs>
               <w:tab w:val="right" w:leader="dot" w:pos="9344"/>
             </w:tabs>
@@ -1141,7 +1141,7 @@
           <w:hyperlink w:anchor="_Toc193708783" w:history="1">
             <w:r>
               <w:rPr>
-                <w:rStyle w:val="af5"/>
+                <w:rStyle w:val="Hyperlink"/>
                 <w:rFonts w:ascii="Times New Roman" w:hAnsi="Times New Roman"/>
                 <w:noProof/>
                 <w:sz w:val="28"/>
@@ -1222,7 +1222,7 @@
         </w:p>
         <w:p>
           <w:pPr>
-            <w:pStyle w:val="21"/>
+            <w:pStyle w:val="TOC2"/>
             <w:tabs>
               <w:tab w:val="right" w:leader="dot" w:pos="9344"/>
             </w:tabs>
@@ -1236,7 +1236,7 @@
           <w:hyperlink w:anchor="_Toc193708784" w:history="1">
             <w:r>
               <w:rPr>
-                <w:rStyle w:val="af5"/>
+                <w:rStyle w:val="Hyperlink"/>
                 <w:rFonts w:ascii="Times New Roman" w:hAnsi="Times New Roman"/>
                 <w:noProof/>
                 <w:sz w:val="28"/>
@@ -1317,7 +1317,7 @@
         </w:p>
         <w:p>
           <w:pPr>
-            <w:pStyle w:val="21"/>
+            <w:pStyle w:val="TOC2"/>
             <w:tabs>
               <w:tab w:val="right" w:leader="dot" w:pos="9344"/>
             </w:tabs>
@@ -1331,7 +1331,7 @@
           <w:hyperlink w:anchor="_Toc193708785" w:history="1">
             <w:r>
               <w:rPr>
-                <w:rStyle w:val="af5"/>
+                <w:rStyle w:val="Hyperlink"/>
                 <w:rFonts w:ascii="Times New Roman" w:hAnsi="Times New Roman"/>
                 <w:noProof/>
                 <w:sz w:val="28"/>
@@ -1412,7 +1412,7 @@
         </w:p>
         <w:p>
           <w:pPr>
-            <w:pStyle w:val="21"/>
+            <w:pStyle w:val="TOC2"/>
             <w:tabs>
               <w:tab w:val="right" w:leader="dot" w:pos="9344"/>
             </w:tabs>
@@ -1426,7 +1426,7 @@
           <w:hyperlink w:anchor="_Toc193708786" w:history="1">
             <w:r>
               <w:rPr>
-                <w:rStyle w:val="af5"/>
+                <w:rStyle w:val="Hyperlink"/>
                 <w:rFonts w:ascii="Times New Roman" w:hAnsi="Times New Roman"/>
                 <w:noProof/>
                 <w:sz w:val="28"/>
@@ -1507,7 +1507,7 @@
         </w:p>
         <w:p>
           <w:pPr>
-            <w:pStyle w:val="11"/>
+            <w:pStyle w:val="TOC1"/>
             <w:tabs>
               <w:tab w:val="right" w:leader="dot" w:pos="9344"/>
             </w:tabs>
@@ -1521,7 +1521,7 @@
           <w:hyperlink w:anchor="_Toc193708787" w:history="1">
             <w:r>
               <w:rPr>
-                <w:rStyle w:val="af5"/>
+                <w:rStyle w:val="Hyperlink"/>
                 <w:rFonts w:ascii="Times New Roman" w:hAnsi="Times New Roman"/>
                 <w:sz w:val="28"/>
                 <w:szCs w:val="28"/>
@@ -1530,7 +1530,7 @@
             </w:r>
             <w:r>
               <w:rPr>
-                <w:rStyle w:val="af5"/>
+                <w:rStyle w:val="Hyperlink"/>
                 <w:rFonts w:ascii="Times New Roman" w:hAnsi="Times New Roman"/>
                 <w:webHidden/>
                 <w:sz w:val="28"/>
@@ -1540,7 +1540,7 @@
             </w:r>
             <w:r>
               <w:rPr>
-                <w:rStyle w:val="af5"/>
+                <w:rStyle w:val="Hyperlink"/>
                 <w:rFonts w:ascii="Times New Roman" w:hAnsi="Times New Roman"/>
                 <w:webHidden/>
                 <w:sz w:val="28"/>
@@ -1550,7 +1550,7 @@
             </w:r>
             <w:r>
               <w:rPr>
-                <w:rStyle w:val="af5"/>
+                <w:rStyle w:val="Hyperlink"/>
                 <w:rFonts w:ascii="Times New Roman" w:hAnsi="Times New Roman"/>
                 <w:webHidden/>
                 <w:sz w:val="28"/>
@@ -1560,7 +1560,7 @@
             </w:r>
             <w:r>
               <w:rPr>
-                <w:rStyle w:val="af5"/>
+                <w:rStyle w:val="Hyperlink"/>
                 <w:rFonts w:ascii="Times New Roman" w:hAnsi="Times New Roman"/>
                 <w:webHidden/>
                 <w:sz w:val="28"/>
@@ -1569,7 +1569,7 @@
             </w:r>
             <w:r>
               <w:rPr>
-                <w:rStyle w:val="af5"/>
+                <w:rStyle w:val="Hyperlink"/>
                 <w:rFonts w:ascii="Times New Roman" w:hAnsi="Times New Roman"/>
                 <w:webHidden/>
                 <w:sz w:val="28"/>
@@ -1579,7 +1579,7 @@
             </w:r>
             <w:r>
               <w:rPr>
-                <w:rStyle w:val="af5"/>
+                <w:rStyle w:val="Hyperlink"/>
                 <w:rFonts w:ascii="Times New Roman" w:hAnsi="Times New Roman"/>
                 <w:webHidden/>
                 <w:sz w:val="28"/>
@@ -1589,7 +1589,7 @@
             </w:r>
             <w:r>
               <w:rPr>
-                <w:rStyle w:val="af5"/>
+                <w:rStyle w:val="Hyperlink"/>
                 <w:rFonts w:ascii="Times New Roman" w:hAnsi="Times New Roman"/>
                 <w:webHidden/>
                 <w:sz w:val="28"/>
@@ -1601,7 +1601,7 @@
         </w:p>
         <w:p>
           <w:pPr>
-            <w:pStyle w:val="21"/>
+            <w:pStyle w:val="TOC2"/>
             <w:tabs>
               <w:tab w:val="right" w:leader="dot" w:pos="9344"/>
             </w:tabs>
@@ -1615,7 +1615,7 @@
           <w:hyperlink w:anchor="_Toc193708788" w:history="1">
             <w:r>
               <w:rPr>
-                <w:rStyle w:val="af5"/>
+                <w:rStyle w:val="Hyperlink"/>
                 <w:rFonts w:ascii="Times New Roman" w:hAnsi="Times New Roman"/>
                 <w:noProof/>
                 <w:sz w:val="28"/>
@@ -1696,7 +1696,7 @@
         </w:p>
         <w:p>
           <w:pPr>
-            <w:pStyle w:val="21"/>
+            <w:pStyle w:val="TOC2"/>
             <w:tabs>
               <w:tab w:val="right" w:leader="dot" w:pos="9344"/>
             </w:tabs>
@@ -1710,7 +1710,7 @@
           <w:hyperlink w:anchor="_Toc193708789" w:history="1">
             <w:r>
               <w:rPr>
-                <w:rStyle w:val="af5"/>
+                <w:rStyle w:val="Hyperlink"/>
                 <w:rFonts w:ascii="Times New Roman" w:hAnsi="Times New Roman"/>
                 <w:noProof/>
                 <w:sz w:val="28"/>
@@ -1791,7 +1791,7 @@
         </w:p>
         <w:p>
           <w:pPr>
-            <w:pStyle w:val="21"/>
+            <w:pStyle w:val="TOC2"/>
             <w:tabs>
               <w:tab w:val="right" w:leader="dot" w:pos="9344"/>
             </w:tabs>
@@ -1805,7 +1805,7 @@
           <w:hyperlink w:anchor="_Toc193708798" w:history="1">
             <w:r>
               <w:rPr>
-                <w:rStyle w:val="af5"/>
+                <w:rStyle w:val="Hyperlink"/>
                 <w:rFonts w:ascii="Times New Roman" w:hAnsi="Times New Roman"/>
                 <w:noProof/>
                 <w:sz w:val="28"/>
@@ -1886,7 +1886,7 @@
         </w:p>
         <w:p>
           <w:pPr>
-            <w:pStyle w:val="21"/>
+            <w:pStyle w:val="TOC2"/>
             <w:tabs>
               <w:tab w:val="right" w:leader="dot" w:pos="9344"/>
             </w:tabs>
@@ -1900,7 +1900,7 @@
           <w:hyperlink w:anchor="_Toc193708799" w:history="1">
             <w:r>
               <w:rPr>
-                <w:rStyle w:val="af5"/>
+                <w:rStyle w:val="Hyperlink"/>
                 <w:rFonts w:ascii="Times New Roman" w:hAnsi="Times New Roman"/>
                 <w:noProof/>
                 <w:sz w:val="28"/>
@@ -1981,7 +1981,7 @@
         </w:p>
         <w:p>
           <w:pPr>
-            <w:pStyle w:val="11"/>
+            <w:pStyle w:val="TOC1"/>
             <w:tabs>
               <w:tab w:val="right" w:leader="dot" w:pos="9344"/>
             </w:tabs>
@@ -1995,7 +1995,7 @@
           <w:hyperlink w:anchor="_Toc193708800" w:history="1">
             <w:r>
               <w:rPr>
-                <w:rStyle w:val="af5"/>
+                <w:rStyle w:val="Hyperlink"/>
                 <w:rFonts w:ascii="Times New Roman" w:hAnsi="Times New Roman"/>
                 <w:noProof/>
                 <w:sz w:val="28"/>
@@ -2005,7 +2005,7 @@
             </w:r>
             <w:r>
               <w:rPr>
-                <w:rStyle w:val="af5"/>
+                <w:rStyle w:val="Hyperlink"/>
                 <w:rFonts w:ascii="Times New Roman" w:eastAsiaTheme="minorHAnsi" w:hAnsi="Times New Roman"/>
                 <w:noProof/>
                 <w:sz w:val="28"/>
@@ -2086,7 +2086,7 @@
         </w:p>
         <w:p>
           <w:pPr>
-            <w:pStyle w:val="11"/>
+            <w:pStyle w:val="TOC1"/>
             <w:tabs>
               <w:tab w:val="right" w:leader="dot" w:pos="9344"/>
             </w:tabs>
@@ -2100,7 +2100,7 @@
           <w:hyperlink w:anchor="_Toc193708801" w:history="1">
             <w:r>
               <w:rPr>
-                <w:rStyle w:val="af5"/>
+                <w:rStyle w:val="Hyperlink"/>
                 <w:rFonts w:ascii="Times New Roman" w:hAnsi="Times New Roman"/>
                 <w:noProof/>
                 <w:sz w:val="28"/>
@@ -2181,7 +2181,7 @@
         </w:p>
         <w:p>
           <w:pPr>
-            <w:pStyle w:val="11"/>
+            <w:pStyle w:val="TOC1"/>
             <w:tabs>
               <w:tab w:val="right" w:leader="dot" w:pos="9344"/>
             </w:tabs>
@@ -2193,7 +2193,7 @@
           <w:hyperlink w:anchor="_Toc193708802" w:history="1">
             <w:r>
               <w:rPr>
-                <w:rStyle w:val="af5"/>
+                <w:rStyle w:val="Hyperlink"/>
                 <w:rFonts w:ascii="Times New Roman" w:hAnsi="Times New Roman"/>
                 <w:sz w:val="28"/>
                 <w:szCs w:val="28"/>
@@ -2202,7 +2202,7 @@
             </w:r>
             <w:r>
               <w:rPr>
-                <w:rStyle w:val="af5"/>
+                <w:rStyle w:val="Hyperlink"/>
                 <w:rFonts w:ascii="Times New Roman" w:hAnsi="Times New Roman"/>
                 <w:webHidden/>
                 <w:sz w:val="28"/>
@@ -2212,7 +2212,7 @@
             </w:r>
             <w:r>
               <w:rPr>
-                <w:rStyle w:val="af5"/>
+                <w:rStyle w:val="Hyperlink"/>
                 <w:rFonts w:ascii="Times New Roman" w:hAnsi="Times New Roman"/>
                 <w:webHidden/>
                 <w:sz w:val="28"/>
@@ -2222,7 +2222,7 @@
             </w:r>
             <w:r>
               <w:rPr>
-                <w:rStyle w:val="af5"/>
+                <w:rStyle w:val="Hyperlink"/>
                 <w:rFonts w:ascii="Times New Roman" w:hAnsi="Times New Roman"/>
                 <w:webHidden/>
                 <w:sz w:val="28"/>
@@ -2232,7 +2232,7 @@
             </w:r>
             <w:r>
               <w:rPr>
-                <w:rStyle w:val="af5"/>
+                <w:rStyle w:val="Hyperlink"/>
                 <w:rFonts w:ascii="Times New Roman" w:hAnsi="Times New Roman"/>
                 <w:webHidden/>
                 <w:sz w:val="28"/>
@@ -2241,7 +2241,7 @@
             </w:r>
             <w:r>
               <w:rPr>
-                <w:rStyle w:val="af5"/>
+                <w:rStyle w:val="Hyperlink"/>
                 <w:rFonts w:ascii="Times New Roman" w:hAnsi="Times New Roman"/>
                 <w:webHidden/>
                 <w:sz w:val="28"/>
@@ -2251,7 +2251,7 @@
             </w:r>
             <w:r>
               <w:rPr>
-                <w:rStyle w:val="af5"/>
+                <w:rStyle w:val="Hyperlink"/>
                 <w:rFonts w:ascii="Times New Roman" w:hAnsi="Times New Roman"/>
                 <w:webHidden/>
                 <w:sz w:val="28"/>
@@ -2261,7 +2261,7 @@
             </w:r>
             <w:r>
               <w:rPr>
-                <w:rStyle w:val="af5"/>
+                <w:rStyle w:val="Hyperlink"/>
                 <w:rFonts w:ascii="Times New Roman" w:hAnsi="Times New Roman"/>
                 <w:webHidden/>
                 <w:sz w:val="28"/>
@@ -2295,7 +2295,7 @@
     </w:sdt>
     <w:p>
       <w:pPr>
-        <w:pStyle w:val="1"/>
+        <w:pStyle w:val="Heading1"/>
         <w:ind w:left="0" w:firstLine="0"/>
         <w:jc w:val="center"/>
       </w:pPr>
@@ -2325,210 +2325,209 @@
         <w:rPr>
           <w:lang w:eastAsia="ru-RU"/>
         </w:rPr>
-        <w:t>В современном мире, где технологии стремительно развиваются, а конкуренция в различных отраслях достигает небывалых высот, автоматизация процессов становится не просто трендом, а необходимостью. Транспортная и логистическая отрасли не являются исключением. Управление крупногабаритными транспортными средствами, контроль за рабочим временем водителей и анализ их производительности — это сложные задачи, которые требуют точности, оперативности и минимизации человеческих ошибок. В условиях роста объемов перевозок и ужесточения требований к безопасности и экологичности, компании сталкиваются с необходимостью внедрения современных решений, способных не только оптимизировать процессы, но и обеспечить прозрачность управления.</w:t>
-      </w:r>
-    </w:p>
-    <w:p>
-      <w:r>
-        <w:t xml:space="preserve">Актуальность разработки связана с необходимостью внедрения современных технологий для автоматизации контроля рабочего времени и производительности водителей крупногабаритного транспорта. В условиях роста конкуренции в логистической отрасли предприятиям требуются решения, обеспечивающие анализ данных в режиме реального времени, минимизацию человеческих ошибок и соблюдение нормативов труда. Транспортные компании сталкиваются с необходимостью оптимизации процессов управления водительским составом, что включает не только контроль за соблюдением рабочего графика, но и анализ факторов, влияющих на производительность и безопасность. Внедрение автоматизированных систем позволяет не только снизить затраты на управление, но и повысить прозрачность процессов, что особенно важно в условиях ужесточения требований к безопасности и экологичности перевозок. Целевая аудитория приложения — транспортные компании, логистические операторы и диспетчерские службы, заинтересованные в повышении безопасности, оптимизации затрат и прозрачности управления водительским </w:t>
-      </w:r>
-      <w:r>
-        <w:t>составом</w:t>
-      </w:r>
-      <w:r>
-        <w:t xml:space="preserve"> [</w:t>
-      </w:r>
-      <w:r>
-        <w:t>1]</w:t>
-      </w:r>
-      <w:r>
+        <w:t xml:space="preserve">В </w:t>
+      </w:r>
+      <w:r>
+        <w:rPr>
+          <w:lang w:eastAsia="ru-RU"/>
+        </w:rPr>
+        <w:t xml:space="preserve">современном мире качество питьевой воды остается одним из ключевых факторов, влияющих на здоровье населения. Контроль ее состава и своевременное информирование граждан о возможных отклонениях от нормы — важная задача для городских служб. В Минске данные о качестве воды публикуются на сайте </w:t>
+      </w:r>
+      <w:proofErr w:type="spellStart"/>
+      <w:r>
+        <w:rPr>
+          <w:lang w:eastAsia="ru-RU"/>
+        </w:rPr>
+        <w:t>Минскводоканала</w:t>
+      </w:r>
+      <w:proofErr w:type="spellEnd"/>
+      <w:r>
+        <w:rPr>
+          <w:lang w:eastAsia="ru-RU"/>
+        </w:rPr>
+        <w:t xml:space="preserve"> в табличном формате, что затрудняет их оперативный анализ и визуальное восприятие. Пользователям приходится вручную сравнивать значения с предельно допустимыми концентрациями (ПДК), что снижает удобство и скорость интерпретации </w:t>
+      </w:r>
+      <w:proofErr w:type="gramStart"/>
+      <w:r>
+        <w:rPr>
+          <w:lang w:eastAsia="ru-RU"/>
+        </w:rPr>
+        <w:t>данных.</w:t>
+      </w:r>
+      <w:r>
+        <w:rPr>
+          <w:lang w:eastAsia="ru-RU"/>
+        </w:rPr>
         <w:t>.</w:t>
       </w:r>
+      <w:proofErr w:type="gramEnd"/>
+    </w:p>
+    <w:p>
+      <w:r>
+        <w:t xml:space="preserve">Актуальность разработки </w:t>
+      </w:r>
+      <w:r>
+        <w:t>обусловлена необходимостью улучшения способа визуализации информации о качестве воды для жителей Минска. Существующий табличный формат не позволяет быстро оценить общую ситуацию по городу, выявить районы с отклонениями от нормы или отследить динамику изменений. Внедрение интерактивной карты с цветовой дифференциацией показателей позволит сделать данные более наглядными и доступными для широкой аудитории.</w:t>
+      </w:r>
+    </w:p>
+    <w:p>
+      <w:r>
+        <w:t>Анализ</w:t>
+      </w:r>
+      <w:r>
+        <w:t xml:space="preserve"> текущего решения, предоставляемого сайтом </w:t>
+      </w:r>
+      <w:proofErr w:type="spellStart"/>
+      <w:r>
+        <w:t>Минсководоканала</w:t>
+      </w:r>
+      <w:proofErr w:type="spellEnd"/>
+      <w:r>
+        <w:t>, показал, что табличный формат требует знаний в соответствующей области, что затрудняет понимаем о том, какое качество воды в заданном доме</w:t>
+      </w:r>
+      <w:r>
+        <w:t>. Это создает нишу для разработки специализированного приложения, которое сможе</w:t>
+      </w:r>
+      <w:r>
+        <w:t>т улучшить наглядность данных</w:t>
+      </w:r>
+      <w:r>
+        <w:t>.</w:t>
+      </w:r>
+    </w:p>
+    <w:p>
+      <w:r>
+        <w:t xml:space="preserve">Цель дипломного проектирования — </w:t>
+      </w:r>
+      <w:r>
+        <w:t xml:space="preserve">разработка веб-приложения для усовершенствованной визуализации данных о качестве воды в Минске на основе гексагональной тепловой карты. Приложение должно автоматически загружать данные с сайта </w:t>
+      </w:r>
+      <w:proofErr w:type="spellStart"/>
+      <w:r>
+        <w:t>Минскводоканала</w:t>
+      </w:r>
+      <w:proofErr w:type="spellEnd"/>
+      <w:r>
+        <w:t>, анализировать их на соответствие санитарным нормам и отображать результаты в</w:t>
+      </w:r>
+      <w:r>
+        <w:t xml:space="preserve"> формате, который не требует знаний норм предельно допустимых значений</w:t>
+      </w:r>
+      <w:r>
+        <w:t>.</w:t>
+      </w:r>
+    </w:p>
+    <w:p>
+      <w:pPr>
+        <w:rPr>
+          <w:lang w:val="en-US"/>
+        </w:rPr>
+      </w:pPr>
+      <w:r>
+        <w:t>Объект</w:t>
+      </w:r>
+      <w:r>
+        <w:t>ом</w:t>
+      </w:r>
+      <w:r>
+        <w:t xml:space="preserve"> исследования </w:t>
+      </w:r>
+      <w:r>
+        <w:t xml:space="preserve">являются методы визуализации </w:t>
+      </w:r>
+      <w:proofErr w:type="spellStart"/>
+      <w:r>
+        <w:t>пространсвенных</w:t>
+      </w:r>
+      <w:proofErr w:type="spellEnd"/>
+      <w:r>
+        <w:t xml:space="preserve"> данных, таких как качество воды в </w:t>
+      </w:r>
+      <w:proofErr w:type="spellStart"/>
+      <w:r>
+        <w:t>определнном</w:t>
+      </w:r>
+      <w:proofErr w:type="spellEnd"/>
+      <w:r>
+        <w:t xml:space="preserve"> районе, с помощью гексагональных сеток и тепловых карт</w:t>
+      </w:r>
+      <w:r>
+        <w:t xml:space="preserve">. Предмет исследования — </w:t>
+      </w:r>
+      <w:r>
+        <w:t>разработка алгоритмов обработки и отображения данных о качестве воды с учетом их динамики и территориального распределения</w:t>
+      </w:r>
+      <w:r>
+        <w:t xml:space="preserve">. </w:t>
+      </w:r>
+    </w:p>
+    <w:p>
+      <w:r>
+        <w:t xml:space="preserve">Задачи проекта включают проектирование </w:t>
+      </w:r>
+      <w:proofErr w:type="spellStart"/>
+      <w:r>
+        <w:t>backend</w:t>
+      </w:r>
+      <w:proofErr w:type="spellEnd"/>
+      <w:r>
+        <w:t xml:space="preserve">, отвечающую за автоматизацию сбора и обработки данных с сайта </w:t>
+      </w:r>
+      <w:proofErr w:type="spellStart"/>
+      <w:r>
+        <w:t>Минскводоканала</w:t>
+      </w:r>
+      <w:proofErr w:type="spellEnd"/>
+      <w:r>
+        <w:t>.</w:t>
+      </w:r>
       <w:r>
         <w:t xml:space="preserve"> </w:t>
       </w:r>
-    </w:p>
-    <w:p>
-      <w:r>
-        <w:t xml:space="preserve">Анализ существующих систем мониторинга транспорта выявил, что многие из них используют устаревшие технологии, ограниченные в возможностях интеграции с биометрическими датчиками и адаптации под специфику крупногабаритных транспортных средств. Большинство решений ориентированы на базовый функционал, такой как GPS-трекинг или учет топлива, но не предлагают комплексного подхода к анализу производительности водителей. При этом разработано недостаточно доступных решений, сочетающих мобильные интерфейсы для водителей, аналитические инструменты для диспетчеров и масштабируемую </w:t>
+      <w:r>
+        <w:t>разработка алгоритма классификации качества воды по районам города</w:t>
+      </w:r>
+      <w:r>
+        <w:t xml:space="preserve"> (алгоритм объединение группы домов в один гексагон </w:t>
       </w:r>
       <w:proofErr w:type="spellStart"/>
       <w:r>
-        <w:t>backend</w:t>
+        <w:t>соответсвующего</w:t>
       </w:r>
       <w:proofErr w:type="spellEnd"/>
       <w:r>
-        <w:t>-архитектуру. Это создает нишу для разработки специализированного приложения, которое сможет удовлетворить потребности транспортных компаний в эффективном управлении водительским составом.</w:t>
-      </w:r>
-    </w:p>
-    <w:p>
-      <w:r>
-        <w:t xml:space="preserve">Цель дипломного проектирования — разработка приложения для анализа рабочего времени и производительности водителей на базе технологий </w:t>
+        <w:t xml:space="preserve"> размера)</w:t>
+      </w:r>
+      <w:r>
+        <w:t xml:space="preserve">, оптимизацию запросов к </w:t>
       </w:r>
       <w:proofErr w:type="spellStart"/>
       <w:r>
-        <w:t>Java</w:t>
+        <w:t>PostgreSQL</w:t>
       </w:r>
       <w:proofErr w:type="spellEnd"/>
       <w:r>
         <w:t xml:space="preserve">, </w:t>
       </w:r>
-      <w:proofErr w:type="spellStart"/>
-      <w:r>
-        <w:t>Spring</w:t>
-      </w:r>
-      <w:proofErr w:type="spellEnd"/>
-      <w:r>
-        <w:t xml:space="preserve"> </w:t>
-      </w:r>
-      <w:proofErr w:type="spellStart"/>
-      <w:r>
-        <w:t>Boot</w:t>
-      </w:r>
-      <w:proofErr w:type="spellEnd"/>
-      <w:r>
-        <w:t xml:space="preserve"> (</w:t>
-      </w:r>
-      <w:proofErr w:type="spellStart"/>
-      <w:r>
-        <w:t>backend</w:t>
-      </w:r>
-      <w:proofErr w:type="spellEnd"/>
-      <w:r>
-        <w:t xml:space="preserve">), </w:t>
-      </w:r>
-      <w:proofErr w:type="spellStart"/>
-      <w:r>
-        <w:t>Android</w:t>
-      </w:r>
-      <w:proofErr w:type="spellEnd"/>
-      <w:r>
-        <w:t xml:space="preserve"> (мобильный клиент) и </w:t>
-      </w:r>
-      <w:proofErr w:type="spellStart"/>
-      <w:r>
-        <w:lastRenderedPageBreak/>
-        <w:t>PostgreSQL</w:t>
-      </w:r>
-      <w:proofErr w:type="spellEnd"/>
-      <w:r>
-        <w:t xml:space="preserve"> (база данных), обеспечивающего сбор, обработку и визуализацию данных с учетом отраслевых требований. Приложение должно стать инструментом, который не только упростит учет рабочего времени, но и предоставит аналитические данные для принятия управленческих решений. Это позволит транспортным компаниям повысить эффективность использования ресурсов, снизить риски, связанные с переутомлением водителей, и обеспечить соблюдение нормативов труда.</w:t>
-      </w:r>
-    </w:p>
-    <w:p>
-      <w:r>
-        <w:t xml:space="preserve">Объект исследования — процессы управления транспортными парками, включая формирование рабочих графиков, мониторинг биометрических показателей водителей и оценку эффективности их деятельности. В рамках исследования рассматриваются как технические, так и организационные аспекты управления водительским составом, что позволяет разработать решение, учитывающее реальные потребности транспортных компаний. Предмет исследования — проектирование распределенной системы с использованием </w:t>
-      </w:r>
-      <w:proofErr w:type="spellStart"/>
-      <w:r>
-        <w:t>Spring</w:t>
-      </w:r>
-      <w:proofErr w:type="spellEnd"/>
-      <w:r>
-        <w:t xml:space="preserve"> </w:t>
-      </w:r>
-      <w:proofErr w:type="spellStart"/>
-      <w:r>
-        <w:t>Boot</w:t>
-      </w:r>
-      <w:proofErr w:type="spellEnd"/>
-      <w:r>
-        <w:t xml:space="preserve"> для реализации REST API, разработка мобильного приложения на </w:t>
-      </w:r>
-      <w:proofErr w:type="spellStart"/>
-      <w:r>
-        <w:t>Android</w:t>
-      </w:r>
-      <w:proofErr w:type="spellEnd"/>
-      <w:r>
-        <w:t xml:space="preserve"> для взаимодействия с пользователями, проектирование реляционной базы данных в </w:t>
-      </w:r>
-      <w:proofErr w:type="spellStart"/>
-      <w:r>
-        <w:t>PostgreSQL</w:t>
-      </w:r>
-      <w:proofErr w:type="spellEnd"/>
-      <w:r>
-        <w:t>, а также применение алгоритмов анализа данных для выявления паттернов производительности.</w:t>
-      </w:r>
-    </w:p>
-    <w:p>
-      <w:r>
-        <w:t xml:space="preserve">Задачи проекта включают проектирование </w:t>
-      </w:r>
-      <w:proofErr w:type="spellStart"/>
-      <w:r>
-        <w:t>backend</w:t>
-      </w:r>
-      <w:proofErr w:type="spellEnd"/>
-      <w:r>
-        <w:t xml:space="preserve"> с аутентификацией (JWT), разработку мобильного интерфейса для отображения статистики, оптимизацию запросов к </w:t>
-      </w:r>
-      <w:proofErr w:type="spellStart"/>
-      <w:r>
-        <w:t>PostgreSQL</w:t>
-      </w:r>
-      <w:proofErr w:type="spellEnd"/>
-      <w:r>
-        <w:t>, реализацию аналитических модулей и тестирование на реальных данных. Каждый из этапов разработки направлен на создание системы, которая будет не только функциональной, но и удобной в использовании. Это включает разработку интуитивно понятного интерфейса для водителей, обеспечивающего простой ввод данных о поездках, и мощного аналитического инструмента для диспетчеров, позволяющего получать детализированные отчеты и рекомендации.</w:t>
-      </w:r>
-    </w:p>
-    <w:p>
-      <w:r>
-        <w:t>Ключевые преимущества разрабатываемой системы — использование популярных технологий (</w:t>
-      </w:r>
-      <w:proofErr w:type="spellStart"/>
-      <w:r>
-        <w:t>Java</w:t>
-      </w:r>
-      <w:proofErr w:type="spellEnd"/>
-      <w:r>
-        <w:t xml:space="preserve">, </w:t>
-      </w:r>
-      <w:proofErr w:type="spellStart"/>
-      <w:r>
-        <w:t>Spring</w:t>
-      </w:r>
-      <w:proofErr w:type="spellEnd"/>
-      <w:r>
-        <w:t xml:space="preserve"> </w:t>
-      </w:r>
-      <w:proofErr w:type="spellStart"/>
-      <w:r>
-        <w:t>Boot</w:t>
-      </w:r>
-      <w:proofErr w:type="spellEnd"/>
-      <w:r>
-        <w:t xml:space="preserve">, </w:t>
-      </w:r>
-      <w:proofErr w:type="spellStart"/>
-      <w:r>
-        <w:t>Android</w:t>
-      </w:r>
-      <w:proofErr w:type="spellEnd"/>
-      <w:r>
-        <w:t xml:space="preserve">) для гибкости и масштабируемости, поддержка больших объемов данных через </w:t>
-      </w:r>
-      <w:proofErr w:type="spellStart"/>
-      <w:r>
-        <w:t>PostgreSQL</w:t>
-      </w:r>
-      <w:proofErr w:type="spellEnd"/>
-      <w:r>
-        <w:t xml:space="preserve">, адаптация под требования предприятий. Мобильный интерфейс упрощает взаимодействие водителей с системой, а модульность </w:t>
-      </w:r>
-      <w:proofErr w:type="spellStart"/>
-      <w:r>
-        <w:t>backend</w:t>
-      </w:r>
-      <w:proofErr w:type="spellEnd"/>
-      <w:r>
-        <w:t xml:space="preserve"> позволяет расширять функционал в будущем. Это делает приложение универсальным решением, которое может быть адаптировано под нужды различных транспортных компаний.</w:t>
-      </w:r>
-    </w:p>
-    <w:p>
-      <w:r>
-        <w:t>Данный дипломный проект выполнен мной лично, проверен на заимствования, процент оригинальности составляет 92% (отчет о проверке на заимствования прилагается).</w:t>
+      <w:r>
+        <w:t>реализация интерактивной карты с гексагональной сеткой</w:t>
+      </w:r>
+      <w:r>
+        <w:t xml:space="preserve"> и тестирование на реальных данных. Каждый из этапов разработки направлен на создание системы, которая будет не только функциональной, но и удобной в использовании. </w:t>
+      </w:r>
+    </w:p>
+    <w:p>
+      <w:r>
+        <w:t xml:space="preserve">Данный дипломный проект выполнен мной лично, проверен на заимствования, процент оригинальности составляет </w:t>
+      </w:r>
+      <w:r>
+        <w:t>7</w:t>
+      </w:r>
+      <w:r>
+        <w:t>2</w:t>
+      </w:r>
+      <w:r>
+        <w:t>% (отчет о проверке на заимствования прилагается).</w:t>
       </w:r>
       <w:r>
         <w:br w:type="page"/>
@@ -2536,26 +2535,26 @@
     </w:p>
     <w:p>
       <w:pPr>
-        <w:pStyle w:val="1"/>
-      </w:pPr>
-      <w:bookmarkStart w:id="2" w:name="_Toc185244102"/>
-      <w:bookmarkStart w:id="3" w:name="_Toc193708773"/>
+        <w:pStyle w:val="Heading1"/>
+      </w:pPr>
+      <w:bookmarkStart w:id="2" w:name="_Toc193708773"/>
+      <w:bookmarkStart w:id="3" w:name="_Toc185244102"/>
       <w:r>
         <w:lastRenderedPageBreak/>
         <w:t>1 ИНФОРМАЦИОННЫЕ СИСТЕМЫ АНАЛИЗА РАБОЧЕГО ВРЕМЕНИ И ПОКАЗАТЕЛЕЙ ПРОИЗВОДИТЕЛЬНОСТИ ВОДИТЕЛЕЙ КРУПНОГАБАРИТНЫХ ТРАНСПОРТНЫХ СРЕДСТВ</w:t>
       </w:r>
-      <w:bookmarkEnd w:id="3"/>
-    </w:p>
-    <w:p>
-      <w:pPr>
-        <w:rPr>
-          <w:lang w:eastAsia="ru-RU"/>
-        </w:rPr>
-      </w:pPr>
-    </w:p>
-    <w:p>
-      <w:pPr>
-        <w:pStyle w:val="2"/>
+      <w:bookmarkEnd w:id="2"/>
+    </w:p>
+    <w:p>
+      <w:pPr>
+        <w:rPr>
+          <w:lang w:eastAsia="ru-RU"/>
+        </w:rPr>
+      </w:pPr>
+    </w:p>
+    <w:p>
+      <w:pPr>
+        <w:pStyle w:val="Heading2"/>
         <w:numPr>
           <w:ilvl w:val="1"/>
           <w:numId w:val="12"/>
@@ -2687,7 +2686,7 @@
     <w:p/>
     <w:p>
       <w:pPr>
-        <w:pStyle w:val="2"/>
+        <w:pStyle w:val="Heading2"/>
       </w:pPr>
       <w:bookmarkStart w:id="5" w:name="_Toc193708775"/>
       <w:r>
@@ -2852,7 +2851,7 @@
           <w:noProof/>
         </w:rPr>
         <w:drawing>
-          <wp:inline distT="0" distB="0" distL="0" distR="0" wp14:anchorId="5951EDA0" wp14:editId="6AEA7F5A">
+          <wp:inline distT="0" distB="0" distL="0" distR="0" wp14:anchorId="5951EDA0" wp14:editId="5E2C2563">
             <wp:extent cx="4929430" cy="2762250"/>
             <wp:effectExtent l="19050" t="19050" r="24130" b="19050"/>
             <wp:docPr id="4" name="Рисунок 4" descr="Features | Toggl Track"/>
@@ -3341,7 +3340,7 @@
     <w:p/>
     <w:p>
       <w:pPr>
-        <w:pStyle w:val="2"/>
+        <w:pStyle w:val="Heading2"/>
       </w:pPr>
       <w:bookmarkStart w:id="6" w:name="_Toc193708776"/>
       <w:r>
@@ -3371,40 +3370,24 @@
       </w:r>
       <w:proofErr w:type="spellEnd"/>
       <w:r>
-        <w:t xml:space="preserve">, обеспечивает ввод данных о поездках, интеграцию с картами для визуализации маршрутов и отображение статистики. Серверная часть, реализованная на </w:t>
+        <w:t xml:space="preserve">, обеспечивает ввод данных о поездках, интеграцию с картами для визуализации маршрутов и отображение статистики. Серверная часть, реализованная на Spring Boot, отвечает за обработку данных, выполнение бизнес-логики и управление взаимодействием между мобильным приложением и базой данных. База данных на </w:t>
       </w:r>
       <w:proofErr w:type="spellStart"/>
       <w:r>
-        <w:t>Spring</w:t>
+        <w:t>PostgreSQL</w:t>
       </w:r>
       <w:proofErr w:type="spellEnd"/>
       <w:r>
-        <w:t xml:space="preserve"> </w:t>
+        <w:t xml:space="preserve"> обеспечивает надежное хранение информации о поездках, пользователях и результатах аналитики.</w:t>
+      </w:r>
+    </w:p>
+    <w:p>
+      <w:r>
+        <w:t>Обмен данными между мобильным приложением и сервером осуществляется через REST API, что обеспечивает гибкость и масштабируемость системы. Сервер взаимодействует с базой данных через ORM (Object-</w:t>
       </w:r>
       <w:proofErr w:type="spellStart"/>
       <w:r>
-        <w:t>Boot</w:t>
-      </w:r>
-      <w:proofErr w:type="spellEnd"/>
-      <w:r>
-        <w:t xml:space="preserve">, отвечает за обработку данных, выполнение бизнес-логики и управление взаимодействием между мобильным приложением и базой данных. База данных на </w:t>
-      </w:r>
-      <w:proofErr w:type="spellStart"/>
-      <w:r>
-        <w:t>PostgreSQL</w:t>
-      </w:r>
-      <w:proofErr w:type="spellEnd"/>
-      <w:r>
-        <w:t xml:space="preserve"> обеспечивает надежное хранение информации о поездках, пользователях и результатах аналитики.</w:t>
-      </w:r>
-    </w:p>
-    <w:p>
-      <w:r>
-        <w:t>Обмен данными между мобильным приложением и сервером осуществляется через REST API, что обеспечивает гибкость и масштабируемость системы. Сервер взаимодействует с базой данных через ORM (</w:t>
-      </w:r>
-      <w:proofErr w:type="spellStart"/>
-      <w:r>
-        <w:t>Object-Relational</w:t>
+        <w:t>Relational</w:t>
       </w:r>
       <w:proofErr w:type="spellEnd"/>
       <w:r>
@@ -3425,122 +3408,58 @@
     </w:p>
     <w:p>
       <w:r>
-        <w:t xml:space="preserve">Взаимодействие со смежными системами включает интеграцию с картографическими сервисами, такими как </w:t>
+        <w:t>Взаимодействие со смежными системами включает интеграцию с картографическими сервисами, такими как Google Maps, для расчета расстояний и визуализации маршрутов. В перспективе система может быть расширена за счет интеграции с биометрическими датчиками и другими внешними системами, что позволит добавить функции анализа утомляемости водителей и прогнозирования производительности с использованием методов машинного обучения.</w:t>
+      </w:r>
+    </w:p>
+    <w:p>
+      <w:r>
+        <w:t>Эргономика системы играет важную роль в ее успешном внедрении. Интерфейс мобильного приложения должен быть интуитивно понятным и удобным для использования водителями, а серверная часть — обеспечивать быстрый доступ к данным и формирование отчетов в удобном для диспетчеров формате.</w:t>
+      </w:r>
+    </w:p>
+    <w:p>
+      <w:r>
+        <w:t xml:space="preserve">Разрабатываемая система обладает рядом преимуществ. Во-первых, она предлагает специализированный функционал для анализа рабочего времени и производительности водителей, что делает ее уникальной для транспортных компаний. Во-вторых, использование современных технологий, таких как Java, Spring Boot, </w:t>
       </w:r>
       <w:proofErr w:type="spellStart"/>
       <w:r>
-        <w:t>Google</w:t>
+        <w:t>Android</w:t>
       </w:r>
       <w:proofErr w:type="spellEnd"/>
       <w:r>
-        <w:t xml:space="preserve"> </w:t>
+        <w:t xml:space="preserve"> и </w:t>
       </w:r>
       <w:proofErr w:type="spellStart"/>
       <w:r>
-        <w:t>Maps</w:t>
+        <w:t>PostgreSQL</w:t>
       </w:r>
       <w:proofErr w:type="spellEnd"/>
       <w:r>
-        <w:t>, для расчета расстояний и визуализации маршрутов. В перспективе система может быть расширена за счет интеграции с биометрическими датчиками и другими внешними системами, что позволит добавить функции анализа утомляемости водителей и прогнозирования производительности с использованием методов машинного обучения.</w:t>
-      </w:r>
-    </w:p>
-    <w:p>
-      <w:r>
-        <w:t>Эргономика системы играет важную роль в ее успешном внедрении. Интерфейс мобильного приложения должен быть интуитивно понятным и удобным для использования водителями, а серверная часть — обеспечивать быстрый доступ к данным и формирование отчетов в удобном для диспетчеров формате.</w:t>
-      </w:r>
-    </w:p>
-    <w:p>
-      <w:r>
-        <w:t xml:space="preserve">Разрабатываемая система обладает рядом преимуществ. Во-первых, она предлагает специализированный функционал для анализа рабочего времени и производительности водителей, что делает ее уникальной для транспортных компаний. Во-вторых, использование современных технологий, таких как </w:t>
+        <w:t>, позволяет минимизировать затраты на разработку и поддержку. В-третьих, модульная архитектура системы обеспечивает ее масштабируемость, что позволяет легко расширять функционал в будущем. Наконец, система разрабатывается с учетом потребностей белорусского рынка, что делает ее доступной для локальных транспортных компаний.</w:t>
+      </w:r>
+    </w:p>
+    <w:p>
+      <w:r>
+        <w:t>Для администратора система предоставляет возможности управления пользователями, настройки системы, доступа к аналитическим отчетам и формирования рекомендаций по оптимизации рабочих процессов. Для водителей мобильное приложение становится удобным инструментом для ввода данных о поездках, просмотра статистики и получения уведомлений.</w:t>
+      </w:r>
+    </w:p>
+    <w:p>
+      <w:r>
+        <w:t xml:space="preserve">Выбор технологий для разработки системы обоснован их надежностью, производительностью и доступностью. Java и Spring Boot обеспечивают высокую производительность и безопасность серверной части, </w:t>
       </w:r>
       <w:proofErr w:type="spellStart"/>
       <w:r>
-        <w:t>Java</w:t>
+        <w:t>Android</w:t>
       </w:r>
       <w:proofErr w:type="spellEnd"/>
       <w:r>
-        <w:t xml:space="preserve">, </w:t>
+        <w:t xml:space="preserve"> позволяет создать удобное мобильное приложение, а </w:t>
       </w:r>
       <w:proofErr w:type="spellStart"/>
       <w:r>
-        <w:t>Spring</w:t>
+        <w:t>PostgreSQL</w:t>
       </w:r>
       <w:proofErr w:type="spellEnd"/>
       <w:r>
-        <w:t xml:space="preserve"> </w:t>
-      </w:r>
-      <w:proofErr w:type="spellStart"/>
-      <w:r>
-        <w:t>Boot</w:t>
-      </w:r>
-      <w:proofErr w:type="spellEnd"/>
-      <w:r>
-        <w:t xml:space="preserve">, </w:t>
-      </w:r>
-      <w:proofErr w:type="spellStart"/>
-      <w:r>
-        <w:t>Android</w:t>
-      </w:r>
-      <w:proofErr w:type="spellEnd"/>
-      <w:r>
-        <w:t xml:space="preserve"> и </w:t>
-      </w:r>
-      <w:proofErr w:type="spellStart"/>
-      <w:r>
-        <w:t>PostgreSQL</w:t>
-      </w:r>
-      <w:proofErr w:type="spellEnd"/>
-      <w:r>
-        <w:t>, позволяет минимизировать затраты на разработку и поддержку. В-третьих, модульная архитектура системы обеспечивает ее масштабируемость, что позволяет легко расширять функционал в будущем. Наконец, система разрабатывается с учетом потребностей белорусского рынка, что делает ее доступной для локальных транспортных компаний.</w:t>
-      </w:r>
-    </w:p>
-    <w:p>
-      <w:r>
-        <w:t>Для администратора система предоставляет возможности управления пользователями, настройки системы, доступа к аналитическим отчетам и формирования рекомендаций по оптимизации рабочих процессов. Для водителей мобильное приложение становится удобным инструментом для ввода данных о поездках, просмотра статистики и получения уведомлений.</w:t>
-      </w:r>
-    </w:p>
-    <w:p>
-      <w:r>
-        <w:t xml:space="preserve">Выбор технологий для разработки системы обоснован их надежностью, производительностью и доступностью. </w:t>
-      </w:r>
-      <w:proofErr w:type="spellStart"/>
-      <w:r>
-        <w:t>Java</w:t>
-      </w:r>
-      <w:proofErr w:type="spellEnd"/>
-      <w:r>
-        <w:t xml:space="preserve"> и </w:t>
-      </w:r>
-      <w:proofErr w:type="spellStart"/>
-      <w:r>
-        <w:t>Spring</w:t>
-      </w:r>
-      <w:proofErr w:type="spellEnd"/>
-      <w:r>
-        <w:t xml:space="preserve"> </w:t>
-      </w:r>
-      <w:proofErr w:type="spellStart"/>
-      <w:r>
-        <w:t>Boot</w:t>
-      </w:r>
-      <w:proofErr w:type="spellEnd"/>
-      <w:r>
-        <w:t xml:space="preserve"> обеспечивают высокую производительность и безопасность серверной части, </w:t>
-      </w:r>
-      <w:proofErr w:type="spellStart"/>
-      <w:r>
-        <w:t>Android</w:t>
-      </w:r>
-      <w:proofErr w:type="spellEnd"/>
-      <w:r>
-        <w:t xml:space="preserve"> позволяет создать удобное мобильное приложение, а </w:t>
-      </w:r>
-      <w:proofErr w:type="spellStart"/>
-      <w:r>
-        <w:t>PostgreSQL</w:t>
-      </w:r>
-      <w:proofErr w:type="spellEnd"/>
-      <w:r>
         <w:t xml:space="preserve"> — надежную и масштабируемую базу данных.</w:t>
       </w:r>
     </w:p>
@@ -3556,7 +3475,7 @@
     </w:p>
     <w:p>
       <w:pPr>
-        <w:pStyle w:val="1"/>
+        <w:pStyle w:val="Heading1"/>
       </w:pPr>
       <w:bookmarkStart w:id="7" w:name="_Toc193708777"/>
       <w:r>
@@ -3568,7 +3487,7 @@
     <w:p/>
     <w:p>
       <w:pPr>
-        <w:pStyle w:val="2"/>
+        <w:pStyle w:val="Heading2"/>
       </w:pPr>
       <w:bookmarkStart w:id="8" w:name="_Toc193708778"/>
       <w:r>
@@ -3606,292 +3525,151 @@
       </w:r>
       <w:proofErr w:type="spellEnd"/>
       <w:r>
-        <w:t xml:space="preserve">-часть системы была разработана на языке программирования </w:t>
+        <w:t xml:space="preserve">-часть системы была разработана на языке программирования Java с использованием фреймворка Spring Boot. Этот выбор обусловлен несколькими причинами. Во-первых, Java является одним из самых популярных языков для разработки </w:t>
       </w:r>
       <w:proofErr w:type="spellStart"/>
       <w:r>
-        <w:t>Java</w:t>
+        <w:t>enterprise</w:t>
       </w:r>
       <w:proofErr w:type="spellEnd"/>
       <w:r>
-        <w:t xml:space="preserve"> с использованием фреймворка </w:t>
+        <w:t xml:space="preserve">-приложений благодаря своей надежности, производительности и широкой поддержке </w:t>
+      </w:r>
+      <w:r>
+        <w:t>сообщества</w:t>
+      </w:r>
+      <w:r>
+        <w:t xml:space="preserve"> [</w:t>
+      </w:r>
+      <w:r>
+        <w:t>10]</w:t>
+      </w:r>
+      <w:r>
+        <w:t xml:space="preserve">. Во-вторых, Spring Boot значительно упрощает создание </w:t>
       </w:r>
       <w:proofErr w:type="spellStart"/>
       <w:r>
-        <w:t>Spring</w:t>
+        <w:t>RESTful</w:t>
       </w:r>
       <w:proofErr w:type="spellEnd"/>
       <w:r>
+        <w:t xml:space="preserve"> API, обеспечивая встроенную поддержку безопасности, управления зависимостями и интеграции с базами данных. Одной из ключевых особенностей Spring Boot является его модульность. Для реализации функционала системы были использованы такие модули, как Spring Security для обеспечения безопасности, Spring Data JPA для работы с базой данных и Spring Web для создания REST API. Это позволило быстро и эффективно разработать </w:t>
+      </w:r>
+      <w:proofErr w:type="spellStart"/>
+      <w:r>
+        <w:t>backend</w:t>
+      </w:r>
+      <w:proofErr w:type="spellEnd"/>
+      <w:r>
+        <w:t>, который отвечает за обработку данных, выполнение бизнес-логики и взаимодействие с мобильным приложением</w:t>
+      </w:r>
+      <w:r>
+        <w:t xml:space="preserve"> [11]</w:t>
+      </w:r>
+      <w:r>
+        <w:t>.</w:t>
+      </w:r>
+    </w:p>
+    <w:p>
+      <w:r>
+        <w:t xml:space="preserve">Мобильное приложение было разработано на платформе </w:t>
+      </w:r>
+      <w:proofErr w:type="spellStart"/>
+      <w:r>
+        <w:t>Android</w:t>
+      </w:r>
+      <w:proofErr w:type="spellEnd"/>
+      <w:r>
+        <w:t xml:space="preserve">, что обеспечило его доступность для большинства пользователей. </w:t>
+      </w:r>
+      <w:proofErr w:type="spellStart"/>
+      <w:r>
+        <w:t>Android</w:t>
+      </w:r>
+      <w:proofErr w:type="spellEnd"/>
+      <w:r>
+        <w:t xml:space="preserve"> был выбран благодаря своей кроссплатформенности, широкой поддержке устройств и наличию мощных инструментов разработки, таких как </w:t>
+      </w:r>
+      <w:proofErr w:type="spellStart"/>
+      <w:r>
+        <w:t>Android</w:t>
+      </w:r>
+      <w:proofErr w:type="spellEnd"/>
+      <w:r>
+        <w:t xml:space="preserve"> Studio</w:t>
+      </w:r>
+      <w:r>
+        <w:t xml:space="preserve"> [12]</w:t>
+      </w:r>
+      <w:r>
+        <w:t xml:space="preserve">. Приложение позволяет водителям вручную вводить данные о поездках, просматривать статистику и получать уведомления. Для обеспечения удобства пользователей интерфейс приложения был разработан с учетом принципов </w:t>
+      </w:r>
+      <w:proofErr w:type="spellStart"/>
+      <w:r>
+        <w:t>Material</w:t>
+      </w:r>
+      <w:proofErr w:type="spellEnd"/>
+      <w:r>
+        <w:t xml:space="preserve"> Design, что делает его интуитивно понятным и удобным в использовании. Также была реализована интеграция с картографическим сервисом </w:t>
+      </w:r>
+      <w:proofErr w:type="spellStart"/>
+      <w:r>
+        <w:t>OpenStreetMap</w:t>
+      </w:r>
+      <w:proofErr w:type="spellEnd"/>
+      <w:r>
+        <w:t>, что позволяет бесплатно использовать его API для проектов</w:t>
+      </w:r>
+      <w:r>
+        <w:t xml:space="preserve"> [14]</w:t>
+      </w:r>
+      <w:r>
+        <w:t>.</w:t>
+      </w:r>
+    </w:p>
+    <w:p>
+      <w:r>
+        <w:t xml:space="preserve">Для хранения данных была выбрана реляционная база данных </w:t>
+      </w:r>
+      <w:proofErr w:type="spellStart"/>
+      <w:r>
+        <w:t>PostgreSQL</w:t>
+      </w:r>
+      <w:proofErr w:type="spellEnd"/>
+      <w:r>
+        <w:t xml:space="preserve">. Этот выбор обусловлен ее надежностью, поддержкой сложных запросов и масштабируемостью. </w:t>
+      </w:r>
+      <w:proofErr w:type="spellStart"/>
+      <w:r>
+        <w:t>PostgreSQL</w:t>
+      </w:r>
+      <w:proofErr w:type="spellEnd"/>
+      <w:r>
+        <w:t xml:space="preserve"> позволяет эффективно хранить и обрабатывать большие объемы данных, что особенно важно для системы, которая анализирует рабочее время и производительность водителей. Для работы с базой данных был использован ORM (Object-</w:t>
+      </w:r>
+      <w:proofErr w:type="spellStart"/>
+      <w:r>
+        <w:t>Relational</w:t>
+      </w:r>
+      <w:proofErr w:type="spellEnd"/>
+      <w:r>
         <w:t xml:space="preserve"> </w:t>
       </w:r>
       <w:proofErr w:type="spellStart"/>
       <w:r>
-        <w:t>Boot</w:t>
+        <w:t>Mapping</w:t>
       </w:r>
       <w:proofErr w:type="spellEnd"/>
       <w:r>
-        <w:t xml:space="preserve">. Этот выбор обусловлен несколькими причинами. Во-первых, </w:t>
+        <w:t xml:space="preserve">) инструмент </w:t>
       </w:r>
       <w:proofErr w:type="spellStart"/>
       <w:r>
-        <w:t>Java</w:t>
+        <w:t>Hibernate</w:t>
       </w:r>
       <w:proofErr w:type="spellEnd"/>
       <w:r>
-        <w:t xml:space="preserve"> является одним из самых популярных языков для разработки </w:t>
-      </w:r>
-      <w:proofErr w:type="spellStart"/>
-      <w:r>
-        <w:t>enterprise</w:t>
-      </w:r>
-      <w:proofErr w:type="spellEnd"/>
-      <w:r>
-        <w:t xml:space="preserve">-приложений благодаря своей надежности, производительности и широкой поддержке </w:t>
-      </w:r>
-      <w:r>
-        <w:t>сообщества</w:t>
-      </w:r>
-      <w:r>
-        <w:t xml:space="preserve"> [</w:t>
-      </w:r>
-      <w:r>
-        <w:t>10]</w:t>
-      </w:r>
-      <w:r>
-        <w:t xml:space="preserve">. Во-вторых, </w:t>
-      </w:r>
-      <w:proofErr w:type="spellStart"/>
-      <w:r>
-        <w:t>Spring</w:t>
-      </w:r>
-      <w:proofErr w:type="spellEnd"/>
-      <w:r>
-        <w:t xml:space="preserve"> </w:t>
-      </w:r>
-      <w:proofErr w:type="spellStart"/>
-      <w:r>
-        <w:t>Boot</w:t>
-      </w:r>
-      <w:proofErr w:type="spellEnd"/>
-      <w:r>
-        <w:t xml:space="preserve"> значительно упрощает создание </w:t>
-      </w:r>
-      <w:proofErr w:type="spellStart"/>
-      <w:r>
-        <w:t>RESTful</w:t>
-      </w:r>
-      <w:proofErr w:type="spellEnd"/>
-      <w:r>
-        <w:t xml:space="preserve"> API, обеспечивая встроенную поддержку безопасности, управления зависимостями и интеграции с базами данных. Одной из ключевых особенностей </w:t>
-      </w:r>
-      <w:proofErr w:type="spellStart"/>
-      <w:r>
-        <w:t>Spring</w:t>
-      </w:r>
-      <w:proofErr w:type="spellEnd"/>
-      <w:r>
-        <w:t xml:space="preserve"> </w:t>
-      </w:r>
-      <w:proofErr w:type="spellStart"/>
-      <w:r>
-        <w:t>Boot</w:t>
-      </w:r>
-      <w:proofErr w:type="spellEnd"/>
-      <w:r>
-        <w:t xml:space="preserve"> является его модульность. Для реализации функционала системы были использованы такие модули, как </w:t>
-      </w:r>
-      <w:proofErr w:type="spellStart"/>
-      <w:r>
-        <w:t>Spring</w:t>
-      </w:r>
-      <w:proofErr w:type="spellEnd"/>
-      <w:r>
-        <w:t xml:space="preserve"> </w:t>
-      </w:r>
-      <w:proofErr w:type="spellStart"/>
-      <w:r>
-        <w:t>Security</w:t>
-      </w:r>
-      <w:proofErr w:type="spellEnd"/>
-      <w:r>
-        <w:t xml:space="preserve"> для обеспечения безопасности, </w:t>
-      </w:r>
-      <w:proofErr w:type="spellStart"/>
-      <w:r>
-        <w:t>Spring</w:t>
-      </w:r>
-      <w:proofErr w:type="spellEnd"/>
-      <w:r>
-        <w:t xml:space="preserve"> </w:t>
-      </w:r>
-      <w:proofErr w:type="spellStart"/>
-      <w:r>
-        <w:t>Data</w:t>
-      </w:r>
-      <w:proofErr w:type="spellEnd"/>
-      <w:r>
-        <w:t xml:space="preserve"> JPA для работы с базой данных и </w:t>
-      </w:r>
-      <w:proofErr w:type="spellStart"/>
-      <w:r>
-        <w:t>Spring</w:t>
-      </w:r>
-      <w:proofErr w:type="spellEnd"/>
-      <w:r>
-        <w:t xml:space="preserve"> </w:t>
-      </w:r>
-      <w:proofErr w:type="spellStart"/>
-      <w:r>
-        <w:t>Web</w:t>
-      </w:r>
-      <w:proofErr w:type="spellEnd"/>
-      <w:r>
-        <w:t xml:space="preserve"> для создания REST API. Это позволило быстро и эффективно разработать </w:t>
-      </w:r>
-      <w:proofErr w:type="spellStart"/>
-      <w:r>
-        <w:t>backend</w:t>
-      </w:r>
-      <w:proofErr w:type="spellEnd"/>
-      <w:r>
-        <w:t>, который отвечает за обработку данных, выполнение бизнес-логики и взаимодействие с мобильным приложением</w:t>
-      </w:r>
-      <w:r>
-        <w:t xml:space="preserve"> [11]</w:t>
-      </w:r>
-      <w:r>
-        <w:t>.</w:t>
-      </w:r>
-    </w:p>
-    <w:p>
-      <w:r>
-        <w:t xml:space="preserve">Мобильное приложение было разработано на платформе </w:t>
-      </w:r>
-      <w:proofErr w:type="spellStart"/>
-      <w:r>
-        <w:t>Android</w:t>
-      </w:r>
-      <w:proofErr w:type="spellEnd"/>
-      <w:r>
-        <w:t xml:space="preserve">, что обеспечило его доступность для большинства пользователей. </w:t>
-      </w:r>
-      <w:proofErr w:type="spellStart"/>
-      <w:r>
-        <w:t>Android</w:t>
-      </w:r>
-      <w:proofErr w:type="spellEnd"/>
-      <w:r>
-        <w:t xml:space="preserve"> был выбран благодаря своей кроссплатформенности, широкой поддержке устройств и наличию мощных инструментов разработки, таких как </w:t>
-      </w:r>
-      <w:proofErr w:type="spellStart"/>
-      <w:r>
-        <w:t>Android</w:t>
-      </w:r>
-      <w:proofErr w:type="spellEnd"/>
-      <w:r>
-        <w:t xml:space="preserve"> </w:t>
-      </w:r>
-      <w:proofErr w:type="spellStart"/>
-      <w:r>
-        <w:t>Studio</w:t>
-      </w:r>
-      <w:proofErr w:type="spellEnd"/>
-      <w:r>
-        <w:t xml:space="preserve"> [12]</w:t>
-      </w:r>
-      <w:r>
-        <w:t xml:space="preserve">. Приложение позволяет водителям вручную вводить данные о поездках, просматривать статистику и получать уведомления. Для обеспечения удобства пользователей интерфейс приложения был разработан с учетом принципов </w:t>
-      </w:r>
-      <w:proofErr w:type="spellStart"/>
-      <w:r>
-        <w:t>Material</w:t>
-      </w:r>
-      <w:proofErr w:type="spellEnd"/>
-      <w:r>
-        <w:t xml:space="preserve"> </w:t>
-      </w:r>
-      <w:proofErr w:type="spellStart"/>
-      <w:r>
-        <w:t>Design</w:t>
-      </w:r>
-      <w:proofErr w:type="spellEnd"/>
-      <w:r>
-        <w:t xml:space="preserve">, что делает его интуитивно понятным и удобным в использовании. Также была реализована интеграция с картографическим сервисом </w:t>
-      </w:r>
-      <w:proofErr w:type="spellStart"/>
-      <w:r>
-        <w:t>OpenStreetMap</w:t>
-      </w:r>
-      <w:proofErr w:type="spellEnd"/>
-      <w:r>
-        <w:t>, что позволяет бесплатно использовать его API для проектов</w:t>
-      </w:r>
-      <w:r>
-        <w:t xml:space="preserve"> [14]</w:t>
-      </w:r>
-      <w:r>
-        <w:t>.</w:t>
-      </w:r>
-    </w:p>
-    <w:p>
-      <w:r>
-        <w:t xml:space="preserve">Для хранения данных была выбрана реляционная база данных </w:t>
-      </w:r>
-      <w:proofErr w:type="spellStart"/>
-      <w:r>
-        <w:t>PostgreSQL</w:t>
-      </w:r>
-      <w:proofErr w:type="spellEnd"/>
-      <w:r>
-        <w:t xml:space="preserve">. Этот выбор обусловлен ее надежностью, поддержкой сложных запросов и масштабируемостью. </w:t>
-      </w:r>
-      <w:proofErr w:type="spellStart"/>
-      <w:r>
-        <w:t>PostgreSQL</w:t>
-      </w:r>
-      <w:proofErr w:type="spellEnd"/>
-      <w:r>
-        <w:t xml:space="preserve"> позволяет эффективно хранить и обрабатывать большие объемы данных, что особенно важно для системы, которая анализирует рабочее время и производительность водителей. Для работы с базой данных был использован ORM (</w:t>
-      </w:r>
-      <w:proofErr w:type="spellStart"/>
-      <w:r>
-        <w:t>Object-Relational</w:t>
-      </w:r>
-      <w:proofErr w:type="spellEnd"/>
-      <w:r>
-        <w:t xml:space="preserve"> </w:t>
-      </w:r>
-      <w:proofErr w:type="spellStart"/>
-      <w:r>
-        <w:t>Mapping</w:t>
-      </w:r>
-      <w:proofErr w:type="spellEnd"/>
-      <w:r>
-        <w:t xml:space="preserve">) инструмент </w:t>
-      </w:r>
-      <w:proofErr w:type="spellStart"/>
-      <w:r>
-        <w:t>Hibernate</w:t>
-      </w:r>
-      <w:proofErr w:type="spellEnd"/>
-      <w:r>
-        <w:t xml:space="preserve">, который интегрирован с </w:t>
-      </w:r>
-      <w:proofErr w:type="spellStart"/>
-      <w:r>
-        <w:t>Spring</w:t>
-      </w:r>
-      <w:proofErr w:type="spellEnd"/>
-      <w:r>
-        <w:t xml:space="preserve"> </w:t>
-      </w:r>
-      <w:proofErr w:type="spellStart"/>
-      <w:r>
-        <w:t>Data</w:t>
-      </w:r>
-      <w:proofErr w:type="spellEnd"/>
-      <w:r>
-        <w:t xml:space="preserve"> JPA. Это позволило </w:t>
+        <w:t xml:space="preserve">, который интегрирован с Spring Data JPA. Это позволило </w:t>
       </w:r>
       <w:r>
         <w:lastRenderedPageBreak/>
@@ -3922,324 +3700,260 @@
       </w:r>
       <w:proofErr w:type="spellEnd"/>
       <w:r>
+        <w:t xml:space="preserve"> Studio в качестве основных сред разработки для написания кода на Java и </w:t>
+      </w:r>
+      <w:proofErr w:type="spellStart"/>
+      <w:r>
+        <w:t>Kotlin</w:t>
+      </w:r>
+      <w:proofErr w:type="spellEnd"/>
+      <w:r>
+        <w:t xml:space="preserve">, </w:t>
+      </w:r>
+      <w:proofErr w:type="spellStart"/>
+      <w:r>
+        <w:t>Bruno</w:t>
+      </w:r>
+      <w:proofErr w:type="spellEnd"/>
+      <w:r>
+        <w:t xml:space="preserve"> для тестирования API благодаря его простоте и удобству использования, </w:t>
+      </w:r>
+      <w:proofErr w:type="spellStart"/>
+      <w:r>
+        <w:t>Git</w:t>
+      </w:r>
+      <w:proofErr w:type="spellEnd"/>
+      <w:r>
+        <w:t xml:space="preserve"> для контроля версий и эффективного управления кодом, а также </w:t>
+      </w:r>
+      <w:proofErr w:type="spellStart"/>
+      <w:r>
+        <w:t>Docker</w:t>
+      </w:r>
+      <w:proofErr w:type="spellEnd"/>
+      <w:r>
+        <w:t xml:space="preserve"> для контейнеризации приложения и упрощения процесса развертывания.</w:t>
+      </w:r>
+    </w:p>
+    <w:p>
+      <w:r>
+        <w:t xml:space="preserve">Одним из ключевых аспектов разработки стало обеспечение безопасности системы. Для аутентификации и авторизации пользователей была реализована схема </w:t>
+      </w:r>
+      <w:proofErr w:type="spellStart"/>
+      <w:r>
+        <w:t>OAuth</w:t>
+      </w:r>
+      <w:proofErr w:type="spellEnd"/>
+      <w:r>
+        <w:t xml:space="preserve"> 2.0 с использованием JWT (JSON Web </w:t>
+      </w:r>
+      <w:proofErr w:type="spellStart"/>
+      <w:r>
+        <w:t>Tokens</w:t>
+      </w:r>
+      <w:proofErr w:type="spellEnd"/>
+      <w:r>
+        <w:t xml:space="preserve">). </w:t>
+      </w:r>
+      <w:proofErr w:type="spellStart"/>
+      <w:r>
+        <w:t>OAuth</w:t>
+      </w:r>
+      <w:proofErr w:type="spellEnd"/>
+      <w:r>
+        <w:t xml:space="preserve"> 2.0 — это протокол авторизации, который позволяет пользователям предоставлять доступ к своим данным третьим сторонам без передачи </w:t>
+      </w:r>
+      <w:r>
+        <w:t>паролей</w:t>
+      </w:r>
+      <w:r>
+        <w:t xml:space="preserve"> [16]</w:t>
+      </w:r>
+      <w:r>
+        <w:t xml:space="preserve">. В системе данный протокол используется для управления доступом к API и обеспечения безопасности данных. JWT — это компактный и самодостаточный способ передачи информации между сторонами в виде JSON-объекта. JWT используется для создания токенов, которые содержат информацию о пользователе и его правах доступа. Эти токены подписываются с использованием секретного ключа, что обеспечивает их защиту от </w:t>
+      </w:r>
+      <w:r>
+        <w:t>подделки</w:t>
+      </w:r>
+      <w:r>
+        <w:t xml:space="preserve"> [17]</w:t>
+      </w:r>
+      <w:r>
+        <w:t>.</w:t>
+      </w:r>
+    </w:p>
+    <w:p>
+      <w:r>
+        <w:t xml:space="preserve">Для повышения производительности и обеспечения быстрого доступа к токенам была использована система кэширования </w:t>
+      </w:r>
+      <w:proofErr w:type="spellStart"/>
+      <w:r>
+        <w:t>Redis</w:t>
+      </w:r>
+      <w:proofErr w:type="spellEnd"/>
+      <w:r>
+        <w:t xml:space="preserve">. </w:t>
+      </w:r>
+      <w:proofErr w:type="spellStart"/>
+      <w:r>
+        <w:t>Redis</w:t>
+      </w:r>
+      <w:proofErr w:type="spellEnd"/>
+      <w:r>
+        <w:t xml:space="preserve"> — это высокопроизводительная </w:t>
+      </w:r>
+      <w:proofErr w:type="spellStart"/>
+      <w:r>
+        <w:t>in-memory</w:t>
+      </w:r>
+      <w:proofErr w:type="spellEnd"/>
+      <w:r>
+        <w:t xml:space="preserve"> база данных, которая идеально подходит для хранения временных данных, таких как </w:t>
+      </w:r>
+      <w:proofErr w:type="spellStart"/>
+      <w:r>
+        <w:t>access</w:t>
+      </w:r>
+      <w:proofErr w:type="spellEnd"/>
+      <w:r>
+        <w:t xml:space="preserve"> и </w:t>
+      </w:r>
+      <w:proofErr w:type="spellStart"/>
+      <w:r>
+        <w:t>refresh</w:t>
+      </w:r>
+      <w:proofErr w:type="spellEnd"/>
+      <w:r>
+        <w:t xml:space="preserve"> токены</w:t>
+      </w:r>
+      <w:r>
+        <w:t xml:space="preserve"> [18]</w:t>
+      </w:r>
+      <w:r>
+        <w:t xml:space="preserve">. При аутентификации пользователя </w:t>
+      </w:r>
+      <w:proofErr w:type="spellStart"/>
+      <w:r>
+        <w:t>refresh</w:t>
+      </w:r>
+      <w:proofErr w:type="spellEnd"/>
+      <w:r>
         <w:t xml:space="preserve"> </w:t>
       </w:r>
       <w:proofErr w:type="spellStart"/>
       <w:r>
-        <w:t>Studio</w:t>
+        <w:t>token</w:t>
       </w:r>
       <w:proofErr w:type="spellEnd"/>
       <w:r>
-        <w:t xml:space="preserve"> в качестве основных сред разработки для написания кода на </w:t>
+        <w:t xml:space="preserve"> сохраняется в </w:t>
       </w:r>
       <w:proofErr w:type="spellStart"/>
       <w:r>
-        <w:t>Java</w:t>
+        <w:t>Redis</w:t>
       </w:r>
       <w:proofErr w:type="spellEnd"/>
       <w:r>
-        <w:t xml:space="preserve"> и </w:t>
+        <w:t xml:space="preserve">, что позволяет быстро проверять его валидность при обновлении </w:t>
       </w:r>
       <w:proofErr w:type="spellStart"/>
       <w:r>
-        <w:t>Kotlin</w:t>
+        <w:t>access</w:t>
       </w:r>
       <w:proofErr w:type="spellEnd"/>
       <w:r>
-        <w:t xml:space="preserve">, </w:t>
+        <w:t xml:space="preserve"> </w:t>
       </w:r>
       <w:proofErr w:type="spellStart"/>
       <w:r>
-        <w:t>Bruno</w:t>
+        <w:t>token</w:t>
       </w:r>
       <w:proofErr w:type="spellEnd"/>
       <w:r>
-        <w:t xml:space="preserve"> для тестирования API благодаря его простоте и удобству использования, </w:t>
+        <w:t>. Это значительно снижает нагрузку на основную базу данных и ускоряет процесс аутентификации.</w:t>
+      </w:r>
+    </w:p>
+    <w:p>
+      <w:r>
+        <w:t xml:space="preserve">Реализация </w:t>
       </w:r>
       <w:proofErr w:type="spellStart"/>
       <w:r>
-        <w:t>Git</w:t>
+        <w:t>OAuth</w:t>
       </w:r>
       <w:proofErr w:type="spellEnd"/>
       <w:r>
-        <w:t xml:space="preserve"> для контроля версий и эффективного управления кодом, а также </w:t>
+        <w:t xml:space="preserve"> 2.0 и JWT в Spring Security, а также использование </w:t>
       </w:r>
       <w:proofErr w:type="spellStart"/>
       <w:r>
-        <w:t>Docker</w:t>
+        <w:t>Redis</w:t>
       </w:r>
       <w:proofErr w:type="spellEnd"/>
       <w:r>
-        <w:t xml:space="preserve"> для контейнеризации приложения и упрощения процесса развертывания.</w:t>
-      </w:r>
-    </w:p>
-    <w:p>
-      <w:r>
-        <w:t xml:space="preserve">Одним из ключевых аспектов разработки стало обеспечение безопасности системы. Для аутентификации и авторизации пользователей была реализована схема </w:t>
+        <w:t xml:space="preserve"> для кэширования токенов позволили создать надежную систему аутентификации, которая обеспечивает безопасный доступ к данным и защищает систему от несанкционированного доступа</w:t>
+      </w:r>
+      <w:r>
+        <w:t xml:space="preserve"> [19]</w:t>
+      </w:r>
+      <w:r>
+        <w:t>.</w:t>
+      </w:r>
+    </w:p>
+    <w:p>
+      <w:r>
+        <w:t xml:space="preserve">Выбор технологий для разработки системы был основан на их надежности, производительности и доступности. Java и Spring Boot обеспечили высокую производительность и безопасность </w:t>
       </w:r>
       <w:proofErr w:type="spellStart"/>
       <w:r>
+        <w:t>backend</w:t>
+      </w:r>
+      <w:proofErr w:type="spellEnd"/>
+      <w:r>
+        <w:t xml:space="preserve">-части, </w:t>
+      </w:r>
+      <w:proofErr w:type="spellStart"/>
+      <w:r>
+        <w:t>Android</w:t>
+      </w:r>
+      <w:proofErr w:type="spellEnd"/>
+      <w:r>
+        <w:t xml:space="preserve"> — удобство и доступность мобильного приложения, а </w:t>
+      </w:r>
+      <w:proofErr w:type="spellStart"/>
+      <w:r>
+        <w:t>PostgreSQL</w:t>
+      </w:r>
+      <w:proofErr w:type="spellEnd"/>
+      <w:r>
+        <w:t xml:space="preserve"> — надежное хранение данных. Использование </w:t>
+      </w:r>
+      <w:proofErr w:type="spellStart"/>
+      <w:r>
         <w:t>OAuth</w:t>
       </w:r>
       <w:proofErr w:type="spellEnd"/>
       <w:r>
-        <w:t xml:space="preserve"> 2.0 с использованием JWT (JSON </w:t>
+        <w:t xml:space="preserve"> 2.0, JWT и </w:t>
       </w:r>
       <w:proofErr w:type="spellStart"/>
       <w:r>
-        <w:t>Web</w:t>
+        <w:t>Redis</w:t>
       </w:r>
       <w:proofErr w:type="spellEnd"/>
       <w:r>
-        <w:t xml:space="preserve"> </w:t>
-      </w:r>
-      <w:proofErr w:type="spellStart"/>
-      <w:r>
-        <w:t>Tokens</w:t>
-      </w:r>
-      <w:proofErr w:type="spellEnd"/>
-      <w:r>
-        <w:t xml:space="preserve">). </w:t>
-      </w:r>
-      <w:proofErr w:type="spellStart"/>
-      <w:r>
-        <w:t>OAuth</w:t>
-      </w:r>
-      <w:proofErr w:type="spellEnd"/>
-      <w:r>
-        <w:t xml:space="preserve"> 2.0 — это протокол авторизации, который позволяет пользователям предоставлять доступ к своим данным третьим сторонам без передачи </w:t>
-      </w:r>
-      <w:r>
-        <w:t>паролей</w:t>
-      </w:r>
-      <w:r>
-        <w:t xml:space="preserve"> [16]</w:t>
-      </w:r>
-      <w:r>
-        <w:t xml:space="preserve">. В системе данный протокол используется для управления доступом к API и обеспечения безопасности данных. JWT — это компактный и самодостаточный способ передачи информации между сторонами в виде JSON-объекта. JWT используется для создания токенов, которые содержат информацию о пользователе и его правах доступа. Эти токены подписываются с использованием секретного ключа, что обеспечивает их защиту от </w:t>
-      </w:r>
-      <w:r>
-        <w:t>подделки</w:t>
-      </w:r>
-      <w:r>
-        <w:t xml:space="preserve"> [17]</w:t>
-      </w:r>
-      <w:r>
-        <w:t>.</w:t>
-      </w:r>
-    </w:p>
-    <w:p>
-      <w:r>
-        <w:t xml:space="preserve">Для повышения производительности и обеспечения быстрого доступа к токенам была использована система кэширования </w:t>
-      </w:r>
-      <w:proofErr w:type="spellStart"/>
-      <w:r>
-        <w:t>Redis</w:t>
-      </w:r>
-      <w:proofErr w:type="spellEnd"/>
-      <w:r>
-        <w:t xml:space="preserve">. </w:t>
-      </w:r>
-      <w:proofErr w:type="spellStart"/>
-      <w:r>
-        <w:t>Redis</w:t>
-      </w:r>
-      <w:proofErr w:type="spellEnd"/>
-      <w:r>
-        <w:t xml:space="preserve"> — это высокопроизводительная </w:t>
-      </w:r>
-      <w:proofErr w:type="spellStart"/>
-      <w:r>
-        <w:t>in-memory</w:t>
-      </w:r>
-      <w:proofErr w:type="spellEnd"/>
-      <w:r>
-        <w:t xml:space="preserve"> база данных, которая идеально подходит для хранения временных данных, таких как </w:t>
-      </w:r>
-      <w:proofErr w:type="spellStart"/>
-      <w:r>
-        <w:t>access</w:t>
-      </w:r>
-      <w:proofErr w:type="spellEnd"/>
-      <w:r>
-        <w:t xml:space="preserve"> и </w:t>
-      </w:r>
-      <w:proofErr w:type="spellStart"/>
-      <w:r>
-        <w:t>refresh</w:t>
-      </w:r>
-      <w:proofErr w:type="spellEnd"/>
-      <w:r>
-        <w:t xml:space="preserve"> токены</w:t>
-      </w:r>
-      <w:r>
-        <w:t xml:space="preserve"> [18]</w:t>
-      </w:r>
-      <w:r>
-        <w:t xml:space="preserve">. При аутентификации пользователя </w:t>
-      </w:r>
-      <w:proofErr w:type="spellStart"/>
-      <w:r>
-        <w:t>refresh</w:t>
-      </w:r>
-      <w:proofErr w:type="spellEnd"/>
-      <w:r>
-        <w:t xml:space="preserve"> </w:t>
-      </w:r>
-      <w:proofErr w:type="spellStart"/>
-      <w:r>
-        <w:t>token</w:t>
-      </w:r>
-      <w:proofErr w:type="spellEnd"/>
-      <w:r>
-        <w:t xml:space="preserve"> сохраняется в </w:t>
-      </w:r>
-      <w:proofErr w:type="spellStart"/>
-      <w:r>
-        <w:t>Redis</w:t>
-      </w:r>
-      <w:proofErr w:type="spellEnd"/>
-      <w:r>
-        <w:t xml:space="preserve">, что позволяет быстро проверять его валидность при обновлении </w:t>
-      </w:r>
-      <w:proofErr w:type="spellStart"/>
-      <w:r>
-        <w:t>access</w:t>
-      </w:r>
-      <w:proofErr w:type="spellEnd"/>
-      <w:r>
-        <w:t xml:space="preserve"> </w:t>
-      </w:r>
-      <w:proofErr w:type="spellStart"/>
-      <w:r>
-        <w:t>token</w:t>
-      </w:r>
-      <w:proofErr w:type="spellEnd"/>
-      <w:r>
-        <w:t>. Это значительно снижает нагрузку на основную базу данных и ускоряет процесс аутентификации.</w:t>
-      </w:r>
-    </w:p>
-    <w:p>
-      <w:r>
-        <w:t xml:space="preserve">Реализация </w:t>
-      </w:r>
-      <w:proofErr w:type="spellStart"/>
-      <w:r>
-        <w:t>OAuth</w:t>
-      </w:r>
-      <w:proofErr w:type="spellEnd"/>
-      <w:r>
-        <w:t xml:space="preserve"> 2.0 и JWT в </w:t>
-      </w:r>
-      <w:proofErr w:type="spellStart"/>
-      <w:r>
-        <w:t>Spring</w:t>
-      </w:r>
-      <w:proofErr w:type="spellEnd"/>
-      <w:r>
-        <w:t xml:space="preserve"> </w:t>
-      </w:r>
-      <w:proofErr w:type="spellStart"/>
-      <w:r>
-        <w:t>Security</w:t>
-      </w:r>
-      <w:proofErr w:type="spellEnd"/>
-      <w:r>
-        <w:t xml:space="preserve">, а также использование </w:t>
-      </w:r>
-      <w:proofErr w:type="spellStart"/>
-      <w:r>
-        <w:t>Redis</w:t>
-      </w:r>
-      <w:proofErr w:type="spellEnd"/>
-      <w:r>
-        <w:t xml:space="preserve"> для кэширования токенов позволили создать надежную систему аутентификации, которая обеспечивает безопасный доступ к данным и защищает систему от несанкционированного доступа</w:t>
-      </w:r>
-      <w:r>
-        <w:t xml:space="preserve"> [19]</w:t>
-      </w:r>
-      <w:r>
-        <w:t>.</w:t>
-      </w:r>
-    </w:p>
-    <w:p>
-      <w:r>
-        <w:t xml:space="preserve">Выбор технологий для разработки системы был основан на их надежности, производительности и доступности. </w:t>
-      </w:r>
-      <w:proofErr w:type="spellStart"/>
-      <w:r>
-        <w:t>Java</w:t>
-      </w:r>
-      <w:proofErr w:type="spellEnd"/>
-      <w:r>
-        <w:t xml:space="preserve"> и </w:t>
-      </w:r>
-      <w:proofErr w:type="spellStart"/>
-      <w:r>
-        <w:t>Spring</w:t>
-      </w:r>
-      <w:proofErr w:type="spellEnd"/>
-      <w:r>
-        <w:t xml:space="preserve"> </w:t>
-      </w:r>
-      <w:proofErr w:type="spellStart"/>
-      <w:r>
-        <w:t>Boot</w:t>
-      </w:r>
-      <w:proofErr w:type="spellEnd"/>
-      <w:r>
-        <w:t xml:space="preserve"> обеспечили высокую производительность и безопасность </w:t>
-      </w:r>
-      <w:proofErr w:type="spellStart"/>
-      <w:r>
-        <w:t>backend</w:t>
-      </w:r>
-      <w:proofErr w:type="spellEnd"/>
-      <w:r>
-        <w:t xml:space="preserve">-части, </w:t>
-      </w:r>
-      <w:proofErr w:type="spellStart"/>
-      <w:r>
-        <w:t>Android</w:t>
-      </w:r>
-      <w:proofErr w:type="spellEnd"/>
-      <w:r>
-        <w:t xml:space="preserve"> — удобство и доступность мобильного приложения, а </w:t>
-      </w:r>
-      <w:proofErr w:type="spellStart"/>
-      <w:r>
-        <w:t>PostgreSQL</w:t>
-      </w:r>
-      <w:proofErr w:type="spellEnd"/>
-      <w:r>
-        <w:t xml:space="preserve"> — надежное хранение данных. Использование </w:t>
-      </w:r>
-      <w:proofErr w:type="spellStart"/>
-      <w:r>
-        <w:t>OAuth</w:t>
-      </w:r>
-      <w:proofErr w:type="spellEnd"/>
-      <w:r>
-        <w:t xml:space="preserve"> 2.0, JWT и </w:t>
-      </w:r>
-      <w:proofErr w:type="spellStart"/>
-      <w:r>
-        <w:t>Redis</w:t>
-      </w:r>
-      <w:proofErr w:type="spellEnd"/>
-      <w:r>
         <w:t xml:space="preserve"> позволило создать безопасную и производительную систему аутентификации, что является критически важным для защиты данных пользователей. Таким образом, выбранные технологии и инструменты обеспечили эффективную разработку системы, которая соответствует всем поставленным требованиям и готова к дальнейшему масштабированию.</w:t>
       </w:r>
     </w:p>
     <w:p/>
     <w:p>
       <w:pPr>
-        <w:pStyle w:val="2"/>
-      </w:pPr>
-    </w:p>
-    <w:p>
-      <w:pPr>
-        <w:pStyle w:val="2"/>
+        <w:pStyle w:val="Heading2"/>
+      </w:pPr>
+    </w:p>
+    <w:p>
+      <w:pPr>
+        <w:pStyle w:val="Heading2"/>
       </w:pPr>
       <w:bookmarkStart w:id="9" w:name="_Toc193708779"/>
       <w:r>
@@ -4322,7 +4036,7 @@
     <w:p/>
     <w:p>
       <w:pPr>
-        <w:pStyle w:val="2"/>
+        <w:pStyle w:val="Heading2"/>
       </w:pPr>
       <w:bookmarkStart w:id="10" w:name="_Toc193708780"/>
       <w:r>
@@ -4396,13 +4110,8 @@
       <w:r>
         <w:t>3 </w:t>
       </w:r>
-      <w:proofErr w:type="spellStart"/>
-      <w:r>
-        <w:t>Access</w:t>
-      </w:r>
-      <w:proofErr w:type="spellEnd"/>
-      <w:r>
-        <w:t xml:space="preserve"> </w:t>
+      <w:r>
+        <w:t xml:space="preserve">Access </w:t>
       </w:r>
       <w:proofErr w:type="spellStart"/>
       <w:r>
@@ -4611,7 +4320,7 @@
     </w:p>
     <w:p>
       <w:pPr>
-        <w:pStyle w:val="ad"/>
+        <w:pStyle w:val="ListParagraph"/>
       </w:pPr>
       <w:r>
         <w:t>3 </w:t>
@@ -4670,7 +4379,7 @@
     </w:p>
     <w:p>
       <w:pPr>
-        <w:pStyle w:val="ad"/>
+        <w:pStyle w:val="ListParagraph"/>
       </w:pPr>
     </w:p>
     <w:p>
@@ -4845,7 +4554,7 @@
     </w:p>
     <w:p>
       <w:pPr>
-        <w:pStyle w:val="ad"/>
+        <w:pStyle w:val="ListParagraph"/>
       </w:pPr>
       <w:r>
         <w:t>3 </w:t>
@@ -5014,7 +4723,7 @@
     <w:p/>
     <w:p>
       <w:pPr>
-        <w:pStyle w:val="2"/>
+        <w:pStyle w:val="Heading2"/>
       </w:pPr>
       <w:bookmarkStart w:id="11" w:name="_Toc193708781"/>
       <w:r>
@@ -5161,7 +4870,7 @@
     <w:p/>
     <w:p>
       <w:pPr>
-        <w:pStyle w:val="2"/>
+        <w:pStyle w:val="Heading2"/>
       </w:pPr>
       <w:bookmarkStart w:id="12" w:name="_Toc193708782"/>
       <w:r>
@@ -5183,73 +4892,41 @@
     </w:p>
     <w:p>
       <w:r>
-        <w:t xml:space="preserve">Основным результатом разработки стало создание модульной и масштабируемой системы, которая включает мобильное приложение для водителей, серверную часть для обработки данных и базу данных для хранения информации. Использование современных технологий, таких как </w:t>
+        <w:t xml:space="preserve">Основным результатом разработки стало создание модульной и масштабируемой системы, которая включает мобильное приложение для водителей, серверную часть для обработки данных и базу данных для хранения информации. Использование современных технологий, таких как Java, Spring Boot, </w:t>
       </w:r>
       <w:proofErr w:type="spellStart"/>
       <w:r>
-        <w:t>Java</w:t>
+        <w:t>Android</w:t>
       </w:r>
       <w:proofErr w:type="spellEnd"/>
       <w:r>
-        <w:t xml:space="preserve">, </w:t>
+        <w:t xml:space="preserve"> и </w:t>
       </w:r>
       <w:proofErr w:type="spellStart"/>
       <w:r>
-        <w:t>Spring</w:t>
+        <w:t>PostgreSQL</w:t>
       </w:r>
       <w:proofErr w:type="spellEnd"/>
       <w:r>
-        <w:t xml:space="preserve"> </w:t>
+        <w:t xml:space="preserve">, позволило обеспечить высокую производительность, безопасность и удобство использования системы.  </w:t>
+      </w:r>
+    </w:p>
+    <w:p>
+      <w:r>
+        <w:t xml:space="preserve">Одним из ключевых преимуществ системы является ее специализированный функционал, ориентированный на анализ рабочего времени и производительности водителей. Система позволяет водителям вручную вводить данные о поездках, включая время, маршруты и время сна, а также получать отчеты о своей производительности. Для диспетчеров и администраторов система предоставляет инструменты для анализа данных, формирования отчетов и управления пользователями.  </w:t>
+      </w:r>
+    </w:p>
+    <w:p>
+      <w:r>
+        <w:t xml:space="preserve">Безопасность системы обеспечивается за счет реализации протокола </w:t>
       </w:r>
       <w:proofErr w:type="spellStart"/>
       <w:r>
-        <w:t>Boot</w:t>
+        <w:t>OAuth</w:t>
       </w:r>
       <w:proofErr w:type="spellEnd"/>
       <w:r>
-        <w:t xml:space="preserve">, </w:t>
-      </w:r>
-      <w:proofErr w:type="spellStart"/>
-      <w:r>
-        <w:t>Android</w:t>
-      </w:r>
-      <w:proofErr w:type="spellEnd"/>
-      <w:r>
-        <w:t xml:space="preserve"> и </w:t>
-      </w:r>
-      <w:proofErr w:type="spellStart"/>
-      <w:r>
-        <w:t>PostgreSQL</w:t>
-      </w:r>
-      <w:proofErr w:type="spellEnd"/>
-      <w:r>
-        <w:t xml:space="preserve">, позволило обеспечить высокую производительность, безопасность и удобство использования системы.  </w:t>
-      </w:r>
-    </w:p>
-    <w:p>
-      <w:r>
-        <w:t xml:space="preserve">Одним из ключевых преимуществ системы является ее специализированный функционал, ориентированный на анализ рабочего времени и производительности водителей. Система позволяет водителям вручную вводить данные о поездках, включая время, маршруты и время сна, а также получать отчеты о своей производительности. Для диспетчеров и администраторов система предоставляет инструменты для анализа данных, формирования отчетов и управления пользователями.  </w:t>
-      </w:r>
-    </w:p>
-    <w:p>
-      <w:r>
-        <w:t xml:space="preserve">Безопасность системы обеспечивается за счет реализации протокола </w:t>
-      </w:r>
-      <w:proofErr w:type="spellStart"/>
-      <w:r>
-        <w:t>OAuth</w:t>
-      </w:r>
-      <w:proofErr w:type="spellEnd"/>
-      <w:r>
-        <w:t xml:space="preserve"> 2.0 и использования JWT (JSON </w:t>
-      </w:r>
-      <w:proofErr w:type="spellStart"/>
-      <w:r>
-        <w:t>Web</w:t>
-      </w:r>
-      <w:proofErr w:type="spellEnd"/>
-      <w:r>
-        <w:t xml:space="preserve"> </w:t>
+        <w:t xml:space="preserve"> 2.0 и использования JWT (JSON Web </w:t>
       </w:r>
       <w:proofErr w:type="spellStart"/>
       <w:r>
@@ -5310,7 +4987,7 @@
     </w:p>
     <w:p>
       <w:pPr>
-        <w:pStyle w:val="1"/>
+        <w:pStyle w:val="Heading1"/>
       </w:pPr>
       <w:bookmarkStart w:id="13" w:name="_Toc193708783"/>
       <w:r>
@@ -5325,7 +5002,7 @@
     <w:p/>
     <w:p>
       <w:pPr>
-        <w:pStyle w:val="2"/>
+        <w:pStyle w:val="Heading2"/>
       </w:pPr>
       <w:bookmarkStart w:id="14" w:name="_Toc193708784"/>
       <w:r>
@@ -7781,7 +7458,7 @@
     </w:p>
     <w:tbl>
       <w:tblPr>
-        <w:tblStyle w:val="af3"/>
+        <w:tblStyle w:val="TableGrid"/>
         <w:tblW w:w="0" w:type="auto"/>
         <w:tblLook w:val="04A0" w:firstRow="1" w:lastRow="0" w:firstColumn="1" w:lastColumn="0" w:noHBand="0" w:noVBand="1"/>
       </w:tblPr>
@@ -9766,7 +9443,7 @@
     </w:p>
     <w:tbl>
       <w:tblPr>
-        <w:tblStyle w:val="af3"/>
+        <w:tblStyle w:val="TableGrid"/>
         <w:tblW w:w="0" w:type="auto"/>
         <w:tblLook w:val="04A0" w:firstRow="1" w:lastRow="0" w:firstColumn="1" w:lastColumn="0" w:noHBand="0" w:noVBand="1"/>
       </w:tblPr>
@@ -11691,9 +11368,9 @@
     <w:p/>
     <w:p>
       <w:pPr>
-        <w:pStyle w:val="2"/>
-        <w:rPr>
-          <w:rStyle w:val="20"/>
+        <w:pStyle w:val="Heading2"/>
+        <w:rPr>
+          <w:rStyle w:val="Heading2Char"/>
           <w:b/>
           <w:bCs/>
         </w:rPr>
@@ -11704,7 +11381,7 @@
       </w:r>
       <w:r>
         <w:rPr>
-          <w:rStyle w:val="20"/>
+          <w:rStyle w:val="Heading2Char"/>
           <w:b/>
           <w:bCs/>
         </w:rPr>
@@ -11712,7 +11389,7 @@
       </w:r>
       <w:r>
         <w:rPr>
-          <w:rStyle w:val="20"/>
+          <w:rStyle w:val="Heading2Char"/>
           <w:b/>
           <w:bCs/>
         </w:rPr>
@@ -11721,7 +11398,7 @@
       <w:proofErr w:type="spellStart"/>
       <w:r>
         <w:rPr>
-          <w:rStyle w:val="20"/>
+          <w:rStyle w:val="Heading2Char"/>
           <w:b/>
           <w:bCs/>
         </w:rPr>
@@ -11730,7 +11407,7 @@
       <w:proofErr w:type="spellEnd"/>
       <w:r>
         <w:rPr>
-          <w:rStyle w:val="20"/>
+          <w:rStyle w:val="Heading2Char"/>
           <w:b/>
           <w:bCs/>
         </w:rPr>
@@ -11739,7 +11416,7 @@
       <w:proofErr w:type="spellStart"/>
       <w:r>
         <w:rPr>
-          <w:rStyle w:val="20"/>
+          <w:rStyle w:val="Heading2Char"/>
           <w:b/>
           <w:bCs/>
         </w:rPr>
@@ -11861,7 +11538,7 @@
     </w:p>
     <w:tbl>
       <w:tblPr>
-        <w:tblStyle w:val="af3"/>
+        <w:tblStyle w:val="TableGrid"/>
         <w:tblW w:w="0" w:type="auto"/>
         <w:tblLook w:val="04A0" w:firstRow="1" w:lastRow="0" w:firstColumn="1" w:lastColumn="0" w:noHBand="0" w:noVBand="1"/>
       </w:tblPr>
@@ -12996,10 +12673,13 @@
         <w:t>,</w:t>
       </w:r>
       <w:r>
+        <w:t xml:space="preserve"> </w:t>
+      </w:r>
+      <w:r>
         <w:rPr>
           <w:lang w:val="en-US"/>
         </w:rPr>
-        <w:t xml:space="preserve"> A</w:t>
+        <w:t>A</w:t>
       </w:r>
       <w:r>
         <w:t>)=</w:t>
@@ -14558,7 +14238,7 @@
     <w:p/>
     <w:p>
       <w:pPr>
-        <w:pStyle w:val="2"/>
+        <w:pStyle w:val="Heading2"/>
       </w:pPr>
       <w:bookmarkStart w:id="17" w:name="_Toc193708786"/>
       <w:r>
@@ -16574,7 +16254,7 @@
     </w:p>
     <w:p>
       <w:pPr>
-        <w:pStyle w:val="1"/>
+        <w:pStyle w:val="Heading1"/>
       </w:pPr>
       <w:bookmarkStart w:id="18" w:name="_Toc193708787"/>
       <w:r>
@@ -16601,7 +16281,7 @@
     </w:p>
     <w:p>
       <w:pPr>
-        <w:pStyle w:val="2"/>
+        <w:pStyle w:val="Heading2"/>
       </w:pPr>
       <w:bookmarkStart w:id="19" w:name="_Toc79524416"/>
       <w:bookmarkStart w:id="20" w:name="_Toc79698391"/>
@@ -16753,28 +16433,28 @@
     </w:p>
     <w:p>
       <w:pPr>
-        <w:pStyle w:val="2"/>
+        <w:pStyle w:val="Heading2"/>
       </w:pPr>
       <w:bookmarkStart w:id="22" w:name="_Toc193706897"/>
-      <w:bookmarkStart w:id="23" w:name="_Toc193706441"/>
-      <w:bookmarkStart w:id="24" w:name="_Toc193708789"/>
+      <w:bookmarkStart w:id="23" w:name="_Toc193708789"/>
+      <w:bookmarkStart w:id="24" w:name="_Toc193706441"/>
       <w:r>
         <w:lastRenderedPageBreak/>
         <w:t>4.2 Расчет основных затрат на разработку</w:t>
       </w:r>
       <w:bookmarkEnd w:id="22"/>
-      <w:bookmarkEnd w:id="24"/>
-    </w:p>
-    <w:p>
-      <w:pPr>
-        <w:rPr>
-          <w:lang w:eastAsia="ru-RU"/>
-        </w:rPr>
-      </w:pPr>
-    </w:p>
-    <w:p>
-      <w:pPr>
-        <w:pStyle w:val="2"/>
+      <w:bookmarkEnd w:id="23"/>
+    </w:p>
+    <w:p>
+      <w:pPr>
+        <w:rPr>
+          <w:lang w:eastAsia="ru-RU"/>
+        </w:rPr>
+      </w:pPr>
+    </w:p>
+    <w:p>
+      <w:pPr>
+        <w:pStyle w:val="Heading2"/>
       </w:pPr>
       <w:bookmarkStart w:id="25" w:name="_Toc193706898"/>
       <w:bookmarkStart w:id="26" w:name="_Toc193708790"/>
@@ -16790,13 +16470,13 @@
       <w:r>
         <w:t>Расчет затрат на основную заработную плату разработчикам</w:t>
       </w:r>
-      <w:bookmarkEnd w:id="23"/>
+      <w:bookmarkEnd w:id="24"/>
       <w:bookmarkEnd w:id="25"/>
       <w:bookmarkEnd w:id="26"/>
     </w:p>
     <w:p>
       <w:pPr>
-        <w:pStyle w:val="a0"/>
+        <w:pStyle w:val="Title"/>
       </w:pPr>
     </w:p>
     <w:p>
@@ -17104,7 +16784,7 @@
     </w:p>
     <w:p>
       <w:pPr>
-        <w:pStyle w:val="a0"/>
+        <w:pStyle w:val="Title"/>
       </w:pPr>
     </w:p>
     <w:p>
@@ -17232,7 +16912,7 @@
     </w:p>
     <w:tbl>
       <w:tblPr>
-        <w:tblStyle w:val="af3"/>
+        <w:tblStyle w:val="TableGrid"/>
         <w:tblW w:w="0" w:type="auto"/>
         <w:tblLook w:val="04A0" w:firstRow="1" w:lastRow="0" w:firstColumn="1" w:lastColumn="0" w:noHBand="0" w:noVBand="1"/>
       </w:tblPr>
@@ -17654,13 +17334,13 @@
     </w:tbl>
     <w:p>
       <w:pPr>
-        <w:pStyle w:val="2"/>
+        <w:pStyle w:val="Heading2"/>
         <w:ind w:left="0" w:firstLine="0"/>
       </w:pPr>
     </w:p>
     <w:p>
       <w:pPr>
-        <w:pStyle w:val="2"/>
+        <w:pStyle w:val="Heading2"/>
       </w:pPr>
       <w:bookmarkStart w:id="27" w:name="_Toc193706442"/>
       <w:bookmarkStart w:id="28" w:name="_Toc193706899"/>
@@ -18106,7 +17786,7 @@
     </w:p>
     <w:p>
       <w:pPr>
-        <w:pStyle w:val="2"/>
+        <w:pStyle w:val="Heading2"/>
       </w:pPr>
       <w:bookmarkStart w:id="30" w:name="_Toc193706443"/>
       <w:bookmarkStart w:id="31" w:name="_Toc193706900"/>
@@ -18603,7 +18283,7 @@
     </w:p>
     <w:p>
       <w:pPr>
-        <w:pStyle w:val="2"/>
+        <w:pStyle w:val="Heading2"/>
       </w:pPr>
       <w:bookmarkStart w:id="33" w:name="_Toc193706444"/>
       <w:bookmarkStart w:id="34" w:name="_Toc193706901"/>
@@ -19038,7 +18718,7 @@
     </w:p>
     <w:p>
       <w:pPr>
-        <w:pStyle w:val="2"/>
+        <w:pStyle w:val="Heading2"/>
       </w:pPr>
       <w:bookmarkStart w:id="36" w:name="_Toc193706445"/>
       <w:bookmarkStart w:id="37" w:name="_Toc193706902"/>
@@ -19509,7 +19189,7 @@
     <w:p/>
     <w:p>
       <w:pPr>
-        <w:pStyle w:val="2"/>
+        <w:pStyle w:val="Heading2"/>
       </w:pPr>
       <w:bookmarkStart w:id="39" w:name="_Toc193706446"/>
       <w:bookmarkStart w:id="40" w:name="_Toc193706903"/>
@@ -19924,7 +19604,7 @@
     <w:p/>
     <w:p>
       <w:pPr>
-        <w:pStyle w:val="2"/>
+        <w:pStyle w:val="Heading2"/>
       </w:pPr>
       <w:bookmarkStart w:id="42" w:name="_Toc193706447"/>
       <w:bookmarkStart w:id="43" w:name="_Toc193706904"/>
@@ -20263,7 +19943,7 @@
     <w:p/>
     <w:p>
       <w:pPr>
-        <w:pStyle w:val="2"/>
+        <w:pStyle w:val="Heading2"/>
       </w:pPr>
       <w:bookmarkStart w:id="45" w:name="_Toc193706448"/>
       <w:bookmarkStart w:id="46" w:name="_Toc193706905"/>
@@ -20313,7 +19993,7 @@
     </w:p>
     <w:tbl>
       <w:tblPr>
-        <w:tblStyle w:val="af3"/>
+        <w:tblStyle w:val="TableGrid"/>
         <w:tblW w:w="0" w:type="auto"/>
         <w:tblLook w:val="04A0" w:firstRow="1" w:lastRow="0" w:firstColumn="1" w:lastColumn="0" w:noHBand="0" w:noVBand="1"/>
       </w:tblPr>
@@ -20556,7 +20236,7 @@
     <w:p/>
     <w:p>
       <w:pPr>
-        <w:pStyle w:val="2"/>
+        <w:pStyle w:val="Heading2"/>
       </w:pPr>
       <w:bookmarkStart w:id="48" w:name="_Toc193708798"/>
       <w:r>
@@ -20875,7 +20555,6 @@
       </w:r>
     </w:p>
     <w:p>
-      <w:proofErr w:type="spellStart"/>
       <w:r>
         <w:t>Н</w:t>
       </w:r>
@@ -20885,7 +20564,6 @@
         </w:rPr>
         <w:t>п</w:t>
       </w:r>
-      <w:proofErr w:type="spellEnd"/>
       <w:r>
         <w:t xml:space="preserve">   ‒ ставка налога на прибыль согласно действующему законодательству, (по состоянию на 01.01.2024 г. – 20%). </w:t>
       </w:r>
@@ -23145,15 +22823,7 @@
       </w:r>
       <w:proofErr w:type="spellEnd"/>
       <w:r>
-        <w:t xml:space="preserve"> – норма расхода материальных ресурсов при выполнении работ сотрудниками до и после внедрения программного средства, </w:t>
-      </w:r>
-      <w:proofErr w:type="spellStart"/>
-      <w:r>
-        <w:t>нат</w:t>
-      </w:r>
-      <w:proofErr w:type="spellEnd"/>
-      <w:r>
-        <w:t>. ед.;</w:t>
+        <w:t> – норма расхода материальных ресурсов при выполнении работ сотрудниками до и после внедрения программного средства, нат. ед.;</w:t>
       </w:r>
     </w:p>
     <w:p>
@@ -23585,7 +23255,6 @@
       </w:r>
     </w:p>
     <w:p>
-      <w:proofErr w:type="spellStart"/>
       <w:r>
         <w:t>Н</w:t>
       </w:r>
@@ -23595,7 +23264,6 @@
         </w:rPr>
         <w:t>п</w:t>
       </w:r>
-      <w:proofErr w:type="spellEnd"/>
       <w:r>
         <w:t xml:space="preserve">    – ставка налога на прибыль согласно действующему законодательству. </w:t>
       </w:r>
@@ -23768,7 +23436,7 @@
     <w:p/>
     <w:p>
       <w:pPr>
-        <w:pStyle w:val="2"/>
+        <w:pStyle w:val="Heading2"/>
       </w:pPr>
       <w:bookmarkStart w:id="49" w:name="_Toc193708799"/>
       <w:r>
@@ -25429,7 +25097,7 @@
     </w:p>
     <w:tbl>
       <w:tblPr>
-        <w:tblStyle w:val="12"/>
+        <w:tblStyle w:val="1"/>
         <w:tblW w:w="9409" w:type="dxa"/>
         <w:tblInd w:w="-5" w:type="dxa"/>
         <w:tblLook w:val="04A0" w:firstRow="1" w:lastRow="0" w:firstColumn="1" w:lastColumn="0" w:noHBand="0" w:noVBand="1"/>
@@ -27692,21 +27360,7 @@
         <w:rPr>
           <w:lang w:eastAsia="ru-RU"/>
         </w:rPr>
-        <w:t xml:space="preserve">1 Стоимость заказа на разработку программного средства автоматизации </w:t>
-      </w:r>
-      <w:proofErr w:type="spellStart"/>
-      <w:r>
-        <w:rPr>
-          <w:lang w:eastAsia="ru-RU"/>
-        </w:rPr>
-        <w:t>бэк</w:t>
-      </w:r>
-      <w:proofErr w:type="spellEnd"/>
-      <w:r>
-        <w:rPr>
-          <w:lang w:eastAsia="ru-RU"/>
-        </w:rPr>
-        <w:t xml:space="preserve">-офисных процессов организации составила </w:t>
+        <w:t xml:space="preserve">1 Стоимость заказа на разработку программного средства автоматизации бэк-офисных процессов организации составила </w:t>
       </w:r>
       <w:r>
         <w:t>26</w:t>
@@ -27869,9 +27523,9 @@
     </w:p>
     <w:p>
       <w:pPr>
-        <w:pStyle w:val="1"/>
-        <w:rPr>
-          <w:rStyle w:val="a8"/>
+        <w:pStyle w:val="Heading1"/>
+        <w:rPr>
+          <w:rStyle w:val="TitleChar"/>
           <w:rFonts w:eastAsiaTheme="minorHAnsi"/>
           <w:b/>
           <w:bCs/>
@@ -27886,10 +27540,10 @@
       <w:r>
         <w:t> </w:t>
       </w:r>
-      <w:bookmarkEnd w:id="2"/>
-      <w:r>
-        <w:rPr>
-          <w:rStyle w:val="a8"/>
+      <w:bookmarkEnd w:id="3"/>
+      <w:r>
+        <w:rPr>
+          <w:rStyle w:val="TitleChar"/>
           <w:rFonts w:eastAsiaTheme="minorHAnsi"/>
           <w:b/>
           <w:bCs/>
@@ -28066,17 +27720,17 @@
     </w:p>
     <w:p>
       <w:pPr>
-        <w:pStyle w:val="1"/>
+        <w:pStyle w:val="Heading1"/>
         <w:ind w:left="0" w:firstLine="0"/>
         <w:jc w:val="center"/>
       </w:pPr>
-      <w:bookmarkStart w:id="51" w:name="_Toc185244151"/>
-      <w:bookmarkStart w:id="52" w:name="_Toc193708801"/>
+      <w:bookmarkStart w:id="51" w:name="_Toc193708801"/>
+      <w:bookmarkStart w:id="52" w:name="_Toc185244151"/>
       <w:r>
         <w:lastRenderedPageBreak/>
         <w:t>ЗАКЛЮЧЕНИЕ</w:t>
       </w:r>
-      <w:bookmarkEnd w:id="52"/>
+      <w:bookmarkEnd w:id="51"/>
     </w:p>
     <w:p>
       <w:pPr>
@@ -28121,35 +27775,7 @@
         <w:rPr>
           <w:lang w:eastAsia="ru-RU"/>
         </w:rPr>
-        <w:t xml:space="preserve">Архитектура разработанной системы включает серверную часть на основе </w:t>
-      </w:r>
-      <w:proofErr w:type="spellStart"/>
-      <w:r>
-        <w:rPr>
-          <w:lang w:eastAsia="ru-RU"/>
-        </w:rPr>
-        <w:t>Spring</w:t>
-      </w:r>
-      <w:proofErr w:type="spellEnd"/>
-      <w:r>
-        <w:rPr>
-          <w:lang w:eastAsia="ru-RU"/>
-        </w:rPr>
-        <w:t xml:space="preserve"> </w:t>
-      </w:r>
-      <w:proofErr w:type="spellStart"/>
-      <w:r>
-        <w:rPr>
-          <w:lang w:eastAsia="ru-RU"/>
-        </w:rPr>
-        <w:t>Boot</w:t>
-      </w:r>
-      <w:proofErr w:type="spellEnd"/>
-      <w:r>
-        <w:rPr>
-          <w:lang w:eastAsia="ru-RU"/>
-        </w:rPr>
-        <w:t xml:space="preserve">, мобильное приложение для </w:t>
+        <w:t xml:space="preserve">Архитектура разработанной системы включает серверную часть на основе Spring Boot, мобильное приложение для </w:t>
       </w:r>
       <w:proofErr w:type="spellStart"/>
       <w:r>
@@ -28246,14 +27872,12 @@
       <w:r>
         <w:br w:type="page"/>
       </w:r>
-      <w:bookmarkStart w:id="53" w:name="_GoBack"/>
-      <w:bookmarkEnd w:id="53"/>
-    </w:p>
-    <w:p>
-      <w:pPr>
-        <w:pStyle w:val="1"/>
-      </w:pPr>
-      <w:bookmarkStart w:id="54" w:name="_Toc193708802"/>
+    </w:p>
+    <w:p>
+      <w:pPr>
+        <w:pStyle w:val="Heading1"/>
+      </w:pPr>
+      <w:bookmarkStart w:id="53" w:name="_Toc193708802"/>
       <w:r>
         <w:lastRenderedPageBreak/>
         <w:t xml:space="preserve">СПИСОК </w:t>
@@ -28261,8 +27885,8 @@
       <w:r>
         <w:t>ИСПОЛЬЗОВАННЫХ ИСТОЧНИКОВ</w:t>
       </w:r>
-      <w:bookmarkEnd w:id="51"/>
-      <w:bookmarkEnd w:id="54"/>
+      <w:bookmarkEnd w:id="52"/>
+      <w:bookmarkEnd w:id="53"/>
     </w:p>
     <w:p>
       <w:pPr>
@@ -28478,6 +28102,104 @@
         <w:rPr>
           <w:lang w:eastAsia="ru-RU"/>
         </w:rPr>
+        <w:t xml:space="preserve"> Track [Электронный ресурс]. – Режим доступа: https://toggl.com/. – Дата доступа: 23.02.2025.</w:t>
+      </w:r>
+    </w:p>
+    <w:p>
+      <w:pPr>
+        <w:ind w:firstLine="0"/>
+        <w:rPr>
+          <w:lang w:eastAsia="ru-RU"/>
+        </w:rPr>
+      </w:pPr>
+      <w:r>
+        <w:rPr>
+          <w:lang w:eastAsia="ru-RU"/>
+        </w:rPr>
+        <w:t xml:space="preserve">[4] </w:t>
+      </w:r>
+      <w:proofErr w:type="spellStart"/>
+      <w:r>
+        <w:rPr>
+          <w:lang w:eastAsia="ru-RU"/>
+        </w:rPr>
+        <w:t>Toggl</w:t>
+      </w:r>
+      <w:proofErr w:type="spellEnd"/>
+      <w:r>
+        <w:rPr>
+          <w:lang w:eastAsia="ru-RU"/>
+        </w:rPr>
+        <w:t xml:space="preserve"> Track </w:t>
+      </w:r>
+      <w:proofErr w:type="spellStart"/>
+      <w:r>
+        <w:rPr>
+          <w:lang w:eastAsia="ru-RU"/>
+        </w:rPr>
+        <w:t>pricing</w:t>
+      </w:r>
+      <w:proofErr w:type="spellEnd"/>
+      <w:r>
+        <w:rPr>
+          <w:lang w:eastAsia="ru-RU"/>
+        </w:rPr>
+        <w:t xml:space="preserve"> [Электронный ресурс]. – Режим доступа: https://toggl.com/track/pricing/. – Дата доступа: 23.02.2025.</w:t>
+      </w:r>
+    </w:p>
+    <w:p>
+      <w:pPr>
+        <w:ind w:firstLine="0"/>
+        <w:rPr>
+          <w:lang w:eastAsia="ru-RU"/>
+        </w:rPr>
+      </w:pPr>
+      <w:r>
+        <w:rPr>
+          <w:lang w:eastAsia="ru-RU"/>
+        </w:rPr>
+        <w:t>[5] 1</w:t>
+      </w:r>
+      <w:proofErr w:type="gramStart"/>
+      <w:r>
+        <w:rPr>
+          <w:lang w:eastAsia="ru-RU"/>
+        </w:rPr>
+        <w:t>C:Предприятие</w:t>
+      </w:r>
+      <w:proofErr w:type="gramEnd"/>
+      <w:r>
+        <w:rPr>
+          <w:lang w:eastAsia="ru-RU"/>
+        </w:rPr>
+        <w:t>. TMS [Электронный ресурс]. – Режим доступа: https://solutions.1c.ru/catalog/tms/features. – Дата доступа: 23.02.2025.</w:t>
+      </w:r>
+    </w:p>
+    <w:p>
+      <w:pPr>
+        <w:ind w:firstLine="0"/>
+        <w:rPr>
+          <w:lang w:eastAsia="ru-RU"/>
+        </w:rPr>
+      </w:pPr>
+      <w:r>
+        <w:rPr>
+          <w:lang w:eastAsia="ru-RU"/>
+        </w:rPr>
+        <w:t xml:space="preserve">[6] </w:t>
+      </w:r>
+      <w:proofErr w:type="spellStart"/>
+      <w:r>
+        <w:rPr>
+          <w:lang w:eastAsia="ru-RU"/>
+        </w:rPr>
+        <w:t>Fleetio</w:t>
+      </w:r>
+      <w:proofErr w:type="spellEnd"/>
+      <w:r>
+        <w:rPr>
+          <w:lang w:eastAsia="ru-RU"/>
+        </w:rPr>
         <w:t xml:space="preserve"> </w:t>
       </w:r>
       <w:proofErr w:type="spellStart"/>
@@ -28485,14 +28207,14 @@
         <w:rPr>
           <w:lang w:eastAsia="ru-RU"/>
         </w:rPr>
-        <w:t>Track</w:t>
+        <w:t>app</w:t>
       </w:r>
       <w:proofErr w:type="spellEnd"/>
       <w:r>
         <w:rPr>
           <w:lang w:eastAsia="ru-RU"/>
         </w:rPr>
-        <w:t xml:space="preserve"> [Электронный ресурс]. – Режим доступа: https://toggl.com/. – Дата доступа: 23.02.2025.</w:t>
+        <w:t xml:space="preserve"> [Электронный ресурс]. – Режим доступа: https://www.fleetio.com/. – Дата доступа: 23.02.2025.</w:t>
       </w:r>
     </w:p>
     <w:p>
@@ -28506,14 +28228,14 @@
         <w:rPr>
           <w:lang w:eastAsia="ru-RU"/>
         </w:rPr>
-        <w:t xml:space="preserve">[4] </w:t>
+        <w:t xml:space="preserve">[7] </w:t>
       </w:r>
       <w:proofErr w:type="spellStart"/>
       <w:r>
         <w:rPr>
           <w:lang w:eastAsia="ru-RU"/>
         </w:rPr>
-        <w:t>Toggl</w:t>
+        <w:t>Fleetio</w:t>
       </w:r>
       <w:proofErr w:type="spellEnd"/>
       <w:r>
@@ -28527,7 +28249,7 @@
         <w:rPr>
           <w:lang w:eastAsia="ru-RU"/>
         </w:rPr>
-        <w:t>Track</w:t>
+        <w:t>app</w:t>
       </w:r>
       <w:proofErr w:type="spellEnd"/>
       <w:r>
@@ -28548,7 +28270,7 @@
         <w:rPr>
           <w:lang w:eastAsia="ru-RU"/>
         </w:rPr>
-        <w:t xml:space="preserve"> [Электронный ресурс]. – Режим доступа: https://toggl.com/track/pricing/. – Дата доступа: 23.02.2025.</w:t>
+        <w:t xml:space="preserve"> [Электронный ресурс]. – Режим доступа: https://www.fleetio.com/pricing. – Дата доступа: 23.02.2025.</w:t>
       </w:r>
     </w:p>
     <w:p>
@@ -28562,21 +28284,450 @@
         <w:rPr>
           <w:lang w:eastAsia="ru-RU"/>
         </w:rPr>
-        <w:t>[5] 1</w:t>
+        <w:t xml:space="preserve">[8] </w:t>
+      </w:r>
+      <w:proofErr w:type="spellStart"/>
+      <w:r>
+        <w:rPr>
+          <w:lang w:eastAsia="ru-RU"/>
+        </w:rPr>
+        <w:t>Drivers</w:t>
+      </w:r>
+      <w:proofErr w:type="spellEnd"/>
+      <w:r>
+        <w:rPr>
+          <w:lang w:eastAsia="ru-RU"/>
+        </w:rPr>
+        <w:t xml:space="preserve"> </w:t>
+      </w:r>
+      <w:proofErr w:type="spellStart"/>
+      <w:r>
+        <w:rPr>
+          <w:lang w:eastAsia="ru-RU"/>
+        </w:rPr>
+        <w:t>diary</w:t>
+      </w:r>
+      <w:proofErr w:type="spellEnd"/>
+      <w:r>
+        <w:rPr>
+          <w:lang w:eastAsia="ru-RU"/>
+        </w:rPr>
+        <w:t xml:space="preserve"> </w:t>
+      </w:r>
+      <w:proofErr w:type="spellStart"/>
+      <w:r>
+        <w:rPr>
+          <w:lang w:eastAsia="ru-RU"/>
+        </w:rPr>
+        <w:t>app</w:t>
+      </w:r>
+      <w:proofErr w:type="spellEnd"/>
+      <w:r>
+        <w:rPr>
+          <w:lang w:eastAsia="ru-RU"/>
+        </w:rPr>
+        <w:t xml:space="preserve"> [Электронный ресурс]. – Режим доступа: https://apps.apple.com/us/app/driver-diary/id396984974. – Дата доступа: 23.02.2025.</w:t>
+      </w:r>
+    </w:p>
+    <w:p>
+      <w:pPr>
+        <w:ind w:firstLine="0"/>
+        <w:rPr>
+          <w:lang w:eastAsia="ru-RU"/>
+        </w:rPr>
+      </w:pPr>
+      <w:r>
+        <w:rPr>
+          <w:lang w:eastAsia="ru-RU"/>
+        </w:rPr>
+        <w:t xml:space="preserve">[9] </w:t>
+      </w:r>
+      <w:proofErr w:type="spellStart"/>
+      <w:r>
+        <w:rPr>
+          <w:lang w:eastAsia="ru-RU"/>
+        </w:rPr>
+        <w:t>Hubstaff</w:t>
+      </w:r>
+      <w:proofErr w:type="spellEnd"/>
+      <w:r>
+        <w:rPr>
+          <w:lang w:eastAsia="ru-RU"/>
+        </w:rPr>
+        <w:t xml:space="preserve"> </w:t>
+      </w:r>
+      <w:proofErr w:type="spellStart"/>
+      <w:r>
+        <w:rPr>
+          <w:lang w:eastAsia="ru-RU"/>
+        </w:rPr>
+        <w:t>systems</w:t>
+      </w:r>
+      <w:proofErr w:type="spellEnd"/>
+      <w:r>
+        <w:rPr>
+          <w:lang w:eastAsia="ru-RU"/>
+        </w:rPr>
+        <w:t xml:space="preserve"> [Электронный ресурс]. – Режим доступа: https://hubstaff.com/. – Дата доступа: 23.02.2025.</w:t>
+      </w:r>
+    </w:p>
+    <w:p>
+      <w:pPr>
+        <w:ind w:firstLine="0"/>
+        <w:rPr>
+          <w:lang w:eastAsia="ru-RU"/>
+        </w:rPr>
+      </w:pPr>
+      <w:r>
+        <w:rPr>
+          <w:lang w:eastAsia="ru-RU"/>
+        </w:rPr>
+        <w:t>[10] Сайт Java [Электронный ресурс]. – Режим доступа: https://www.java.com/ru/. – Дата доступа: 25.02.2025.</w:t>
+      </w:r>
+    </w:p>
+    <w:p>
+      <w:pPr>
+        <w:ind w:firstLine="0"/>
+        <w:rPr>
+          <w:lang w:eastAsia="ru-RU"/>
+        </w:rPr>
+      </w:pPr>
+      <w:r>
+        <w:rPr>
+          <w:lang w:eastAsia="ru-RU"/>
+        </w:rPr>
+        <w:t>[11] Сайт Spring [Электронный ресурс]. – Режим доступа: https://spring.io/. – Дата доступа: 25.02.2025.</w:t>
+      </w:r>
+    </w:p>
+    <w:p>
+      <w:pPr>
+        <w:ind w:firstLine="0"/>
+        <w:rPr>
+          <w:lang w:eastAsia="ru-RU"/>
+        </w:rPr>
+      </w:pPr>
+      <w:r>
+        <w:rPr>
+          <w:lang w:eastAsia="ru-RU"/>
+        </w:rPr>
+        <w:t xml:space="preserve">[12] Сайт </w:t>
+      </w:r>
+      <w:proofErr w:type="spellStart"/>
+      <w:r>
+        <w:rPr>
+          <w:lang w:eastAsia="ru-RU"/>
+        </w:rPr>
+        <w:t>Android</w:t>
+      </w:r>
+      <w:proofErr w:type="spellEnd"/>
+      <w:r>
+        <w:rPr>
+          <w:lang w:eastAsia="ru-RU"/>
+        </w:rPr>
+        <w:t xml:space="preserve"> [Электронный ресурс]. – Режим доступа: https://www.android.com/. – Дата доступа: 25.02.2025.</w:t>
+      </w:r>
+    </w:p>
+    <w:p>
+      <w:pPr>
+        <w:ind w:firstLine="0"/>
+        <w:rPr>
+          <w:lang w:eastAsia="ru-RU"/>
+        </w:rPr>
+      </w:pPr>
+      <w:r>
+        <w:rPr>
+          <w:lang w:eastAsia="ru-RU"/>
+        </w:rPr>
+        <w:t xml:space="preserve">[13] </w:t>
+      </w:r>
+      <w:proofErr w:type="spellStart"/>
+      <w:r>
+        <w:rPr>
+          <w:lang w:eastAsia="ru-RU"/>
+        </w:rPr>
+        <w:t>Material</w:t>
+      </w:r>
+      <w:proofErr w:type="spellEnd"/>
+      <w:r>
+        <w:rPr>
+          <w:lang w:eastAsia="ru-RU"/>
+        </w:rPr>
+        <w:t xml:space="preserve"> Design [Электронный ресурс]. – Режим доступа: https://m3.material.io/. – Дата доступа: 25.02.2025.</w:t>
+      </w:r>
+    </w:p>
+    <w:p>
+      <w:pPr>
+        <w:ind w:firstLine="0"/>
+        <w:rPr>
+          <w:lang w:eastAsia="ru-RU"/>
+        </w:rPr>
+      </w:pPr>
+      <w:r>
+        <w:rPr>
+          <w:lang w:eastAsia="ru-RU"/>
+        </w:rPr>
+        <w:t xml:space="preserve">[14] </w:t>
+      </w:r>
+      <w:proofErr w:type="spellStart"/>
+      <w:r>
+        <w:rPr>
+          <w:lang w:eastAsia="ru-RU"/>
+        </w:rPr>
+        <w:t>OpenStreetMap</w:t>
+      </w:r>
+      <w:proofErr w:type="spellEnd"/>
+      <w:r>
+        <w:rPr>
+          <w:lang w:eastAsia="ru-RU"/>
+        </w:rPr>
+        <w:t xml:space="preserve"> API [Электронный ресурс]. – Режим доступа: https://wiki.openstreetmap.org/wiki/API. – Дата доступа: 25.02.2025.</w:t>
+      </w:r>
+    </w:p>
+    <w:p>
+      <w:pPr>
+        <w:ind w:firstLine="0"/>
+        <w:rPr>
+          <w:lang w:eastAsia="ru-RU"/>
+        </w:rPr>
+      </w:pPr>
+      <w:r>
+        <w:rPr>
+          <w:lang w:eastAsia="ru-RU"/>
+        </w:rPr>
+        <w:t xml:space="preserve">[15] Сайт </w:t>
+      </w:r>
+      <w:proofErr w:type="spellStart"/>
+      <w:r>
+        <w:rPr>
+          <w:lang w:eastAsia="ru-RU"/>
+        </w:rPr>
+        <w:t>PostgreSQL</w:t>
+      </w:r>
+      <w:proofErr w:type="spellEnd"/>
+      <w:r>
+        <w:rPr>
+          <w:lang w:eastAsia="ru-RU"/>
+        </w:rPr>
+        <w:t xml:space="preserve"> [Электронный ресурс]. – Режим доступа: https://www.postgresql.org/. – Дата доступа: 25.02.2025.</w:t>
+      </w:r>
+    </w:p>
+    <w:p>
+      <w:pPr>
+        <w:ind w:firstLine="0"/>
+        <w:rPr>
+          <w:lang w:eastAsia="ru-RU"/>
+        </w:rPr>
+      </w:pPr>
+      <w:r>
+        <w:rPr>
+          <w:lang w:eastAsia="ru-RU"/>
+        </w:rPr>
+        <w:t xml:space="preserve">[16] What </w:t>
+      </w:r>
+      <w:proofErr w:type="spellStart"/>
+      <w:r>
+        <w:rPr>
+          <w:lang w:eastAsia="ru-RU"/>
+        </w:rPr>
+        <w:t>is</w:t>
+      </w:r>
+      <w:proofErr w:type="spellEnd"/>
+      <w:r>
+        <w:rPr>
+          <w:lang w:eastAsia="ru-RU"/>
+        </w:rPr>
+        <w:t xml:space="preserve"> </w:t>
+      </w:r>
+      <w:proofErr w:type="spellStart"/>
+      <w:r>
+        <w:rPr>
+          <w:lang w:eastAsia="ru-RU"/>
+        </w:rPr>
+        <w:t>OAuth</w:t>
+      </w:r>
+      <w:proofErr w:type="spellEnd"/>
+      <w:r>
+        <w:rPr>
+          <w:lang w:eastAsia="ru-RU"/>
+        </w:rPr>
+        <w:t xml:space="preserve"> 2.0? [Электронный ресурс]. – Режим доступа: https://auth0.com/intro-to-iam/what-is-oauth-2. – Дата доступа: 25.02.2025.</w:t>
+      </w:r>
+    </w:p>
+    <w:p>
+      <w:pPr>
+        <w:ind w:firstLine="0"/>
+        <w:rPr>
+          <w:lang w:eastAsia="ru-RU"/>
+        </w:rPr>
+      </w:pPr>
+    </w:p>
+    <w:p>
+      <w:pPr>
+        <w:ind w:firstLine="0"/>
+        <w:rPr>
+          <w:lang w:eastAsia="ru-RU"/>
+        </w:rPr>
+      </w:pPr>
+      <w:r>
+        <w:rPr>
+          <w:lang w:eastAsia="ru-RU"/>
+        </w:rPr>
+        <w:lastRenderedPageBreak/>
+        <w:t xml:space="preserve">[17] JSON Web </w:t>
+      </w:r>
+      <w:proofErr w:type="spellStart"/>
+      <w:r>
+        <w:rPr>
+          <w:lang w:eastAsia="ru-RU"/>
+        </w:rPr>
+        <w:t>Tokens</w:t>
+      </w:r>
+      <w:proofErr w:type="spellEnd"/>
+      <w:r>
+        <w:rPr>
+          <w:lang w:eastAsia="ru-RU"/>
+        </w:rPr>
+        <w:t xml:space="preserve"> [Электронный ресурс]. – Режим доступа: https://auth0.com/docs/secure/tokens/json-web-tokens. – Дата доступа: 25.02.2025.</w:t>
+      </w:r>
+    </w:p>
+    <w:p>
+      <w:pPr>
+        <w:ind w:firstLine="0"/>
+        <w:rPr>
+          <w:lang w:eastAsia="ru-RU"/>
+        </w:rPr>
+      </w:pPr>
+      <w:r>
+        <w:rPr>
+          <w:lang w:eastAsia="ru-RU"/>
+        </w:rPr>
+        <w:t xml:space="preserve">[18] </w:t>
+      </w:r>
+      <w:proofErr w:type="spellStart"/>
+      <w:r>
+        <w:rPr>
+          <w:lang w:eastAsia="ru-RU"/>
+        </w:rPr>
+        <w:t>Redis</w:t>
+      </w:r>
+      <w:proofErr w:type="spellEnd"/>
+      <w:r>
+        <w:rPr>
+          <w:lang w:eastAsia="ru-RU"/>
+        </w:rPr>
+        <w:t xml:space="preserve"> </w:t>
+      </w:r>
+      <w:proofErr w:type="spellStart"/>
+      <w:r>
+        <w:rPr>
+          <w:lang w:eastAsia="ru-RU"/>
+        </w:rPr>
+        <w:t>database</w:t>
+      </w:r>
+      <w:proofErr w:type="spellEnd"/>
+      <w:r>
+        <w:rPr>
+          <w:lang w:eastAsia="ru-RU"/>
+        </w:rPr>
+        <w:t xml:space="preserve"> [Электронный ресурс]. – Режим доступа: https://redis.io/. – Дата доступа: 25.02.2025.</w:t>
+      </w:r>
+    </w:p>
+    <w:p>
+      <w:pPr>
+        <w:ind w:firstLine="0"/>
+        <w:rPr>
+          <w:lang w:eastAsia="ru-RU"/>
+        </w:rPr>
+      </w:pPr>
+      <w:r>
+        <w:rPr>
+          <w:lang w:eastAsia="ru-RU"/>
+        </w:rPr>
+        <w:t>[19] Реализация OAuth2 на Spring Security [Электронный ресурс]. – Режим доступа: https://docs.spring.io/spring-security/reference/servlet/oauth2/index.html. – Дата доступа: 25.02.2025.</w:t>
+      </w:r>
+    </w:p>
+    <w:p>
+      <w:pPr>
+        <w:ind w:firstLine="0"/>
+        <w:rPr>
+          <w:lang w:eastAsia="ru-RU"/>
+        </w:rPr>
+      </w:pPr>
+      <w:r>
+        <w:rPr>
+          <w:lang w:eastAsia="ru-RU"/>
+        </w:rPr>
+        <w:t xml:space="preserve">[20] </w:t>
+      </w:r>
+      <w:proofErr w:type="spellStart"/>
+      <w:r>
+        <w:rPr>
+          <w:lang w:eastAsia="ru-RU"/>
+        </w:rPr>
+        <w:t>Rest</w:t>
+      </w:r>
+      <w:proofErr w:type="spellEnd"/>
+      <w:r>
+        <w:rPr>
+          <w:lang w:eastAsia="ru-RU"/>
+        </w:rPr>
+        <w:t xml:space="preserve"> </w:t>
+      </w:r>
+      <w:proofErr w:type="spellStart"/>
+      <w:r>
+        <w:rPr>
+          <w:lang w:eastAsia="ru-RU"/>
+        </w:rPr>
+        <w:t>api</w:t>
+      </w:r>
+      <w:proofErr w:type="spellEnd"/>
+      <w:r>
+        <w:rPr>
+          <w:lang w:eastAsia="ru-RU"/>
+        </w:rPr>
+        <w:t xml:space="preserve"> </w:t>
+      </w:r>
+      <w:proofErr w:type="spellStart"/>
+      <w:r>
+        <w:rPr>
+          <w:lang w:eastAsia="ru-RU"/>
+        </w:rPr>
+        <w:t>examples</w:t>
+      </w:r>
+      <w:proofErr w:type="spellEnd"/>
+      <w:r>
+        <w:rPr>
+          <w:lang w:eastAsia="ru-RU"/>
+        </w:rPr>
+        <w:t xml:space="preserve"> [Электронный ресурс]. – Режим доступа: https://restful-api.dev/. – Дата доступа: 25.02.2025.</w:t>
+      </w:r>
+    </w:p>
+    <w:p>
+      <w:pPr>
+        <w:ind w:firstLine="0"/>
+        <w:rPr>
+          <w:lang w:eastAsia="ru-RU"/>
+        </w:rPr>
+      </w:pPr>
+      <w:r>
+        <w:rPr>
+          <w:lang w:eastAsia="ru-RU"/>
+        </w:rPr>
+        <w:t xml:space="preserve">[21] Буч, Г. Язык UML. Руководство пользователя / Г. Буч, Дж Рамбо, И. Якобсон. – </w:t>
       </w:r>
       <w:proofErr w:type="gramStart"/>
       <w:r>
         <w:rPr>
           <w:lang w:eastAsia="ru-RU"/>
         </w:rPr>
-        <w:t>C:Предприятие</w:t>
+        <w:t>Москва :</w:t>
       </w:r>
       <w:proofErr w:type="gramEnd"/>
       <w:r>
         <w:rPr>
           <w:lang w:eastAsia="ru-RU"/>
         </w:rPr>
-        <w:t>. TMS [Электронный ресурс]. – Режим доступа: https://solutions.1c.ru/catalog/tms/features. – Дата доступа: 23.02.2025.</w:t>
+        <w:t xml:space="preserve"> ДМК-Пресс, 2015. – 127-200 с.</w:t>
       </w:r>
     </w:p>
     <w:p>
@@ -28590,696 +28741,7 @@
         <w:rPr>
           <w:lang w:eastAsia="ru-RU"/>
         </w:rPr>
-        <w:t xml:space="preserve">[6] </w:t>
-      </w:r>
-      <w:proofErr w:type="spellStart"/>
-      <w:r>
-        <w:rPr>
-          <w:lang w:eastAsia="ru-RU"/>
-        </w:rPr>
-        <w:t>Fleetio</w:t>
-      </w:r>
-      <w:proofErr w:type="spellEnd"/>
-      <w:r>
-        <w:rPr>
-          <w:lang w:eastAsia="ru-RU"/>
-        </w:rPr>
-        <w:t xml:space="preserve"> </w:t>
-      </w:r>
-      <w:proofErr w:type="spellStart"/>
-      <w:r>
-        <w:rPr>
-          <w:lang w:eastAsia="ru-RU"/>
-        </w:rPr>
-        <w:t>app</w:t>
-      </w:r>
-      <w:proofErr w:type="spellEnd"/>
-      <w:r>
-        <w:rPr>
-          <w:lang w:eastAsia="ru-RU"/>
-        </w:rPr>
-        <w:t xml:space="preserve"> [Электронный ресурс]. – Режим доступа: https://www.fleetio.com/. – Дата доступа: 23.02.2025.</w:t>
-      </w:r>
-    </w:p>
-    <w:p>
-      <w:pPr>
-        <w:ind w:firstLine="0"/>
-        <w:rPr>
-          <w:lang w:eastAsia="ru-RU"/>
-        </w:rPr>
-      </w:pPr>
-      <w:r>
-        <w:rPr>
-          <w:lang w:eastAsia="ru-RU"/>
-        </w:rPr>
-        <w:t xml:space="preserve">[7] </w:t>
-      </w:r>
-      <w:proofErr w:type="spellStart"/>
-      <w:r>
-        <w:rPr>
-          <w:lang w:eastAsia="ru-RU"/>
-        </w:rPr>
-        <w:t>Fleetio</w:t>
-      </w:r>
-      <w:proofErr w:type="spellEnd"/>
-      <w:r>
-        <w:rPr>
-          <w:lang w:eastAsia="ru-RU"/>
-        </w:rPr>
-        <w:t xml:space="preserve"> </w:t>
-      </w:r>
-      <w:proofErr w:type="spellStart"/>
-      <w:r>
-        <w:rPr>
-          <w:lang w:eastAsia="ru-RU"/>
-        </w:rPr>
-        <w:t>app</w:t>
-      </w:r>
-      <w:proofErr w:type="spellEnd"/>
-      <w:r>
-        <w:rPr>
-          <w:lang w:eastAsia="ru-RU"/>
-        </w:rPr>
-        <w:t xml:space="preserve"> </w:t>
-      </w:r>
-      <w:proofErr w:type="spellStart"/>
-      <w:r>
-        <w:rPr>
-          <w:lang w:eastAsia="ru-RU"/>
-        </w:rPr>
-        <w:t>pricing</w:t>
-      </w:r>
-      <w:proofErr w:type="spellEnd"/>
-      <w:r>
-        <w:rPr>
-          <w:lang w:eastAsia="ru-RU"/>
-        </w:rPr>
-        <w:t xml:space="preserve"> [Электронный ресурс]. – Режим доступа: https://www.fleetio.com/pricing. – Дата доступа: 23.02.2025.</w:t>
-      </w:r>
-    </w:p>
-    <w:p>
-      <w:pPr>
-        <w:ind w:firstLine="0"/>
-        <w:rPr>
-          <w:lang w:eastAsia="ru-RU"/>
-        </w:rPr>
-      </w:pPr>
-      <w:r>
-        <w:rPr>
-          <w:lang w:eastAsia="ru-RU"/>
-        </w:rPr>
-        <w:t xml:space="preserve">[8] </w:t>
-      </w:r>
-      <w:proofErr w:type="spellStart"/>
-      <w:r>
-        <w:rPr>
-          <w:lang w:eastAsia="ru-RU"/>
-        </w:rPr>
-        <w:t>Drivers</w:t>
-      </w:r>
-      <w:proofErr w:type="spellEnd"/>
-      <w:r>
-        <w:rPr>
-          <w:lang w:eastAsia="ru-RU"/>
-        </w:rPr>
-        <w:t xml:space="preserve"> </w:t>
-      </w:r>
-      <w:proofErr w:type="spellStart"/>
-      <w:r>
-        <w:rPr>
-          <w:lang w:eastAsia="ru-RU"/>
-        </w:rPr>
-        <w:t>diary</w:t>
-      </w:r>
-      <w:proofErr w:type="spellEnd"/>
-      <w:r>
-        <w:rPr>
-          <w:lang w:eastAsia="ru-RU"/>
-        </w:rPr>
-        <w:t xml:space="preserve"> </w:t>
-      </w:r>
-      <w:proofErr w:type="spellStart"/>
-      <w:r>
-        <w:rPr>
-          <w:lang w:eastAsia="ru-RU"/>
-        </w:rPr>
-        <w:t>app</w:t>
-      </w:r>
-      <w:proofErr w:type="spellEnd"/>
-      <w:r>
-        <w:rPr>
-          <w:lang w:eastAsia="ru-RU"/>
-        </w:rPr>
-        <w:t xml:space="preserve"> [Электронный ресурс]. – Режим доступа: https://apps.apple.com/us/app/driver-diary/id396984974. – Дата доступа: 23.02.2025.</w:t>
-      </w:r>
-    </w:p>
-    <w:p>
-      <w:pPr>
-        <w:ind w:firstLine="0"/>
-        <w:rPr>
-          <w:lang w:eastAsia="ru-RU"/>
-        </w:rPr>
-      </w:pPr>
-      <w:r>
-        <w:rPr>
-          <w:lang w:eastAsia="ru-RU"/>
-        </w:rPr>
-        <w:t xml:space="preserve">[9] </w:t>
-      </w:r>
-      <w:proofErr w:type="spellStart"/>
-      <w:r>
-        <w:rPr>
-          <w:lang w:eastAsia="ru-RU"/>
-        </w:rPr>
-        <w:t>Hubstaff</w:t>
-      </w:r>
-      <w:proofErr w:type="spellEnd"/>
-      <w:r>
-        <w:rPr>
-          <w:lang w:eastAsia="ru-RU"/>
-        </w:rPr>
-        <w:t xml:space="preserve"> </w:t>
-      </w:r>
-      <w:proofErr w:type="spellStart"/>
-      <w:r>
-        <w:rPr>
-          <w:lang w:eastAsia="ru-RU"/>
-        </w:rPr>
-        <w:t>systems</w:t>
-      </w:r>
-      <w:proofErr w:type="spellEnd"/>
-      <w:r>
-        <w:rPr>
-          <w:lang w:eastAsia="ru-RU"/>
-        </w:rPr>
-        <w:t xml:space="preserve"> [Электронный ресурс]. – Режим доступа: https://hubstaff.com/. – Дата доступа: 23.02.2025.</w:t>
-      </w:r>
-    </w:p>
-    <w:p>
-      <w:pPr>
-        <w:ind w:firstLine="0"/>
-        <w:rPr>
-          <w:lang w:eastAsia="ru-RU"/>
-        </w:rPr>
-      </w:pPr>
-      <w:r>
-        <w:rPr>
-          <w:lang w:eastAsia="ru-RU"/>
-        </w:rPr>
-        <w:t xml:space="preserve">[10] Сайт </w:t>
-      </w:r>
-      <w:proofErr w:type="spellStart"/>
-      <w:r>
-        <w:rPr>
-          <w:lang w:eastAsia="ru-RU"/>
-        </w:rPr>
-        <w:t>Java</w:t>
-      </w:r>
-      <w:proofErr w:type="spellEnd"/>
-      <w:r>
-        <w:rPr>
-          <w:lang w:eastAsia="ru-RU"/>
-        </w:rPr>
-        <w:t xml:space="preserve"> [Электронный ресурс]. – Режим доступа: https://www.java.com/ru/. – Дата доступа: 25.02.2025.</w:t>
-      </w:r>
-    </w:p>
-    <w:p>
-      <w:pPr>
-        <w:ind w:firstLine="0"/>
-        <w:rPr>
-          <w:lang w:eastAsia="ru-RU"/>
-        </w:rPr>
-      </w:pPr>
-      <w:r>
-        <w:rPr>
-          <w:lang w:eastAsia="ru-RU"/>
-        </w:rPr>
-        <w:t xml:space="preserve">[11] Сайт </w:t>
-      </w:r>
-      <w:proofErr w:type="spellStart"/>
-      <w:r>
-        <w:rPr>
-          <w:lang w:eastAsia="ru-RU"/>
-        </w:rPr>
-        <w:t>Spring</w:t>
-      </w:r>
-      <w:proofErr w:type="spellEnd"/>
-      <w:r>
-        <w:rPr>
-          <w:lang w:eastAsia="ru-RU"/>
-        </w:rPr>
-        <w:t xml:space="preserve"> [Электронный ресурс]. – Режим доступа: https://spring.io/. – Дата доступа: 25.02.2025.</w:t>
-      </w:r>
-    </w:p>
-    <w:p>
-      <w:pPr>
-        <w:ind w:firstLine="0"/>
-        <w:rPr>
-          <w:lang w:eastAsia="ru-RU"/>
-        </w:rPr>
-      </w:pPr>
-      <w:r>
-        <w:rPr>
-          <w:lang w:eastAsia="ru-RU"/>
-        </w:rPr>
-        <w:t xml:space="preserve">[12] Сайт </w:t>
-      </w:r>
-      <w:proofErr w:type="spellStart"/>
-      <w:r>
-        <w:rPr>
-          <w:lang w:eastAsia="ru-RU"/>
-        </w:rPr>
-        <w:t>Android</w:t>
-      </w:r>
-      <w:proofErr w:type="spellEnd"/>
-      <w:r>
-        <w:rPr>
-          <w:lang w:eastAsia="ru-RU"/>
-        </w:rPr>
-        <w:t xml:space="preserve"> [Электронный ресурс]. – Режим доступа: https://www.android.com/. – Дата доступа: 25.02.2025.</w:t>
-      </w:r>
-    </w:p>
-    <w:p>
-      <w:pPr>
-        <w:ind w:firstLine="0"/>
-        <w:rPr>
-          <w:lang w:eastAsia="ru-RU"/>
-        </w:rPr>
-      </w:pPr>
-      <w:r>
-        <w:rPr>
-          <w:lang w:eastAsia="ru-RU"/>
-        </w:rPr>
-        <w:t xml:space="preserve">[13] </w:t>
-      </w:r>
-      <w:proofErr w:type="spellStart"/>
-      <w:r>
-        <w:rPr>
-          <w:lang w:eastAsia="ru-RU"/>
-        </w:rPr>
-        <w:t>Material</w:t>
-      </w:r>
-      <w:proofErr w:type="spellEnd"/>
-      <w:r>
-        <w:rPr>
-          <w:lang w:eastAsia="ru-RU"/>
-        </w:rPr>
-        <w:t xml:space="preserve"> </w:t>
-      </w:r>
-      <w:proofErr w:type="spellStart"/>
-      <w:r>
-        <w:rPr>
-          <w:lang w:eastAsia="ru-RU"/>
-        </w:rPr>
-        <w:t>Design</w:t>
-      </w:r>
-      <w:proofErr w:type="spellEnd"/>
-      <w:r>
-        <w:rPr>
-          <w:lang w:eastAsia="ru-RU"/>
-        </w:rPr>
-        <w:t xml:space="preserve"> [Электронный ресурс]. – Режим доступа: https://m3.material.io/. – Дата доступа: 25.02.2025.</w:t>
-      </w:r>
-    </w:p>
-    <w:p>
-      <w:pPr>
-        <w:ind w:firstLine="0"/>
-        <w:rPr>
-          <w:lang w:eastAsia="ru-RU"/>
-        </w:rPr>
-      </w:pPr>
-      <w:r>
-        <w:rPr>
-          <w:lang w:eastAsia="ru-RU"/>
-        </w:rPr>
-        <w:t xml:space="preserve">[14] </w:t>
-      </w:r>
-      <w:proofErr w:type="spellStart"/>
-      <w:r>
-        <w:rPr>
-          <w:lang w:eastAsia="ru-RU"/>
-        </w:rPr>
-        <w:t>OpenStreetMap</w:t>
-      </w:r>
-      <w:proofErr w:type="spellEnd"/>
-      <w:r>
-        <w:rPr>
-          <w:lang w:eastAsia="ru-RU"/>
-        </w:rPr>
-        <w:t xml:space="preserve"> API [Электронный ресурс]. – Режим доступа: https://wiki.openstreetmap.org/wiki/API. – Дата доступа: 25.02.2025.</w:t>
-      </w:r>
-    </w:p>
-    <w:p>
-      <w:pPr>
-        <w:ind w:firstLine="0"/>
-        <w:rPr>
-          <w:lang w:eastAsia="ru-RU"/>
-        </w:rPr>
-      </w:pPr>
-      <w:r>
-        <w:rPr>
-          <w:lang w:eastAsia="ru-RU"/>
-        </w:rPr>
-        <w:t xml:space="preserve">[15] Сайт </w:t>
-      </w:r>
-      <w:proofErr w:type="spellStart"/>
-      <w:r>
-        <w:rPr>
-          <w:lang w:eastAsia="ru-RU"/>
-        </w:rPr>
-        <w:t>PostgreSQL</w:t>
-      </w:r>
-      <w:proofErr w:type="spellEnd"/>
-      <w:r>
-        <w:rPr>
-          <w:lang w:eastAsia="ru-RU"/>
-        </w:rPr>
-        <w:t xml:space="preserve"> [Электронный ресурс]. – Режим доступа: https://www.postgresql.org/. – Дата доступа: 25.02.2025.</w:t>
-      </w:r>
-    </w:p>
-    <w:p>
-      <w:pPr>
-        <w:ind w:firstLine="0"/>
-        <w:rPr>
-          <w:lang w:eastAsia="ru-RU"/>
-        </w:rPr>
-      </w:pPr>
-      <w:r>
-        <w:rPr>
-          <w:lang w:eastAsia="ru-RU"/>
-        </w:rPr>
-        <w:t xml:space="preserve">[16] </w:t>
-      </w:r>
-      <w:proofErr w:type="spellStart"/>
-      <w:r>
-        <w:rPr>
-          <w:lang w:eastAsia="ru-RU"/>
-        </w:rPr>
-        <w:t>What</w:t>
-      </w:r>
-      <w:proofErr w:type="spellEnd"/>
-      <w:r>
-        <w:rPr>
-          <w:lang w:eastAsia="ru-RU"/>
-        </w:rPr>
-        <w:t xml:space="preserve"> </w:t>
-      </w:r>
-      <w:proofErr w:type="spellStart"/>
-      <w:r>
-        <w:rPr>
-          <w:lang w:eastAsia="ru-RU"/>
-        </w:rPr>
-        <w:t>is</w:t>
-      </w:r>
-      <w:proofErr w:type="spellEnd"/>
-      <w:r>
-        <w:rPr>
-          <w:lang w:eastAsia="ru-RU"/>
-        </w:rPr>
-        <w:t xml:space="preserve"> </w:t>
-      </w:r>
-      <w:proofErr w:type="spellStart"/>
-      <w:r>
-        <w:rPr>
-          <w:lang w:eastAsia="ru-RU"/>
-        </w:rPr>
-        <w:t>OAuth</w:t>
-      </w:r>
-      <w:proofErr w:type="spellEnd"/>
-      <w:r>
-        <w:rPr>
-          <w:lang w:eastAsia="ru-RU"/>
-        </w:rPr>
-        <w:t xml:space="preserve"> 2.0? [Электронный ресурс]. – Режим доступа: https://auth0.com/intro-to-iam/what-is-oauth-2. – Дата доступа: 25.02.2025.</w:t>
-      </w:r>
-    </w:p>
-    <w:p>
-      <w:pPr>
-        <w:ind w:firstLine="0"/>
-        <w:rPr>
-          <w:lang w:eastAsia="ru-RU"/>
-        </w:rPr>
-      </w:pPr>
-    </w:p>
-    <w:p>
-      <w:pPr>
-        <w:ind w:firstLine="0"/>
-        <w:rPr>
-          <w:lang w:eastAsia="ru-RU"/>
-        </w:rPr>
-      </w:pPr>
-      <w:r>
-        <w:rPr>
-          <w:lang w:eastAsia="ru-RU"/>
-        </w:rPr>
-        <w:lastRenderedPageBreak/>
-        <w:t xml:space="preserve">[17] JSON </w:t>
-      </w:r>
-      <w:proofErr w:type="spellStart"/>
-      <w:r>
-        <w:rPr>
-          <w:lang w:eastAsia="ru-RU"/>
-        </w:rPr>
-        <w:t>Web</w:t>
-      </w:r>
-      <w:proofErr w:type="spellEnd"/>
-      <w:r>
-        <w:rPr>
-          <w:lang w:eastAsia="ru-RU"/>
-        </w:rPr>
-        <w:t xml:space="preserve"> </w:t>
-      </w:r>
-      <w:proofErr w:type="spellStart"/>
-      <w:r>
-        <w:rPr>
-          <w:lang w:eastAsia="ru-RU"/>
-        </w:rPr>
-        <w:t>Tokens</w:t>
-      </w:r>
-      <w:proofErr w:type="spellEnd"/>
-      <w:r>
-        <w:rPr>
-          <w:lang w:eastAsia="ru-RU"/>
-        </w:rPr>
-        <w:t xml:space="preserve"> [Электронный ресурс]. – Режим доступа: https://auth0.com/docs/secure/tokens/json-web-tokens. – Дата доступа: 25.02.2025.</w:t>
-      </w:r>
-    </w:p>
-    <w:p>
-      <w:pPr>
-        <w:ind w:firstLine="0"/>
-        <w:rPr>
-          <w:lang w:eastAsia="ru-RU"/>
-        </w:rPr>
-      </w:pPr>
-      <w:r>
-        <w:rPr>
-          <w:lang w:eastAsia="ru-RU"/>
-        </w:rPr>
-        <w:t xml:space="preserve">[18] </w:t>
-      </w:r>
-      <w:proofErr w:type="spellStart"/>
-      <w:r>
-        <w:rPr>
-          <w:lang w:eastAsia="ru-RU"/>
-        </w:rPr>
-        <w:t>Redis</w:t>
-      </w:r>
-      <w:proofErr w:type="spellEnd"/>
-      <w:r>
-        <w:rPr>
-          <w:lang w:eastAsia="ru-RU"/>
-        </w:rPr>
-        <w:t xml:space="preserve"> </w:t>
-      </w:r>
-      <w:proofErr w:type="spellStart"/>
-      <w:r>
-        <w:rPr>
-          <w:lang w:eastAsia="ru-RU"/>
-        </w:rPr>
-        <w:t>database</w:t>
-      </w:r>
-      <w:proofErr w:type="spellEnd"/>
-      <w:r>
-        <w:rPr>
-          <w:lang w:eastAsia="ru-RU"/>
-        </w:rPr>
-        <w:t xml:space="preserve"> [Электронный ресурс]. – Режим доступа: https://redis.io/. – Дата доступа: 25.02.2025.</w:t>
-      </w:r>
-    </w:p>
-    <w:p>
-      <w:pPr>
-        <w:ind w:firstLine="0"/>
-        <w:rPr>
-          <w:lang w:eastAsia="ru-RU"/>
-        </w:rPr>
-      </w:pPr>
-      <w:r>
-        <w:rPr>
-          <w:lang w:eastAsia="ru-RU"/>
-        </w:rPr>
-        <w:t xml:space="preserve">[19] Реализация OAuth2 на </w:t>
-      </w:r>
-      <w:proofErr w:type="spellStart"/>
-      <w:r>
-        <w:rPr>
-          <w:lang w:eastAsia="ru-RU"/>
-        </w:rPr>
-        <w:t>Spring</w:t>
-      </w:r>
-      <w:proofErr w:type="spellEnd"/>
-      <w:r>
-        <w:rPr>
-          <w:lang w:eastAsia="ru-RU"/>
-        </w:rPr>
-        <w:t xml:space="preserve"> </w:t>
-      </w:r>
-      <w:proofErr w:type="spellStart"/>
-      <w:r>
-        <w:rPr>
-          <w:lang w:eastAsia="ru-RU"/>
-        </w:rPr>
-        <w:t>Security</w:t>
-      </w:r>
-      <w:proofErr w:type="spellEnd"/>
-      <w:r>
-        <w:rPr>
-          <w:lang w:eastAsia="ru-RU"/>
-        </w:rPr>
-        <w:t xml:space="preserve"> [Электронный ресурс]. – Режим доступа: https://docs.spring.io/spring-security/reference/servlet/oauth2/index.html. – Дата доступа: 25.02.2025.</w:t>
-      </w:r>
-    </w:p>
-    <w:p>
-      <w:pPr>
-        <w:ind w:firstLine="0"/>
-        <w:rPr>
-          <w:lang w:eastAsia="ru-RU"/>
-        </w:rPr>
-      </w:pPr>
-      <w:r>
-        <w:rPr>
-          <w:lang w:eastAsia="ru-RU"/>
-        </w:rPr>
-        <w:t xml:space="preserve">[20] </w:t>
-      </w:r>
-      <w:proofErr w:type="spellStart"/>
-      <w:r>
-        <w:rPr>
-          <w:lang w:eastAsia="ru-RU"/>
-        </w:rPr>
-        <w:t>Rest</w:t>
-      </w:r>
-      <w:proofErr w:type="spellEnd"/>
-      <w:r>
-        <w:rPr>
-          <w:lang w:eastAsia="ru-RU"/>
-        </w:rPr>
-        <w:t xml:space="preserve"> </w:t>
-      </w:r>
-      <w:proofErr w:type="spellStart"/>
-      <w:r>
-        <w:rPr>
-          <w:lang w:eastAsia="ru-RU"/>
-        </w:rPr>
-        <w:t>api</w:t>
-      </w:r>
-      <w:proofErr w:type="spellEnd"/>
-      <w:r>
-        <w:rPr>
-          <w:lang w:eastAsia="ru-RU"/>
-        </w:rPr>
-        <w:t xml:space="preserve"> </w:t>
-      </w:r>
-      <w:proofErr w:type="spellStart"/>
-      <w:r>
-        <w:rPr>
-          <w:lang w:eastAsia="ru-RU"/>
-        </w:rPr>
-        <w:t>examples</w:t>
-      </w:r>
-      <w:proofErr w:type="spellEnd"/>
-      <w:r>
-        <w:rPr>
-          <w:lang w:eastAsia="ru-RU"/>
-        </w:rPr>
-        <w:t xml:space="preserve"> [Электронный ресурс]. – Режим доступа: https://restful-api.dev/. – Дата доступа: 25.02.2025.</w:t>
-      </w:r>
-    </w:p>
-    <w:p>
-      <w:pPr>
-        <w:ind w:firstLine="0"/>
-        <w:rPr>
-          <w:lang w:eastAsia="ru-RU"/>
-        </w:rPr>
-      </w:pPr>
-      <w:r>
-        <w:rPr>
-          <w:lang w:eastAsia="ru-RU"/>
-        </w:rPr>
-        <w:t xml:space="preserve">[21] Буч, Г. Язык UML. Руководство пользователя / Г. Буч, Дж </w:t>
-      </w:r>
-      <w:proofErr w:type="spellStart"/>
-      <w:r>
-        <w:rPr>
-          <w:lang w:eastAsia="ru-RU"/>
-        </w:rPr>
-        <w:t>Рамбо</w:t>
-      </w:r>
-      <w:proofErr w:type="spellEnd"/>
-      <w:r>
-        <w:rPr>
-          <w:lang w:eastAsia="ru-RU"/>
-        </w:rPr>
-        <w:t xml:space="preserve">, И. Якобсон. – </w:t>
-      </w:r>
-      <w:proofErr w:type="gramStart"/>
-      <w:r>
-        <w:rPr>
-          <w:lang w:eastAsia="ru-RU"/>
-        </w:rPr>
-        <w:t>Москва :</w:t>
-      </w:r>
-      <w:proofErr w:type="gramEnd"/>
-      <w:r>
-        <w:rPr>
-          <w:lang w:eastAsia="ru-RU"/>
-        </w:rPr>
-        <w:t xml:space="preserve"> ДМК-Пресс, 2015. – 127-200 с.</w:t>
-      </w:r>
-    </w:p>
-    <w:p>
-      <w:pPr>
-        <w:ind w:firstLine="0"/>
-        <w:rPr>
-          <w:lang w:eastAsia="ru-RU"/>
-        </w:rPr>
-      </w:pPr>
-      <w:proofErr w:type="spellStart"/>
-      <w:r>
-        <w:rPr>
-          <w:lang w:eastAsia="ru-RU"/>
-        </w:rPr>
-        <w:t>Тулякова</w:t>
-      </w:r>
-      <w:proofErr w:type="spellEnd"/>
-      <w:r>
-        <w:rPr>
-          <w:lang w:eastAsia="ru-RU"/>
-        </w:rPr>
-        <w:t xml:space="preserve">, Т. В. Основы проектирования систем менеджмента безопасности / Т. В. </w:t>
-      </w:r>
-      <w:proofErr w:type="spellStart"/>
-      <w:r>
-        <w:rPr>
-          <w:lang w:eastAsia="ru-RU"/>
-        </w:rPr>
-        <w:t>Тулякова</w:t>
-      </w:r>
-      <w:proofErr w:type="spellEnd"/>
-      <w:r>
-        <w:rPr>
-          <w:lang w:eastAsia="ru-RU"/>
-        </w:rPr>
-        <w:t xml:space="preserve">, Е. В. Крюкова. – </w:t>
+        <w:t xml:space="preserve">Тулякова, Т. В. Основы проектирования систем менеджмента безопасности / Т. В. Тулякова, Е. В. Крюкова. – </w:t>
       </w:r>
       <w:proofErr w:type="gramStart"/>
       <w:r>
@@ -29307,7 +28769,7 @@
 </file>
 
 <file path=word/endnotes.xml><?xml version="1.0" encoding="utf-8"?>
-<w:endnotes xmlns:wpc="http://schemas.microsoft.com/office/word/2010/wordprocessingCanvas" xmlns:cx="http://schemas.microsoft.com/office/drawing/2014/chartex" xmlns:cx1="http://schemas.microsoft.com/office/drawing/2015/9/8/chartex" xmlns:cx2="http://schemas.microsoft.com/office/drawing/2015/10/21/chartex" xmlns:cx3="http://schemas.microsoft.com/office/drawing/2016/5/9/chartex" xmlns:cx4="http://schemas.microsoft.com/office/drawing/2016/5/10/chartex" xmlns:cx5="http://schemas.microsoft.com/office/drawing/2016/5/11/chartex" xmlns:cx6="http://schemas.microsoft.com/office/drawing/2016/5/12/chartex" xmlns:cx7="http://schemas.microsoft.com/office/drawing/2016/5/13/chartex" xmlns:cx8="http://schemas.microsoft.com/office/drawing/2016/5/14/chartex" xmlns:mc="http://schemas.openxmlformats.org/markup-compatibility/2006" xmlns:aink="http://schemas.microsoft.com/office/drawing/2016/ink" xmlns:am3d="http://schemas.microsoft.com/office/drawing/2017/model3d" xmlns:o="urn:schemas-microsoft-com:office:office" xmlns:r="http://schemas.openxmlformats.org/officeDocument/2006/relationships" xmlns:m="http://schemas.openxmlformats.org/officeDocument/2006/math" xmlns:v="urn:schemas-microsoft-com:vml" xmlns:wp14="http://schemas.microsoft.com/office/word/2010/wordprocessingDrawing" xmlns:wp="http://schemas.openxmlformats.org/drawingml/2006/wordprocessingDrawing" xmlns:w10="urn:schemas-microsoft-com:office:word" xmlns:w="http://schemas.openxmlformats.org/wordprocessingml/2006/main" xmlns:w14="http://schemas.microsoft.com/office/word/2010/wordml" xmlns:w15="http://schemas.microsoft.com/office/word/2012/wordml" xmlns:w16cid="http://schemas.microsoft.com/office/word/2016/wordml/cid" xmlns:w16se="http://schemas.microsoft.com/office/word/2015/wordml/symex" xmlns:wpg="http://schemas.microsoft.com/office/word/2010/wordprocessingGroup" xmlns:wpi="http://schemas.microsoft.com/office/word/2010/wordprocessingInk" xmlns:wne="http://schemas.microsoft.com/office/word/2006/wordml" xmlns:wps="http://schemas.microsoft.com/office/word/2010/wordprocessingShape" mc:Ignorable="w14 w15 w16se w16cid wp14">
+<w:endnotes xmlns:wpc="http://schemas.microsoft.com/office/word/2010/wordprocessingCanvas" xmlns:cx="http://schemas.microsoft.com/office/drawing/2014/chartex" xmlns:cx1="http://schemas.microsoft.com/office/drawing/2015/9/8/chartex" xmlns:cx2="http://schemas.microsoft.com/office/drawing/2015/10/21/chartex" xmlns:cx3="http://schemas.microsoft.com/office/drawing/2016/5/9/chartex" xmlns:cx4="http://schemas.microsoft.com/office/drawing/2016/5/10/chartex" xmlns:cx5="http://schemas.microsoft.com/office/drawing/2016/5/11/chartex" xmlns:cx6="http://schemas.microsoft.com/office/drawing/2016/5/12/chartex" xmlns:cx7="http://schemas.microsoft.com/office/drawing/2016/5/13/chartex" xmlns:cx8="http://schemas.microsoft.com/office/drawing/2016/5/14/chartex" xmlns:mc="http://schemas.openxmlformats.org/markup-compatibility/2006" xmlns:aink="http://schemas.microsoft.com/office/drawing/2016/ink" xmlns:am3d="http://schemas.microsoft.com/office/drawing/2017/model3d" xmlns:o="urn:schemas-microsoft-com:office:office" xmlns:oel="http://schemas.microsoft.com/office/2019/extlst" xmlns:r="http://schemas.openxmlformats.org/officeDocument/2006/relationships" xmlns:m="http://schemas.openxmlformats.org/officeDocument/2006/math" xmlns:v="urn:schemas-microsoft-com:vml" xmlns:wp14="http://schemas.microsoft.com/office/word/2010/wordprocessingDrawing" xmlns:wp="http://schemas.openxmlformats.org/drawingml/2006/wordprocessingDrawing" xmlns:w10="urn:schemas-microsoft-com:office:word" xmlns:w="http://schemas.openxmlformats.org/wordprocessingml/2006/main" xmlns:w14="http://schemas.microsoft.com/office/word/2010/wordml" xmlns:w15="http://schemas.microsoft.com/office/word/2012/wordml" xmlns:w16cex="http://schemas.microsoft.com/office/word/2018/wordml/cex" xmlns:w16cid="http://schemas.microsoft.com/office/word/2016/wordml/cid" xmlns:w16="http://schemas.microsoft.com/office/word/2018/wordml" xmlns:w16du="http://schemas.microsoft.com/office/word/2023/wordml/word16du" xmlns:w16sdtdh="http://schemas.microsoft.com/office/word/2020/wordml/sdtdatahash" xmlns:w16sdtfl="http://schemas.microsoft.com/office/word/2024/wordml/sdtformatlock" xmlns:w16se="http://schemas.microsoft.com/office/word/2015/wordml/symex" xmlns:wpg="http://schemas.microsoft.com/office/word/2010/wordprocessingGroup" xmlns:wpi="http://schemas.microsoft.com/office/word/2010/wordprocessingInk" xmlns:wne="http://schemas.microsoft.com/office/word/2006/wordml" xmlns:wps="http://schemas.microsoft.com/office/word/2010/wordprocessingShape" mc:Ignorable="w14 w15 w16se w16cid w16 w16cex w16sdtdh w16sdtfl w16du wp14">
   <w:endnote w:type="separator" w:id="-1">
     <w:p>
       <w:r>
@@ -29326,7 +28788,7 @@
 </file>
 
 <file path=word/footer1.xml><?xml version="1.0" encoding="utf-8"?>
-<w:ftr xmlns:wpc="http://schemas.microsoft.com/office/word/2010/wordprocessingCanvas" xmlns:cx="http://schemas.microsoft.com/office/drawing/2014/chartex" xmlns:cx1="http://schemas.microsoft.com/office/drawing/2015/9/8/chartex" xmlns:cx2="http://schemas.microsoft.com/office/drawing/2015/10/21/chartex" xmlns:cx3="http://schemas.microsoft.com/office/drawing/2016/5/9/chartex" xmlns:cx4="http://schemas.microsoft.com/office/drawing/2016/5/10/chartex" xmlns:cx5="http://schemas.microsoft.com/office/drawing/2016/5/11/chartex" xmlns:cx6="http://schemas.microsoft.com/office/drawing/2016/5/12/chartex" xmlns:cx7="http://schemas.microsoft.com/office/drawing/2016/5/13/chartex" xmlns:cx8="http://schemas.microsoft.com/office/drawing/2016/5/14/chartex" xmlns:mc="http://schemas.openxmlformats.org/markup-compatibility/2006" xmlns:aink="http://schemas.microsoft.com/office/drawing/2016/ink" xmlns:am3d="http://schemas.microsoft.com/office/drawing/2017/model3d" xmlns:o="urn:schemas-microsoft-com:office:office" xmlns:r="http://schemas.openxmlformats.org/officeDocument/2006/relationships" xmlns:m="http://schemas.openxmlformats.org/officeDocument/2006/math" xmlns:v="urn:schemas-microsoft-com:vml" xmlns:wp14="http://schemas.microsoft.com/office/word/2010/wordprocessingDrawing" xmlns:wp="http://schemas.openxmlformats.org/drawingml/2006/wordprocessingDrawing" xmlns:w10="urn:schemas-microsoft-com:office:word" xmlns:w="http://schemas.openxmlformats.org/wordprocessingml/2006/main" xmlns:w14="http://schemas.microsoft.com/office/word/2010/wordml" xmlns:w15="http://schemas.microsoft.com/office/word/2012/wordml" xmlns:w16cid="http://schemas.microsoft.com/office/word/2016/wordml/cid" xmlns:w16se="http://schemas.microsoft.com/office/word/2015/wordml/symex" xmlns:wpg="http://schemas.microsoft.com/office/word/2010/wordprocessingGroup" xmlns:wpi="http://schemas.microsoft.com/office/word/2010/wordprocessingInk" xmlns:wne="http://schemas.microsoft.com/office/word/2006/wordml" xmlns:wps="http://schemas.microsoft.com/office/word/2010/wordprocessingShape" mc:Ignorable="w14 w15 w16se w16cid wp14">
+<w:ftr xmlns:wpc="http://schemas.microsoft.com/office/word/2010/wordprocessingCanvas" xmlns:cx="http://schemas.microsoft.com/office/drawing/2014/chartex" xmlns:cx1="http://schemas.microsoft.com/office/drawing/2015/9/8/chartex" xmlns:cx2="http://schemas.microsoft.com/office/drawing/2015/10/21/chartex" xmlns:cx3="http://schemas.microsoft.com/office/drawing/2016/5/9/chartex" xmlns:cx4="http://schemas.microsoft.com/office/drawing/2016/5/10/chartex" xmlns:cx5="http://schemas.microsoft.com/office/drawing/2016/5/11/chartex" xmlns:cx6="http://schemas.microsoft.com/office/drawing/2016/5/12/chartex" xmlns:cx7="http://schemas.microsoft.com/office/drawing/2016/5/13/chartex" xmlns:cx8="http://schemas.microsoft.com/office/drawing/2016/5/14/chartex" xmlns:mc="http://schemas.openxmlformats.org/markup-compatibility/2006" xmlns:aink="http://schemas.microsoft.com/office/drawing/2016/ink" xmlns:am3d="http://schemas.microsoft.com/office/drawing/2017/model3d" xmlns:o="urn:schemas-microsoft-com:office:office" xmlns:oel="http://schemas.microsoft.com/office/2019/extlst" xmlns:r="http://schemas.openxmlformats.org/officeDocument/2006/relationships" xmlns:m="http://schemas.openxmlformats.org/officeDocument/2006/math" xmlns:v="urn:schemas-microsoft-com:vml" xmlns:wp14="http://schemas.microsoft.com/office/word/2010/wordprocessingDrawing" xmlns:wp="http://schemas.openxmlformats.org/drawingml/2006/wordprocessingDrawing" xmlns:w10="urn:schemas-microsoft-com:office:word" xmlns:w="http://schemas.openxmlformats.org/wordprocessingml/2006/main" xmlns:w14="http://schemas.microsoft.com/office/word/2010/wordml" xmlns:w15="http://schemas.microsoft.com/office/word/2012/wordml" xmlns:w16cex="http://schemas.microsoft.com/office/word/2018/wordml/cex" xmlns:w16cid="http://schemas.microsoft.com/office/word/2016/wordml/cid" xmlns:w16="http://schemas.microsoft.com/office/word/2018/wordml" xmlns:w16du="http://schemas.microsoft.com/office/word/2023/wordml/word16du" xmlns:w16sdtdh="http://schemas.microsoft.com/office/word/2020/wordml/sdtdatahash" xmlns:w16sdtfl="http://schemas.microsoft.com/office/word/2024/wordml/sdtformatlock" xmlns:w16se="http://schemas.microsoft.com/office/word/2015/wordml/symex" xmlns:wpg="http://schemas.microsoft.com/office/word/2010/wordprocessingGroup" xmlns:wpi="http://schemas.microsoft.com/office/word/2010/wordprocessingInk" xmlns:wne="http://schemas.microsoft.com/office/word/2006/wordml" xmlns:wps="http://schemas.microsoft.com/office/word/2010/wordprocessingShape" mc:Ignorable="w14 w15 w16se w16cid w16 w16cex w16sdtdh w16sdtfl w16du wp14">
   <w:sdt>
     <w:sdtPr>
       <w:id w:val="1764484590"/>
@@ -29338,21 +28800,21 @@
     <w:sdtContent>
       <w:p>
         <w:pPr>
-          <w:pStyle w:val="af"/>
+          <w:pStyle w:val="Footer"/>
         </w:pPr>
       </w:p>
     </w:sdtContent>
   </w:sdt>
   <w:p>
     <w:pPr>
-      <w:pStyle w:val="af"/>
+      <w:pStyle w:val="Footer"/>
     </w:pPr>
   </w:p>
 </w:ftr>
 </file>
 
 <file path=word/footer2.xml><?xml version="1.0" encoding="utf-8"?>
-<w:ftr xmlns:wpc="http://schemas.microsoft.com/office/word/2010/wordprocessingCanvas" xmlns:cx="http://schemas.microsoft.com/office/drawing/2014/chartex" xmlns:cx1="http://schemas.microsoft.com/office/drawing/2015/9/8/chartex" xmlns:cx2="http://schemas.microsoft.com/office/drawing/2015/10/21/chartex" xmlns:cx3="http://schemas.microsoft.com/office/drawing/2016/5/9/chartex" xmlns:cx4="http://schemas.microsoft.com/office/drawing/2016/5/10/chartex" xmlns:cx5="http://schemas.microsoft.com/office/drawing/2016/5/11/chartex" xmlns:cx6="http://schemas.microsoft.com/office/drawing/2016/5/12/chartex" xmlns:cx7="http://schemas.microsoft.com/office/drawing/2016/5/13/chartex" xmlns:cx8="http://schemas.microsoft.com/office/drawing/2016/5/14/chartex" xmlns:mc="http://schemas.openxmlformats.org/markup-compatibility/2006" xmlns:aink="http://schemas.microsoft.com/office/drawing/2016/ink" xmlns:am3d="http://schemas.microsoft.com/office/drawing/2017/model3d" xmlns:o="urn:schemas-microsoft-com:office:office" xmlns:r="http://schemas.openxmlformats.org/officeDocument/2006/relationships" xmlns:m="http://schemas.openxmlformats.org/officeDocument/2006/math" xmlns:v="urn:schemas-microsoft-com:vml" xmlns:wp14="http://schemas.microsoft.com/office/word/2010/wordprocessingDrawing" xmlns:wp="http://schemas.openxmlformats.org/drawingml/2006/wordprocessingDrawing" xmlns:w10="urn:schemas-microsoft-com:office:word" xmlns:w="http://schemas.openxmlformats.org/wordprocessingml/2006/main" xmlns:w14="http://schemas.microsoft.com/office/word/2010/wordml" xmlns:w15="http://schemas.microsoft.com/office/word/2012/wordml" xmlns:w16cid="http://schemas.microsoft.com/office/word/2016/wordml/cid" xmlns:w16se="http://schemas.microsoft.com/office/word/2015/wordml/symex" xmlns:wpg="http://schemas.microsoft.com/office/word/2010/wordprocessingGroup" xmlns:wpi="http://schemas.microsoft.com/office/word/2010/wordprocessingInk" xmlns:wne="http://schemas.microsoft.com/office/word/2006/wordml" xmlns:wps="http://schemas.microsoft.com/office/word/2010/wordprocessingShape" mc:Ignorable="w14 w15 w16se w16cid wp14">
+<w:ftr xmlns:wpc="http://schemas.microsoft.com/office/word/2010/wordprocessingCanvas" xmlns:cx="http://schemas.microsoft.com/office/drawing/2014/chartex" xmlns:cx1="http://schemas.microsoft.com/office/drawing/2015/9/8/chartex" xmlns:cx2="http://schemas.microsoft.com/office/drawing/2015/10/21/chartex" xmlns:cx3="http://schemas.microsoft.com/office/drawing/2016/5/9/chartex" xmlns:cx4="http://schemas.microsoft.com/office/drawing/2016/5/10/chartex" xmlns:cx5="http://schemas.microsoft.com/office/drawing/2016/5/11/chartex" xmlns:cx6="http://schemas.microsoft.com/office/drawing/2016/5/12/chartex" xmlns:cx7="http://schemas.microsoft.com/office/drawing/2016/5/13/chartex" xmlns:cx8="http://schemas.microsoft.com/office/drawing/2016/5/14/chartex" xmlns:mc="http://schemas.openxmlformats.org/markup-compatibility/2006" xmlns:aink="http://schemas.microsoft.com/office/drawing/2016/ink" xmlns:am3d="http://schemas.microsoft.com/office/drawing/2017/model3d" xmlns:o="urn:schemas-microsoft-com:office:office" xmlns:oel="http://schemas.microsoft.com/office/2019/extlst" xmlns:r="http://schemas.openxmlformats.org/officeDocument/2006/relationships" xmlns:m="http://schemas.openxmlformats.org/officeDocument/2006/math" xmlns:v="urn:schemas-microsoft-com:vml" xmlns:wp14="http://schemas.microsoft.com/office/word/2010/wordprocessingDrawing" xmlns:wp="http://schemas.openxmlformats.org/drawingml/2006/wordprocessingDrawing" xmlns:w10="urn:schemas-microsoft-com:office:word" xmlns:w="http://schemas.openxmlformats.org/wordprocessingml/2006/main" xmlns:w14="http://schemas.microsoft.com/office/word/2010/wordml" xmlns:w15="http://schemas.microsoft.com/office/word/2012/wordml" xmlns:w16cex="http://schemas.microsoft.com/office/word/2018/wordml/cex" xmlns:w16cid="http://schemas.microsoft.com/office/word/2016/wordml/cid" xmlns:w16="http://schemas.microsoft.com/office/word/2018/wordml" xmlns:w16du="http://schemas.microsoft.com/office/word/2023/wordml/word16du" xmlns:w16sdtdh="http://schemas.microsoft.com/office/word/2020/wordml/sdtdatahash" xmlns:w16sdtfl="http://schemas.microsoft.com/office/word/2024/wordml/sdtformatlock" xmlns:w16se="http://schemas.microsoft.com/office/word/2015/wordml/symex" xmlns:wpg="http://schemas.microsoft.com/office/word/2010/wordprocessingGroup" xmlns:wpi="http://schemas.microsoft.com/office/word/2010/wordprocessingInk" xmlns:wne="http://schemas.microsoft.com/office/word/2006/wordml" xmlns:wps="http://schemas.microsoft.com/office/word/2010/wordprocessingShape" mc:Ignorable="w14 w15 w16se w16cid w16 w16cex w16sdtdh w16sdtfl w16du wp14">
   <w:sdt>
     <w:sdtPr>
       <w:id w:val="1105458354"/>
@@ -29364,7 +28826,7 @@
     <w:sdtContent>
       <w:p>
         <w:pPr>
-          <w:pStyle w:val="af"/>
+          <w:pStyle w:val="Footer"/>
           <w:jc w:val="right"/>
         </w:pPr>
         <w:r>
@@ -29387,14 +28849,14 @@
   </w:sdt>
   <w:p>
     <w:pPr>
-      <w:pStyle w:val="af"/>
+      <w:pStyle w:val="Footer"/>
     </w:pPr>
   </w:p>
 </w:ftr>
 </file>
 
 <file path=word/footnotes.xml><?xml version="1.0" encoding="utf-8"?>
-<w:footnotes xmlns:wpc="http://schemas.microsoft.com/office/word/2010/wordprocessingCanvas" xmlns:cx="http://schemas.microsoft.com/office/drawing/2014/chartex" xmlns:cx1="http://schemas.microsoft.com/office/drawing/2015/9/8/chartex" xmlns:cx2="http://schemas.microsoft.com/office/drawing/2015/10/21/chartex" xmlns:cx3="http://schemas.microsoft.com/office/drawing/2016/5/9/chartex" xmlns:cx4="http://schemas.microsoft.com/office/drawing/2016/5/10/chartex" xmlns:cx5="http://schemas.microsoft.com/office/drawing/2016/5/11/chartex" xmlns:cx6="http://schemas.microsoft.com/office/drawing/2016/5/12/chartex" xmlns:cx7="http://schemas.microsoft.com/office/drawing/2016/5/13/chartex" xmlns:cx8="http://schemas.microsoft.com/office/drawing/2016/5/14/chartex" xmlns:mc="http://schemas.openxmlformats.org/markup-compatibility/2006" xmlns:aink="http://schemas.microsoft.com/office/drawing/2016/ink" xmlns:am3d="http://schemas.microsoft.com/office/drawing/2017/model3d" xmlns:o="urn:schemas-microsoft-com:office:office" xmlns:r="http://schemas.openxmlformats.org/officeDocument/2006/relationships" xmlns:m="http://schemas.openxmlformats.org/officeDocument/2006/math" xmlns:v="urn:schemas-microsoft-com:vml" xmlns:wp14="http://schemas.microsoft.com/office/word/2010/wordprocessingDrawing" xmlns:wp="http://schemas.openxmlformats.org/drawingml/2006/wordprocessingDrawing" xmlns:w10="urn:schemas-microsoft-com:office:word" xmlns:w="http://schemas.openxmlformats.org/wordprocessingml/2006/main" xmlns:w14="http://schemas.microsoft.com/office/word/2010/wordml" xmlns:w15="http://schemas.microsoft.com/office/word/2012/wordml" xmlns:w16cid="http://schemas.microsoft.com/office/word/2016/wordml/cid" xmlns:w16se="http://schemas.microsoft.com/office/word/2015/wordml/symex" xmlns:wpg="http://schemas.microsoft.com/office/word/2010/wordprocessingGroup" xmlns:wpi="http://schemas.microsoft.com/office/word/2010/wordprocessingInk" xmlns:wne="http://schemas.microsoft.com/office/word/2006/wordml" xmlns:wps="http://schemas.microsoft.com/office/word/2010/wordprocessingShape" mc:Ignorable="w14 w15 w16se w16cid wp14">
+<w:footnotes xmlns:wpc="http://schemas.microsoft.com/office/word/2010/wordprocessingCanvas" xmlns:cx="http://schemas.microsoft.com/office/drawing/2014/chartex" xmlns:cx1="http://schemas.microsoft.com/office/drawing/2015/9/8/chartex" xmlns:cx2="http://schemas.microsoft.com/office/drawing/2015/10/21/chartex" xmlns:cx3="http://schemas.microsoft.com/office/drawing/2016/5/9/chartex" xmlns:cx4="http://schemas.microsoft.com/office/drawing/2016/5/10/chartex" xmlns:cx5="http://schemas.microsoft.com/office/drawing/2016/5/11/chartex" xmlns:cx6="http://schemas.microsoft.com/office/drawing/2016/5/12/chartex" xmlns:cx7="http://schemas.microsoft.com/office/drawing/2016/5/13/chartex" xmlns:cx8="http://schemas.microsoft.com/office/drawing/2016/5/14/chartex" xmlns:mc="http://schemas.openxmlformats.org/markup-compatibility/2006" xmlns:aink="http://schemas.microsoft.com/office/drawing/2016/ink" xmlns:am3d="http://schemas.microsoft.com/office/drawing/2017/model3d" xmlns:o="urn:schemas-microsoft-com:office:office" xmlns:oel="http://schemas.microsoft.com/office/2019/extlst" xmlns:r="http://schemas.openxmlformats.org/officeDocument/2006/relationships" xmlns:m="http://schemas.openxmlformats.org/officeDocument/2006/math" xmlns:v="urn:schemas-microsoft-com:vml" xmlns:wp14="http://schemas.microsoft.com/office/word/2010/wordprocessingDrawing" xmlns:wp="http://schemas.openxmlformats.org/drawingml/2006/wordprocessingDrawing" xmlns:w10="urn:schemas-microsoft-com:office:word" xmlns:w="http://schemas.openxmlformats.org/wordprocessingml/2006/main" xmlns:w14="http://schemas.microsoft.com/office/word/2010/wordml" xmlns:w15="http://schemas.microsoft.com/office/word/2012/wordml" xmlns:w16cex="http://schemas.microsoft.com/office/word/2018/wordml/cex" xmlns:w16cid="http://schemas.microsoft.com/office/word/2016/wordml/cid" xmlns:w16="http://schemas.microsoft.com/office/word/2018/wordml" xmlns:w16du="http://schemas.microsoft.com/office/word/2023/wordml/word16du" xmlns:w16sdtdh="http://schemas.microsoft.com/office/word/2020/wordml/sdtdatahash" xmlns:w16sdtfl="http://schemas.microsoft.com/office/word/2024/wordml/sdtformatlock" xmlns:w16se="http://schemas.microsoft.com/office/word/2015/wordml/symex" xmlns:wpg="http://schemas.microsoft.com/office/word/2010/wordprocessingGroup" xmlns:wpi="http://schemas.microsoft.com/office/word/2010/wordprocessingInk" xmlns:wne="http://schemas.microsoft.com/office/word/2006/wordml" xmlns:wps="http://schemas.microsoft.com/office/word/2010/wordprocessingShape" mc:Ignorable="w14 w15 w16se w16cid w16 w16cex w16sdtdh w16sdtfl w16du wp14">
   <w:footnote w:type="separator" w:id="-1">
     <w:p>
       <w:r>
@@ -29413,7 +28875,7 @@
 </file>
 
 <file path=word/numbering.xml><?xml version="1.0" encoding="utf-8"?>
-<w:numbering xmlns:wpc="http://schemas.microsoft.com/office/word/2010/wordprocessingCanvas" xmlns:cx="http://schemas.microsoft.com/office/drawing/2014/chartex" xmlns:cx1="http://schemas.microsoft.com/office/drawing/2015/9/8/chartex" xmlns:cx2="http://schemas.microsoft.com/office/drawing/2015/10/21/chartex" xmlns:cx3="http://schemas.microsoft.com/office/drawing/2016/5/9/chartex" xmlns:cx4="http://schemas.microsoft.com/office/drawing/2016/5/10/chartex" xmlns:cx5="http://schemas.microsoft.com/office/drawing/2016/5/11/chartex" xmlns:cx6="http://schemas.microsoft.com/office/drawing/2016/5/12/chartex" xmlns:cx7="http://schemas.microsoft.com/office/drawing/2016/5/13/chartex" xmlns:cx8="http://schemas.microsoft.com/office/drawing/2016/5/14/chartex" xmlns:mc="http://schemas.openxmlformats.org/markup-compatibility/2006" xmlns:aink="http://schemas.microsoft.com/office/drawing/2016/ink" xmlns:am3d="http://schemas.microsoft.com/office/drawing/2017/model3d" xmlns:o="urn:schemas-microsoft-com:office:office" xmlns:r="http://schemas.openxmlformats.org/officeDocument/2006/relationships" xmlns:m="http://schemas.openxmlformats.org/officeDocument/2006/math" xmlns:v="urn:schemas-microsoft-com:vml" xmlns:wp14="http://schemas.microsoft.com/office/word/2010/wordprocessingDrawing" xmlns:wp="http://schemas.openxmlformats.org/drawingml/2006/wordprocessingDrawing" xmlns:w10="urn:schemas-microsoft-com:office:word" xmlns:w="http://schemas.openxmlformats.org/wordprocessingml/2006/main" xmlns:w14="http://schemas.microsoft.com/office/word/2010/wordml" xmlns:w15="http://schemas.microsoft.com/office/word/2012/wordml" xmlns:w16cid="http://schemas.microsoft.com/office/word/2016/wordml/cid" xmlns:w16se="http://schemas.microsoft.com/office/word/2015/wordml/symex" xmlns:wpg="http://schemas.microsoft.com/office/word/2010/wordprocessingGroup" xmlns:wpi="http://schemas.microsoft.com/office/word/2010/wordprocessingInk" xmlns:wne="http://schemas.microsoft.com/office/word/2006/wordml" xmlns:wps="http://schemas.microsoft.com/office/word/2010/wordprocessingShape" mc:Ignorable="w14 w15 w16se w16cid wp14">
+<w:numbering xmlns:wpc="http://schemas.microsoft.com/office/word/2010/wordprocessingCanvas" xmlns:cx="http://schemas.microsoft.com/office/drawing/2014/chartex" xmlns:cx1="http://schemas.microsoft.com/office/drawing/2015/9/8/chartex" xmlns:cx2="http://schemas.microsoft.com/office/drawing/2015/10/21/chartex" xmlns:cx3="http://schemas.microsoft.com/office/drawing/2016/5/9/chartex" xmlns:cx4="http://schemas.microsoft.com/office/drawing/2016/5/10/chartex" xmlns:cx5="http://schemas.microsoft.com/office/drawing/2016/5/11/chartex" xmlns:cx6="http://schemas.microsoft.com/office/drawing/2016/5/12/chartex" xmlns:cx7="http://schemas.microsoft.com/office/drawing/2016/5/13/chartex" xmlns:cx8="http://schemas.microsoft.com/office/drawing/2016/5/14/chartex" xmlns:mc="http://schemas.openxmlformats.org/markup-compatibility/2006" xmlns:aink="http://schemas.microsoft.com/office/drawing/2016/ink" xmlns:am3d="http://schemas.microsoft.com/office/drawing/2017/model3d" xmlns:o="urn:schemas-microsoft-com:office:office" xmlns:oel="http://schemas.microsoft.com/office/2019/extlst" xmlns:r="http://schemas.openxmlformats.org/officeDocument/2006/relationships" xmlns:m="http://schemas.openxmlformats.org/officeDocument/2006/math" xmlns:v="urn:schemas-microsoft-com:vml" xmlns:wp14="http://schemas.microsoft.com/office/word/2010/wordprocessingDrawing" xmlns:wp="http://schemas.openxmlformats.org/drawingml/2006/wordprocessingDrawing" xmlns:w10="urn:schemas-microsoft-com:office:word" xmlns:w="http://schemas.openxmlformats.org/wordprocessingml/2006/main" xmlns:w14="http://schemas.microsoft.com/office/word/2010/wordml" xmlns:w15="http://schemas.microsoft.com/office/word/2012/wordml" xmlns:w16cex="http://schemas.microsoft.com/office/word/2018/wordml/cex" xmlns:w16cid="http://schemas.microsoft.com/office/word/2016/wordml/cid" xmlns:w16="http://schemas.microsoft.com/office/word/2018/wordml" xmlns:w16du="http://schemas.microsoft.com/office/word/2023/wordml/word16du" xmlns:w16sdtdh="http://schemas.microsoft.com/office/word/2020/wordml/sdtdatahash" xmlns:w16sdtfl="http://schemas.microsoft.com/office/word/2024/wordml/sdtformatlock" xmlns:w16se="http://schemas.microsoft.com/office/word/2015/wordml/symex" xmlns:wpg="http://schemas.microsoft.com/office/word/2010/wordprocessingGroup" xmlns:wpi="http://schemas.microsoft.com/office/word/2010/wordprocessingInk" xmlns:wne="http://schemas.microsoft.com/office/word/2006/wordml" xmlns:wps="http://schemas.microsoft.com/office/word/2010/wordprocessingShape" mc:Ignorable="w14 w15 w16se w16cid w16 w16cex w16sdtdh w16sdtfl w16du wp14">
   <w:abstractNum w:abstractNumId="0" w15:restartNumberingAfterBreak="0">
     <w:nsid w:val="0DA11DC3"/>
     <w:multiLevelType w:val="hybridMultilevel"/>
@@ -31661,65 +31123,65 @@
       </w:rPr>
     </w:lvl>
   </w:abstractNum>
-  <w:num w:numId="1">
+  <w:num w:numId="1" w16cid:durableId="1352491662">
     <w:abstractNumId w:val="0"/>
   </w:num>
-  <w:num w:numId="2">
+  <w:num w:numId="2" w16cid:durableId="193926270">
     <w:abstractNumId w:val="4"/>
   </w:num>
-  <w:num w:numId="3">
+  <w:num w:numId="3" w16cid:durableId="1969315344">
     <w:abstractNumId w:val="11"/>
   </w:num>
-  <w:num w:numId="4">
+  <w:num w:numId="4" w16cid:durableId="809251356">
     <w:abstractNumId w:val="12"/>
   </w:num>
-  <w:num w:numId="5">
+  <w:num w:numId="5" w16cid:durableId="1502812056">
     <w:abstractNumId w:val="6"/>
   </w:num>
-  <w:num w:numId="6">
+  <w:num w:numId="6" w16cid:durableId="1654790791">
     <w:abstractNumId w:val="14"/>
   </w:num>
-  <w:num w:numId="7">
+  <w:num w:numId="7" w16cid:durableId="1693725375">
     <w:abstractNumId w:val="1"/>
   </w:num>
-  <w:num w:numId="8">
+  <w:num w:numId="8" w16cid:durableId="1898318001">
     <w:abstractNumId w:val="5"/>
   </w:num>
-  <w:num w:numId="9">
+  <w:num w:numId="9" w16cid:durableId="1310523868">
     <w:abstractNumId w:val="13"/>
   </w:num>
-  <w:num w:numId="10">
+  <w:num w:numId="10" w16cid:durableId="2138713275">
     <w:abstractNumId w:val="15"/>
   </w:num>
-  <w:num w:numId="11">
+  <w:num w:numId="11" w16cid:durableId="1814256200">
     <w:abstractNumId w:val="10"/>
   </w:num>
-  <w:num w:numId="12">
+  <w:num w:numId="12" w16cid:durableId="1529566197">
     <w:abstractNumId w:val="8"/>
   </w:num>
-  <w:num w:numId="13">
+  <w:num w:numId="13" w16cid:durableId="227882669">
     <w:abstractNumId w:val="7"/>
   </w:num>
-  <w:num w:numId="14">
+  <w:num w:numId="14" w16cid:durableId="1813329987">
     <w:abstractNumId w:val="3"/>
   </w:num>
-  <w:num w:numId="15">
+  <w:num w:numId="15" w16cid:durableId="620382382">
     <w:abstractNumId w:val="16"/>
   </w:num>
-  <w:num w:numId="16">
+  <w:num w:numId="16" w16cid:durableId="1797719426">
     <w:abstractNumId w:val="9"/>
   </w:num>
-  <w:num w:numId="17">
+  <w:num w:numId="17" w16cid:durableId="1237088436">
     <w:abstractNumId w:val="17"/>
   </w:num>
-  <w:num w:numId="18">
+  <w:num w:numId="18" w16cid:durableId="1664772650">
     <w:abstractNumId w:val="2"/>
   </w:num>
 </w:numbering>
 </file>
 
 <file path=word/styles.xml><?xml version="1.0" encoding="utf-8"?>
-<w:styles xmlns:mc="http://schemas.openxmlformats.org/markup-compatibility/2006" xmlns:r="http://schemas.openxmlformats.org/officeDocument/2006/relationships" xmlns:w="http://schemas.openxmlformats.org/wordprocessingml/2006/main" xmlns:w14="http://schemas.microsoft.com/office/word/2010/wordml" xmlns:w15="http://schemas.microsoft.com/office/word/2012/wordml" xmlns:w16cid="http://schemas.microsoft.com/office/word/2016/wordml/cid" xmlns:w16se="http://schemas.microsoft.com/office/word/2015/wordml/symex" mc:Ignorable="w14 w15 w16se w16cid">
+<w:styles xmlns:mc="http://schemas.openxmlformats.org/markup-compatibility/2006" xmlns:r="http://schemas.openxmlformats.org/officeDocument/2006/relationships" xmlns:w="http://schemas.openxmlformats.org/wordprocessingml/2006/main" xmlns:w14="http://schemas.microsoft.com/office/word/2010/wordml" xmlns:w15="http://schemas.microsoft.com/office/word/2012/wordml" xmlns:w16cex="http://schemas.microsoft.com/office/word/2018/wordml/cex" xmlns:w16cid="http://schemas.microsoft.com/office/word/2016/wordml/cid" xmlns:w16="http://schemas.microsoft.com/office/word/2018/wordml" xmlns:w16du="http://schemas.microsoft.com/office/word/2023/wordml/word16du" xmlns:w16sdtdh="http://schemas.microsoft.com/office/word/2020/wordml/sdtdatahash" xmlns:w16sdtfl="http://schemas.microsoft.com/office/word/2024/wordml/sdtformatlock" xmlns:w16se="http://schemas.microsoft.com/office/word/2015/wordml/symex" mc:Ignorable="w14 w15 w16se w16cid w16 w16cex w16sdtdh w16sdtfl w16du">
   <w:docDefaults>
     <w:rPrDefault>
       <w:rPr>
@@ -31735,7 +31197,7 @@
       </w:pPr>
     </w:pPrDefault>
   </w:docDefaults>
-  <w:latentStyles w:defLockedState="0" w:defUIPriority="99" w:defSemiHidden="0" w:defUnhideWhenUsed="0" w:defQFormat="0" w:count="375">
+  <w:latentStyles w:defLockedState="0" w:defUIPriority="99" w:defSemiHidden="0" w:defUnhideWhenUsed="0" w:defQFormat="0" w:count="376">
     <w:lsdException w:name="Normal" w:uiPriority="0" w:qFormat="1"/>
     <w:lsdException w:name="heading 1" w:uiPriority="9" w:qFormat="1"/>
     <w:lsdException w:name="heading 2" w:semiHidden="1" w:uiPriority="9" w:unhideWhenUsed="1" w:qFormat="1"/>
@@ -32111,8 +31573,9 @@
     <w:lsdException w:name="Smart Hyperlink" w:semiHidden="1" w:unhideWhenUsed="1"/>
     <w:lsdException w:name="Hashtag" w:semiHidden="1" w:unhideWhenUsed="1"/>
     <w:lsdException w:name="Unresolved Mention" w:semiHidden="1" w:unhideWhenUsed="1"/>
+    <w:lsdException w:name="Smart Link" w:semiHidden="1" w:unhideWhenUsed="1"/>
   </w:latentStyles>
-  <w:style w:type="paragraph" w:default="1" w:styleId="a">
+  <w:style w:type="paragraph" w:default="1" w:styleId="Normal">
     <w:name w:val="Normal"/>
     <w:qFormat/>
     <w:rsid w:val="00D515CA"/>
@@ -32127,11 +31590,11 @@
       <w:sz w:val="28"/>
     </w:rPr>
   </w:style>
-  <w:style w:type="paragraph" w:styleId="1">
+  <w:style w:type="paragraph" w:styleId="Heading1">
     <w:name w:val="heading 1"/>
-    <w:basedOn w:val="a0"/>
-    <w:next w:val="a"/>
-    <w:link w:val="10"/>
+    <w:basedOn w:val="Title"/>
+    <w:next w:val="Normal"/>
+    <w:link w:val="Heading1Char"/>
     <w:uiPriority w:val="9"/>
     <w:qFormat/>
     <w:rsid w:val="00A46D34"/>
@@ -32139,12 +31602,12 @@
       <w:outlineLvl w:val="0"/>
     </w:pPr>
   </w:style>
-  <w:style w:type="paragraph" w:styleId="2">
+  <w:style w:type="paragraph" w:styleId="Heading2">
     <w:name w:val="heading 2"/>
     <w:aliases w:val="Заголовок 2 СТП"/>
-    <w:basedOn w:val="1"/>
-    <w:next w:val="a"/>
-    <w:link w:val="20"/>
+    <w:basedOn w:val="Heading1"/>
+    <w:next w:val="Normal"/>
+    <w:link w:val="Heading2Char"/>
     <w:uiPriority w:val="9"/>
     <w:unhideWhenUsed/>
     <w:qFormat/>
@@ -32157,11 +31620,11 @@
       <w:caps w:val="0"/>
     </w:rPr>
   </w:style>
-  <w:style w:type="paragraph" w:styleId="3">
+  <w:style w:type="paragraph" w:styleId="Heading3">
     <w:name w:val="heading 3"/>
-    <w:basedOn w:val="a"/>
-    <w:next w:val="a"/>
-    <w:link w:val="30"/>
+    <w:basedOn w:val="Normal"/>
+    <w:next w:val="Normal"/>
+    <w:link w:val="Heading3Char"/>
     <w:uiPriority w:val="9"/>
     <w:unhideWhenUsed/>
     <w:qFormat/>
@@ -32179,11 +31642,11 @@
       <w:szCs w:val="24"/>
     </w:rPr>
   </w:style>
-  <w:style w:type="paragraph" w:styleId="4">
+  <w:style w:type="paragraph" w:styleId="Heading4">
     <w:name w:val="heading 4"/>
-    <w:basedOn w:val="a"/>
-    <w:next w:val="a"/>
-    <w:link w:val="40"/>
+    <w:basedOn w:val="Normal"/>
+    <w:next w:val="Normal"/>
+    <w:link w:val="Heading4Char"/>
     <w:uiPriority w:val="9"/>
     <w:unhideWhenUsed/>
     <w:qFormat/>
@@ -32201,13 +31664,13 @@
       <w:color w:val="2F5496" w:themeColor="accent1" w:themeShade="BF"/>
     </w:rPr>
   </w:style>
-  <w:style w:type="character" w:default="1" w:styleId="a1">
+  <w:style w:type="character" w:default="1" w:styleId="DefaultParagraphFont">
     <w:name w:val="Default Paragraph Font"/>
     <w:uiPriority w:val="1"/>
     <w:semiHidden/>
     <w:unhideWhenUsed/>
   </w:style>
-  <w:style w:type="table" w:default="1" w:styleId="a2">
+  <w:style w:type="table" w:default="1" w:styleId="TableNormal">
     <w:name w:val="Normal Table"/>
     <w:uiPriority w:val="99"/>
     <w:semiHidden/>
@@ -32222,15 +31685,15 @@
       </w:tblCellMar>
     </w:tblPr>
   </w:style>
-  <w:style w:type="numbering" w:default="1" w:styleId="a3">
+  <w:style w:type="numbering" w:default="1" w:styleId="NoList">
     <w:name w:val="No List"/>
     <w:uiPriority w:val="99"/>
     <w:semiHidden/>
     <w:unhideWhenUsed/>
   </w:style>
-  <w:style w:type="paragraph" w:styleId="a4">
+  <w:style w:type="paragraph" w:styleId="NormalWeb">
     <w:name w:val="Normal (Web)"/>
-    <w:basedOn w:val="a"/>
+    <w:basedOn w:val="Normal"/>
     <w:uiPriority w:val="99"/>
     <w:unhideWhenUsed/>
     <w:rsid w:val="009A509B"/>
@@ -32246,12 +31709,12 @@
   </w:style>
   <w:style w:type="character" w:customStyle="1" w:styleId="apple-tab-span">
     <w:name w:val="apple-tab-span"/>
-    <w:basedOn w:val="a1"/>
+    <w:basedOn w:val="DefaultParagraphFont"/>
     <w:rsid w:val="009A509B"/>
   </w:style>
-  <w:style w:type="paragraph" w:styleId="a5">
+  <w:style w:type="paragraph" w:styleId="NoSpacing">
     <w:name w:val="No Spacing"/>
-    <w:link w:val="a6"/>
+    <w:link w:val="NoSpacingChar"/>
     <w:uiPriority w:val="1"/>
     <w:qFormat/>
     <w:rsid w:val="007D3FB4"/>
@@ -32263,10 +31726,10 @@
       <w:lang w:eastAsia="ru-RU"/>
     </w:rPr>
   </w:style>
-  <w:style w:type="character" w:customStyle="1" w:styleId="a6">
-    <w:name w:val="Без интервала Знак"/>
-    <w:basedOn w:val="a1"/>
-    <w:link w:val="a5"/>
+  <w:style w:type="character" w:customStyle="1" w:styleId="NoSpacingChar">
+    <w:name w:val="No Spacing Char"/>
+    <w:basedOn w:val="DefaultParagraphFont"/>
+    <w:link w:val="NoSpacing"/>
     <w:uiPriority w:val="1"/>
     <w:rsid w:val="007D3FB4"/>
     <w:rPr>
@@ -32274,10 +31737,10 @@
       <w:lang w:eastAsia="ru-RU"/>
     </w:rPr>
   </w:style>
-  <w:style w:type="character" w:customStyle="1" w:styleId="10">
-    <w:name w:val="Заголовок 1 Знак"/>
-    <w:basedOn w:val="a1"/>
-    <w:link w:val="1"/>
+  <w:style w:type="character" w:customStyle="1" w:styleId="Heading1Char">
+    <w:name w:val="Heading 1 Char"/>
+    <w:basedOn w:val="DefaultParagraphFont"/>
+    <w:link w:val="Heading1"/>
     <w:uiPriority w:val="9"/>
     <w:rsid w:val="00A46D34"/>
     <w:rPr>
@@ -32291,10 +31754,10 @@
       <w:lang w:eastAsia="ru-RU"/>
     </w:rPr>
   </w:style>
-  <w:style w:type="paragraph" w:styleId="a7">
+  <w:style w:type="paragraph" w:styleId="TOCHeading">
     <w:name w:val="TOC Heading"/>
-    <w:basedOn w:val="1"/>
-    <w:next w:val="a"/>
+    <w:basedOn w:val="Heading1"/>
+    <w:next w:val="Normal"/>
     <w:uiPriority w:val="39"/>
     <w:unhideWhenUsed/>
     <w:qFormat/>
@@ -32307,10 +31770,10 @@
       <w:outlineLvl w:val="9"/>
     </w:pPr>
   </w:style>
-  <w:style w:type="paragraph" w:styleId="21">
+  <w:style w:type="paragraph" w:styleId="TOC2">
     <w:name w:val="toc 2"/>
-    <w:basedOn w:val="a"/>
-    <w:next w:val="a"/>
+    <w:basedOn w:val="Normal"/>
+    <w:next w:val="Normal"/>
     <w:autoRedefine/>
     <w:uiPriority w:val="39"/>
     <w:unhideWhenUsed/>
@@ -32327,10 +31790,10 @@
       <w:lang w:eastAsia="ru-RU"/>
     </w:rPr>
   </w:style>
-  <w:style w:type="paragraph" w:styleId="11">
+  <w:style w:type="paragraph" w:styleId="TOC1">
     <w:name w:val="toc 1"/>
-    <w:basedOn w:val="a"/>
-    <w:next w:val="a"/>
+    <w:basedOn w:val="Normal"/>
+    <w:next w:val="Normal"/>
     <w:autoRedefine/>
     <w:uiPriority w:val="39"/>
     <w:unhideWhenUsed/>
@@ -32347,10 +31810,10 @@
       <w:lang w:eastAsia="ru-RU"/>
     </w:rPr>
   </w:style>
-  <w:style w:type="paragraph" w:styleId="31">
+  <w:style w:type="paragraph" w:styleId="TOC3">
     <w:name w:val="toc 3"/>
-    <w:basedOn w:val="a"/>
-    <w:next w:val="a"/>
+    <w:basedOn w:val="Normal"/>
+    <w:next w:val="Normal"/>
     <w:autoRedefine/>
     <w:uiPriority w:val="39"/>
     <w:unhideWhenUsed/>
@@ -32367,11 +31830,11 @@
       <w:lang w:eastAsia="ru-RU"/>
     </w:rPr>
   </w:style>
-  <w:style w:type="paragraph" w:styleId="a0">
+  <w:style w:type="paragraph" w:styleId="Title">
     <w:name w:val="Title"/>
-    <w:basedOn w:val="a"/>
-    <w:next w:val="a"/>
-    <w:link w:val="a8"/>
+    <w:basedOn w:val="Normal"/>
+    <w:next w:val="Normal"/>
+    <w:link w:val="TitleChar"/>
     <w:qFormat/>
     <w:rsid w:val="00A46D34"/>
     <w:pPr>
@@ -32387,10 +31850,10 @@
       <w:lang w:eastAsia="ru-RU"/>
     </w:rPr>
   </w:style>
-  <w:style w:type="character" w:customStyle="1" w:styleId="a8">
-    <w:name w:val="Заголовок Знак"/>
-    <w:basedOn w:val="a1"/>
-    <w:link w:val="a0"/>
+  <w:style w:type="character" w:customStyle="1" w:styleId="TitleChar">
+    <w:name w:val="Title Char"/>
+    <w:basedOn w:val="DefaultParagraphFont"/>
+    <w:link w:val="Title"/>
     <w:rsid w:val="00A46D34"/>
     <w:rPr>
       <w:rFonts w:ascii="Times New Roman" w:eastAsia="Times New Roman" w:hAnsi="Times New Roman" w:cs="Times New Roman"/>
@@ -32403,11 +31866,11 @@
       <w:lang w:eastAsia="ru-RU"/>
     </w:rPr>
   </w:style>
-  <w:style w:type="paragraph" w:styleId="a9">
+  <w:style w:type="paragraph" w:styleId="Subtitle">
     <w:name w:val="Subtitle"/>
-    <w:basedOn w:val="a"/>
-    <w:next w:val="a"/>
-    <w:link w:val="aa"/>
+    <w:basedOn w:val="Normal"/>
+    <w:next w:val="Normal"/>
+    <w:link w:val="SubtitleChar"/>
     <w:uiPriority w:val="11"/>
     <w:qFormat/>
     <w:rsid w:val="007D3FB4"/>
@@ -32423,10 +31886,10 @@
       <w:lang w:eastAsia="ru-RU"/>
     </w:rPr>
   </w:style>
-  <w:style w:type="character" w:customStyle="1" w:styleId="aa">
-    <w:name w:val="Подзаголовок Знак"/>
-    <w:basedOn w:val="a1"/>
-    <w:link w:val="a9"/>
+  <w:style w:type="character" w:customStyle="1" w:styleId="SubtitleChar">
+    <w:name w:val="Subtitle Char"/>
+    <w:basedOn w:val="DefaultParagraphFont"/>
+    <w:link w:val="Subtitle"/>
     <w:uiPriority w:val="11"/>
     <w:rsid w:val="007D3FB4"/>
     <w:rPr>
@@ -32439,11 +31902,11 @@
       <w:lang w:eastAsia="ru-RU"/>
     </w:rPr>
   </w:style>
-  <w:style w:type="character" w:customStyle="1" w:styleId="20">
-    <w:name w:val="Заголовок 2 Знак"/>
-    <w:aliases w:val="Заголовок 2 СТП Знак"/>
-    <w:basedOn w:val="a1"/>
-    <w:link w:val="2"/>
+  <w:style w:type="character" w:customStyle="1" w:styleId="Heading2Char">
+    <w:name w:val="Heading 2 Char"/>
+    <w:aliases w:val="Заголовок 2 СТП Char"/>
+    <w:basedOn w:val="DefaultParagraphFont"/>
+    <w:link w:val="Heading2"/>
     <w:uiPriority w:val="9"/>
     <w:rsid w:val="00535661"/>
     <w:rPr>
@@ -32456,10 +31919,10 @@
       <w:lang w:eastAsia="ru-RU"/>
     </w:rPr>
   </w:style>
-  <w:style w:type="character" w:customStyle="1" w:styleId="30">
-    <w:name w:val="Заголовок 3 Знак"/>
-    <w:basedOn w:val="a1"/>
-    <w:link w:val="3"/>
+  <w:style w:type="character" w:customStyle="1" w:styleId="Heading3Char">
+    <w:name w:val="Heading 3 Char"/>
+    <w:basedOn w:val="DefaultParagraphFont"/>
+    <w:link w:val="Heading3"/>
     <w:uiPriority w:val="9"/>
     <w:rsid w:val="00C442A0"/>
     <w:rPr>
@@ -32469,10 +31932,10 @@
       <w:szCs w:val="24"/>
     </w:rPr>
   </w:style>
-  <w:style w:type="paragraph" w:styleId="ab">
+  <w:style w:type="paragraph" w:styleId="BalloonText">
     <w:name w:val="Balloon Text"/>
-    <w:basedOn w:val="a"/>
-    <w:link w:val="ac"/>
+    <w:basedOn w:val="Normal"/>
+    <w:link w:val="BalloonTextChar"/>
     <w:uiPriority w:val="99"/>
     <w:semiHidden/>
     <w:unhideWhenUsed/>
@@ -32483,10 +31946,10 @@
       <w:szCs w:val="18"/>
     </w:rPr>
   </w:style>
-  <w:style w:type="character" w:customStyle="1" w:styleId="ac">
-    <w:name w:val="Текст выноски Знак"/>
-    <w:basedOn w:val="a1"/>
-    <w:link w:val="ab"/>
+  <w:style w:type="character" w:customStyle="1" w:styleId="BalloonTextChar">
+    <w:name w:val="Balloon Text Char"/>
+    <w:basedOn w:val="DefaultParagraphFont"/>
+    <w:link w:val="BalloonText"/>
     <w:uiPriority w:val="99"/>
     <w:semiHidden/>
     <w:rsid w:val="000F0BE8"/>
@@ -32496,9 +31959,9 @@
       <w:szCs w:val="18"/>
     </w:rPr>
   </w:style>
-  <w:style w:type="paragraph" w:styleId="ad">
+  <w:style w:type="paragraph" w:styleId="ListParagraph">
     <w:name w:val="List Paragraph"/>
-    <w:basedOn w:val="a"/>
+    <w:basedOn w:val="Normal"/>
     <w:uiPriority w:val="34"/>
     <w:qFormat/>
     <w:rsid w:val="00FA49B0"/>
@@ -32522,7 +31985,7 @@
       <w:szCs w:val="24"/>
     </w:rPr>
   </w:style>
-  <w:style w:type="character" w:styleId="ae">
+  <w:style w:type="character" w:styleId="Emphasis">
     <w:name w:val="Emphasis"/>
     <w:uiPriority w:val="20"/>
     <w:qFormat/>
@@ -32532,10 +31995,10 @@
       <w:b/>
     </w:rPr>
   </w:style>
-  <w:style w:type="paragraph" w:styleId="af">
+  <w:style w:type="paragraph" w:styleId="Footer">
     <w:name w:val="footer"/>
-    <w:basedOn w:val="a"/>
-    <w:link w:val="af0"/>
+    <w:basedOn w:val="Normal"/>
+    <w:link w:val="FooterChar"/>
     <w:uiPriority w:val="99"/>
     <w:unhideWhenUsed/>
     <w:rsid w:val="00197195"/>
@@ -32551,10 +32014,10 @@
       <w:szCs w:val="28"/>
     </w:rPr>
   </w:style>
-  <w:style w:type="character" w:customStyle="1" w:styleId="af0">
-    <w:name w:val="Нижний колонтитул Знак"/>
-    <w:basedOn w:val="a1"/>
-    <w:link w:val="af"/>
+  <w:style w:type="character" w:customStyle="1" w:styleId="FooterChar">
+    <w:name w:val="Footer Char"/>
+    <w:basedOn w:val="DefaultParagraphFont"/>
+    <w:link w:val="Footer"/>
     <w:uiPriority w:val="99"/>
     <w:rsid w:val="00197195"/>
     <w:rPr>
@@ -32563,10 +32026,10 @@
       <w:szCs w:val="28"/>
     </w:rPr>
   </w:style>
-  <w:style w:type="paragraph" w:styleId="af1">
+  <w:style w:type="paragraph" w:styleId="Header">
     <w:name w:val="header"/>
-    <w:basedOn w:val="a"/>
-    <w:link w:val="af2"/>
+    <w:basedOn w:val="Normal"/>
+    <w:link w:val="HeaderChar"/>
     <w:uiPriority w:val="99"/>
     <w:unhideWhenUsed/>
     <w:rsid w:val="00DC4EA8"/>
@@ -32577,10 +32040,10 @@
       </w:tabs>
     </w:pPr>
   </w:style>
-  <w:style w:type="character" w:customStyle="1" w:styleId="af2">
-    <w:name w:val="Верхний колонтитул Знак"/>
-    <w:basedOn w:val="a1"/>
-    <w:link w:val="af1"/>
+  <w:style w:type="character" w:customStyle="1" w:styleId="HeaderChar">
+    <w:name w:val="Header Char"/>
+    <w:basedOn w:val="DefaultParagraphFont"/>
+    <w:link w:val="Header"/>
     <w:uiPriority w:val="99"/>
     <w:rsid w:val="00DC4EA8"/>
     <w:rPr>
@@ -32588,9 +32051,9 @@
       <w:sz w:val="28"/>
     </w:rPr>
   </w:style>
-  <w:style w:type="table" w:styleId="af3">
+  <w:style w:type="table" w:styleId="TableGrid">
     <w:name w:val="Table Grid"/>
-    <w:basedOn w:val="a2"/>
+    <w:basedOn w:val="TableNormal"/>
     <w:uiPriority w:val="39"/>
     <w:rsid w:val="00BA35CF"/>
     <w:pPr>
@@ -32613,9 +32076,9 @@
       </w:tblBorders>
     </w:tblPr>
   </w:style>
-  <w:style w:type="character" w:styleId="af4">
+  <w:style w:type="character" w:styleId="Strong">
     <w:name w:val="Strong"/>
-    <w:basedOn w:val="a1"/>
+    <w:basedOn w:val="DefaultParagraphFont"/>
     <w:uiPriority w:val="22"/>
     <w:qFormat/>
     <w:rsid w:val="00D01E7A"/>
@@ -32624,10 +32087,10 @@
       <w:bCs/>
     </w:rPr>
   </w:style>
-  <w:style w:type="character" w:customStyle="1" w:styleId="40">
-    <w:name w:val="Заголовок 4 Знак"/>
-    <w:basedOn w:val="a1"/>
-    <w:link w:val="4"/>
+  <w:style w:type="character" w:customStyle="1" w:styleId="Heading4Char">
+    <w:name w:val="Heading 4 Char"/>
+    <w:basedOn w:val="DefaultParagraphFont"/>
+    <w:link w:val="Heading4"/>
     <w:uiPriority w:val="9"/>
     <w:rsid w:val="00D13693"/>
     <w:rPr>
@@ -32638,9 +32101,9 @@
       <w:sz w:val="28"/>
     </w:rPr>
   </w:style>
-  <w:style w:type="character" w:styleId="af5">
+  <w:style w:type="character" w:styleId="Hyperlink">
     <w:name w:val="Hyperlink"/>
-    <w:basedOn w:val="a1"/>
+    <w:basedOn w:val="DefaultParagraphFont"/>
     <w:uiPriority w:val="99"/>
     <w:unhideWhenUsed/>
     <w:rsid w:val="00D20066"/>
@@ -32649,10 +32112,10 @@
       <w:u w:val="single"/>
     </w:rPr>
   </w:style>
-  <w:style w:type="table" w:customStyle="1" w:styleId="12">
+  <w:style w:type="table" w:customStyle="1" w:styleId="1">
     <w:name w:val="Сетка таблицы1"/>
-    <w:basedOn w:val="a2"/>
-    <w:next w:val="af3"/>
+    <w:basedOn w:val="TableNormal"/>
+    <w:next w:val="TableGrid"/>
     <w:uiPriority w:val="39"/>
     <w:rsid w:val="00205BDE"/>
     <w:pPr>
@@ -32669,9 +32132,9 @@
       </w:tblBorders>
     </w:tblPr>
   </w:style>
-  <w:style w:type="character" w:styleId="af6">
+  <w:style w:type="character" w:styleId="UnresolvedMention">
     <w:name w:val="Unresolved Mention"/>
-    <w:basedOn w:val="a1"/>
+    <w:basedOn w:val="DefaultParagraphFont"/>
     <w:uiPriority w:val="99"/>
     <w:semiHidden/>
     <w:unhideWhenUsed/>
@@ -32683,52 +32146,52 @@
   </w:style>
   <w:style w:type="character" w:customStyle="1" w:styleId="katex-mathml">
     <w:name w:val="katex-mathml"/>
-    <w:basedOn w:val="a1"/>
+    <w:basedOn w:val="DefaultParagraphFont"/>
     <w:rsid w:val="006B4ED4"/>
   </w:style>
   <w:style w:type="character" w:customStyle="1" w:styleId="mord">
     <w:name w:val="mord"/>
-    <w:basedOn w:val="a1"/>
+    <w:basedOn w:val="DefaultParagraphFont"/>
     <w:rsid w:val="006B4ED4"/>
   </w:style>
   <w:style w:type="character" w:customStyle="1" w:styleId="mbin">
     <w:name w:val="mbin"/>
-    <w:basedOn w:val="a1"/>
+    <w:basedOn w:val="DefaultParagraphFont"/>
     <w:rsid w:val="006B4ED4"/>
   </w:style>
   <w:style w:type="character" w:customStyle="1" w:styleId="vlist-s">
     <w:name w:val="vlist-s"/>
-    <w:basedOn w:val="a1"/>
+    <w:basedOn w:val="DefaultParagraphFont"/>
     <w:rsid w:val="006B4ED4"/>
   </w:style>
   <w:style w:type="character" w:customStyle="1" w:styleId="mrel">
     <w:name w:val="mrel"/>
-    <w:basedOn w:val="a1"/>
+    <w:basedOn w:val="DefaultParagraphFont"/>
     <w:rsid w:val="006B4ED4"/>
   </w:style>
   <w:style w:type="character" w:customStyle="1" w:styleId="mopen">
     <w:name w:val="mopen"/>
-    <w:basedOn w:val="a1"/>
+    <w:basedOn w:val="DefaultParagraphFont"/>
     <w:rsid w:val="006B4ED4"/>
   </w:style>
   <w:style w:type="character" w:customStyle="1" w:styleId="mclose">
     <w:name w:val="mclose"/>
-    <w:basedOn w:val="a1"/>
+    <w:basedOn w:val="DefaultParagraphFont"/>
     <w:rsid w:val="006B4ED4"/>
   </w:style>
   <w:style w:type="character" w:customStyle="1" w:styleId="mpunct">
     <w:name w:val="mpunct"/>
-    <w:basedOn w:val="a1"/>
+    <w:basedOn w:val="DefaultParagraphFont"/>
     <w:rsid w:val="006B4ED4"/>
   </w:style>
   <w:style w:type="character" w:customStyle="1" w:styleId="mop">
     <w:name w:val="mop"/>
-    <w:basedOn w:val="a1"/>
+    <w:basedOn w:val="DefaultParagraphFont"/>
     <w:rsid w:val="006B4ED4"/>
   </w:style>
-  <w:style w:type="table" w:styleId="af7">
+  <w:style w:type="table" w:styleId="TableGridLight">
     <w:name w:val="Grid Table Light"/>
-    <w:basedOn w:val="a2"/>
+    <w:basedOn w:val="TableNormal"/>
     <w:uiPriority w:val="40"/>
     <w:rsid w:val="0063310F"/>
     <w:pPr>
@@ -32745,9 +32208,9 @@
       </w:tblBorders>
     </w:tblPr>
   </w:style>
-  <w:style w:type="character" w:styleId="af8">
+  <w:style w:type="character" w:styleId="PlaceholderText">
     <w:name w:val="Placeholder Text"/>
-    <w:basedOn w:val="a1"/>
+    <w:basedOn w:val="DefaultParagraphFont"/>
     <w:uiPriority w:val="99"/>
     <w:semiHidden/>
     <w:rsid w:val="0063310F"/>

</xml_diff>